<commit_message>
Update Hussey - 2023 - The Implicit Relational Assessment Procedure's trial types are not 'functionally independent'.docx
</commit_message>
<xml_diff>
--- a/communications/preprint/Hussey - 2023 - The Implicit Relational Assessment Procedure's trial types are not 'functionally independent'.docx
+++ b/communications/preprint/Hussey - 2023 - The Implicit Relational Assessment Procedure's trial types are not 'functionally independent'.docx
@@ -79,7 +79,7 @@
           <w:sz w:val="24"/>
           <w:szCs w:val="24"/>
         </w:rPr>
-        <w:t>are not ‘functionally independent’</w:t>
+        <w:t>are not independent</w:t>
       </w:r>
     </w:p>
     <w:p>
@@ -141,8 +141,16 @@
         <w:rPr>
           <w:sz w:val="20"/>
           <w:szCs w:val="20"/>
-        </w:rPr>
-        <w:t xml:space="preserve">I have frequently encountered the claim, whether  in published literature or in peer review, that data from the Implicit Relational Assessment Procedure must be analyzed at the trial type level “because the IRAP trial types are functionally independent”.  Inspection of the literature shows </w:t>
+          <w:highlight w:val="yellow"/>
+        </w:rPr>
+        <w:t>I have frequently encountered the claim, whether  in published literature or in peer review, that data from the Implicit Relational Assessment Procedure must be analyzed at the trial type level because the IRAP trial types are functionally independent”.</w:t>
+      </w:r>
+      <w:r>
+        <w:rPr>
+          <w:sz w:val="20"/>
+          <w:szCs w:val="20"/>
+        </w:rPr>
+        <w:t xml:space="preserve">  Inspection of the literature shows </w:t>
       </w:r>
       <w:r>
         <w:rPr>
@@ -319,7 +327,7 @@
           <w:sz w:val="20"/>
           <w:szCs w:val="20"/>
         </w:rPr>
-        <w:t xml:space="preserve">. The evidence does not support the claim that IRAP’s trial types are in general “functionally  independent”. </w:t>
+        <w:t xml:space="preserve">. The evidence does not support the claim that IRAP’s trial types are in general independent. </w:t>
       </w:r>
       <w:r>
         <w:rPr>
@@ -340,21 +348,98 @@
           <w:sz w:val="20"/>
           <w:szCs w:val="20"/>
         </w:rPr>
-        <w:t>be avoided</w:t>
+        <w:t>be</w:t>
       </w:r>
       <w:r>
         <w:rPr>
           <w:sz w:val="20"/>
           <w:szCs w:val="20"/>
         </w:rPr>
-        <w:t xml:space="preserve">. More </w:t>
+        <w:t xml:space="preserve"> therefore be</w:t>
       </w:r>
       <w:r>
         <w:rPr>
           <w:sz w:val="20"/>
           <w:szCs w:val="20"/>
         </w:rPr>
-        <w:t>precise answers to this question should be sought through larger studies.</w:t>
+        <w:t xml:space="preserve"> avoided</w:t>
+      </w:r>
+      <w:r>
+        <w:rPr>
+          <w:sz w:val="20"/>
+          <w:szCs w:val="20"/>
+        </w:rPr>
+        <w:t>.</w:t>
+      </w:r>
+      <w:r>
+        <w:rPr>
+          <w:sz w:val="20"/>
+          <w:szCs w:val="20"/>
+        </w:rPr>
+        <w:t xml:space="preserve"> Equally, this should not be interpreted as carte blanche</w:t>
+      </w:r>
+      <w:r>
+        <w:rPr>
+          <w:sz w:val="20"/>
+          <w:szCs w:val="20"/>
+        </w:rPr>
+        <w:t xml:space="preserve"> to score IRAP data however we please. </w:t>
+      </w:r>
+      <w:r>
+        <w:rPr>
+          <w:sz w:val="20"/>
+          <w:szCs w:val="20"/>
+          <w:highlight w:val="yellow"/>
+        </w:rPr>
+        <w:t>Scoring choices should be made with reference to evidence for their relative reliability and validit</w:t>
+      </w:r>
+      <w:r>
+        <w:rPr>
+          <w:sz w:val="20"/>
+          <w:szCs w:val="20"/>
+          <w:highlight w:val="yellow"/>
+        </w:rPr>
+        <w:t>y. The r</w:t>
+      </w:r>
+      <w:r>
+        <w:rPr>
+          <w:sz w:val="20"/>
+          <w:szCs w:val="20"/>
+          <w:highlight w:val="yellow"/>
+        </w:rPr>
+        <w:t xml:space="preserve">eplicability of </w:t>
+      </w:r>
+      <w:r>
+        <w:rPr>
+          <w:sz w:val="20"/>
+          <w:szCs w:val="20"/>
+          <w:highlight w:val="yellow"/>
+        </w:rPr>
+        <w:t xml:space="preserve">claims in IRAP studies could </w:t>
+      </w:r>
+      <w:r>
+        <w:rPr>
+          <w:sz w:val="20"/>
+          <w:szCs w:val="20"/>
+          <w:highlight w:val="yellow"/>
+        </w:rPr>
+        <w:t xml:space="preserve">be increased via preregistration of </w:t>
+      </w:r>
+      <w:r>
+        <w:rPr>
+          <w:sz w:val="20"/>
+          <w:szCs w:val="20"/>
+          <w:highlight w:val="yellow"/>
+        </w:rPr>
+        <w:t xml:space="preserve">researchers’ chosen </w:t>
+      </w:r>
+      <w:r>
+        <w:rPr>
+          <w:sz w:val="20"/>
+          <w:szCs w:val="20"/>
+          <w:highlight w:val="yellow"/>
+        </w:rPr>
+        <w:t>scoring methods.</w:t>
       </w:r>
     </w:p>
     <w:p/>
@@ -372,19 +457,514 @@
     <w:p>
       <w:pPr>
         <w:ind w:firstLine="0"/>
-        <w:jc w:val="left"/>
-      </w:pPr>
-      <w:r>
-        <w:br w:type="page"/>
-      </w:r>
-    </w:p>
-    <w:p>
-      <w:r>
+      </w:pPr>
+      <w:r>
+        <w:t xml:space="preserve">The Implicit Relational Assessment Procedure </w:t>
+      </w:r>
+      <w:r>
+        <w:t>(IRAP)</w:t>
+      </w:r>
+      <w:r>
+        <w:t xml:space="preserve"> has been </w:t>
+      </w:r>
+      <w:r>
+        <w:t xml:space="preserve">used various as an measure of implicit attitudes and of the strength of relational responding </w:t>
+      </w:r>
+      <w:r>
+        <w:fldChar w:fldCharType="begin"/>
+      </w:r>
+      <w:r>
+        <w:instrText xml:space="preserve"> ADDIN ZOTERO_ITEM CSL_CITATION {"citationID":"sNUzrddQ","properties":{"formattedCitation":"(Barnes-Holmes et al., 2010; Vahey et al., 2015)","plainCitation":"(Barnes-Holmes et al., 2010; Vahey et al., 2015)","noteIndex":0},"citationItems":[{"id":201,"uris":["http://zotero.org/users/1687755/items/XI3TJMRH"],"itemData":{"id":201,"type":"article-journal","container-title":"The Psychological Record","DOI":"https://doi.org/10.1007/BF03395726","issue":"3","page":"527-542","title":"A sketch of the Implicit Relational Assessment Procedure (IRAP) and the Relational Elaboration and Coherence (REC) model","volume":"60","author":[{"family":"Barnes-Holmes","given":"Dermot"},{"family":"Barnes-Holmes","given":"Yvonne"},{"family":"Stewart","given":"Ian"},{"family":"Boles","given":"Shawn"}],"issued":{"date-parts":[["2010"]]}}},{"id":545,"uris":["http://zotero.org/users/1687755/items/4SHQ9XKM"],"itemData":{"id":545,"type":"article-journal","abstract":"AbstractBackground and objectives\nThe Implicit Relational Assessment Procedure (IRAP) is a technique that is attracting a substantial body of research literature, particularly within the clinical domain.\nMethod\nIn response, the present paper outlines a meta-analysis of clinically-focused IRAP effects (N = 494) to provide the first estimate of how well such effects validate against their respective criterion variables in general.\nResults\nThe meta-analysis incorporated clinically-focused IRAP effects from 15 studies yielding a large effect size, r ¯  = .45, with a desirably narrow 95% credibility interval (.23, .67). The funnel plot and subsequent sensitivity analyses indicated that this meta-effect was not subject to publication bias.\nLimitations\nThe present meta-effect is an estimate based upon an IRAP literature that is still evolving rapidly in the clinical domain, and so as per its accompanying credibility interval, all conclusions that follow are necessarily provisional even if bounded. Apart from the fact that the current meta-effect might be subject to inadvertent under- and/or over-estimations of the current literature, the present meta-effect might strengthen with further refinements of the IRAP.\nConclusions\nThe current meta-effect provides the means to calculate what sample size would be required to achieve a statistical power of .80 when testing the criterion validity of clinically-focused IRAP effects using a given parametric statistic. For example, first-order Pearson correlations would hypothetically require an N of 29–37 for such purposes depending upon how conservatively over-estimation of the present meta-effect is controlled for. Overall, the IRAP compares favourably with alternative implicit measures in clinical psychology.","container-title":"Journal of Behavior Therapy and Experimental Psychiatry","DOI":"10.1016/j.jbtep.2015.01.004","ISSN":"0005-7916","journalAbbreviation":"Journal of Behavior Therapy and Experimental Psychiatry","page":"59-65","source":"ScienceDirect","title":"A meta-analysis of criterion effects for the Implicit Relational Assessment Procedure (IRAP) in the clinical domain","volume":"48","author":[{"family":"Vahey","given":"Nigel A."},{"family":"Nicholson","given":"Emma"},{"family":"Barnes-Holmes","given":"Dermot"}],"issued":{"date-parts":[["2015",9]]}}}],"schema":"https://github.com/citation-style-language/schema/raw/master/csl-citation.json"} </w:instrText>
+      </w:r>
+      <w:r>
+        <w:fldChar w:fldCharType="separate"/>
+      </w:r>
+      <w:r>
+        <w:rPr>
+          <w:noProof/>
+        </w:rPr>
+        <w:t>(Barnes-Holmes et al., 2010; Vahey et al., 2015)</w:t>
+      </w:r>
+      <w:r>
+        <w:fldChar w:fldCharType="end"/>
+      </w:r>
+      <w:r>
+        <w:t>. Whereas other common implicit measures</w:t>
+      </w:r>
+      <w:r>
+        <w:t>,</w:t>
+      </w:r>
+      <w:r>
+        <w:t xml:space="preserve"> such as the Implicit Association Test </w:t>
+      </w:r>
+      <w:r>
+        <w:fldChar w:fldCharType="begin"/>
+      </w:r>
+      <w:r>
+        <w:instrText xml:space="preserve"> ADDIN ZOTERO_ITEM CSL_CITATION {"citationID":"OuanAqOg","properties":{"formattedCitation":"(Greenwald et al., 1998)","plainCitation":"(Greenwald et al., 1998)","noteIndex":0},"citationItems":[{"id":123,"uris":["http://zotero.org/users/1687755/items/DAREVDNK"],"itemData":{"id":123,"type":"article-journal","abstract":"An implicit association test (IAT) measures differential association of 2 target concepts with an attribute. The 2 concepts appear in a 2-choice task (2-choice task (e.g., flower vs. insect names), and the attribute in a 2nd task (e.g., pleasant vs. unpleasant words for an evaluation attribute). When instructions oblige highly associated categories (e.g., flower + pleasant) to share a response key, performance is faster than when less associated categories (e.g., insect &amp; pleasant) share a key. This performance difference implicitly measures differential association of the 2 concepts with the attribute. In 3 experiments, the IAT was sensitive to (a) near-universal evaluative differences (e.g., flower vs. insect), (b) expected individual differences in evaluative associations (Japanese + pleasant vs. Korean + pleasant for Japanese vs. Korean subjects), and (c) consciously disavowed evaluative differences (Black + pleasant vs. White + pleasant for self-described unprejudiced White subjects).","container-title":"Journal of personality and social psychology","DOI":"10.1037/0022-3514.74.6.1464","ISSN":"0022-3514","issue":"6","journalAbbreviation":"J Pers Soc Psychol","language":"eng","note":"PMID: 9654756","page":"1464-1480","source":"NCBI PubMed","title":"Measuring individual differences in implicit cognition: the Implicit Association Test","title-short":"Measuring individual differences in implicit cognition","volume":"74","author":[{"family":"Greenwald","given":"Anthony G."},{"family":"McGhee","given":"D E"},{"family":"Schwartz","given":"J L"}],"issued":{"date-parts":[["1998",6]]}}}],"schema":"https://github.com/citation-style-language/schema/raw/master/csl-citation.json"} </w:instrText>
+      </w:r>
+      <w:r>
+        <w:fldChar w:fldCharType="separate"/>
+      </w:r>
+      <w:r>
+        <w:rPr>
+          <w:noProof/>
+        </w:rPr>
+        <w:t>(Greenwald et al., 1998)</w:t>
+      </w:r>
+      <w:r>
+        <w:fldChar w:fldCharType="end"/>
+      </w:r>
+      <w:r>
+        <w:t>, are typically scored and analyzed as a single score (e.g., representing Black people – positive / White people – negative), the IRAP is sometimes scored as a single overall score, other time one score is calculated for each trial type (e.g.,</w:t>
+      </w:r>
+      <w:r>
+        <w:t xml:space="preserve"> separately for</w:t>
+      </w:r>
+      <w:r>
+        <w:t xml:space="preserve"> Black people – positive, Black people – negative, White people – positive, and White people – negative</w:t>
+      </w:r>
+      <w:r>
+        <w:t xml:space="preserve">), and indeed other combinations </w:t>
+      </w:r>
+      <w:r>
+        <w:fldChar w:fldCharType="begin"/>
+      </w:r>
+      <w:r>
+        <w:instrText xml:space="preserve"> ADDIN ZOTERO_ITEM CSL_CITATION {"citationID":"nVujwis5","properties":{"formattedCitation":"(Barnes-Holmes et al., 2010;  Hussey et al., 2015)","plainCitation":"(Barnes-Holmes et al., 2010;  Hussey et al., 2015)","noteIndex":0},"citationItems":[{"id":201,"uris":["http://zotero.org/users/1687755/items/XI3TJMRH"],"itemData":{"id":201,"type":"article-journal","container-title":"The Psychological Record","DOI":"https://doi.org/10.1007/BF03395726","issue":"3","page":"527-542","title":"A sketch of the Implicit Relational Assessment Procedure (IRAP) and the Relational Elaboration and Coherence (REC) model","volume":"60","author":[{"family":"Barnes-Holmes","given":"Dermot"},{"family":"Barnes-Holmes","given":"Yvonne"},{"family":"Stewart","given":"Ian"},{"family":"Boles","given":"Shawn"}],"issued":{"date-parts":[["2010"]]}}},{"id":2644,"uris":["http://zotero.org/users/1687755/items/QDNB6VD9"],"itemData":{"id":2644,"type":"article-journal","abstract":"This Professional Interest Brief seeks to provide a clear guide to interpreting data generated by Implicit Relational Assessment Procedure (IRAP). The interpretation of IRAP data is not immediately intuitive and yet has received little explicit attention in the published literature. As such, it is hoped that this guide will help clarify this matter, particularly for those new to using the IRAP or intending to use the measure in the future. In doing so, we hope to make the measure more accessible and facilitate continued use of the methodology and its contribution to the contemporary Relational Frame Theory (RFT) literature.","container-title":"Journal of Contextual Behavioral Science","DOI":"10.1016/j.jcbs.2015.05.001","ISSN":"2212-1447","issue":"3","journalAbbreviation":"Journal of Contextual Behavioral Science","page":"157-162","source":"ScienceDirect","title":"Interpreting and inverting with less cursing: A guide to interpreting IRAP data","title-short":"Interpreting and inverting with less cursing","volume":"4","author":[{"family":"Hussey","given":"Ian"},{"family":"Thompson","given":"Miles"},{"family":"McEnteggart","given":"Ciara"},{"family":"Barnes-Holmes","given":"Dermot"},{"family":"Barnes-Holmes","given":"Yvonne"}],"issued":{"date-parts":[["2015",7]]}},"label":"page","prefix":" "}],"schema":"https://github.com/citation-style-language/schema/raw/master/csl-citation.json"} </w:instrText>
+      </w:r>
+      <w:r>
+        <w:fldChar w:fldCharType="separate"/>
+      </w:r>
+      <w:r>
+        <w:rPr>
+          <w:noProof/>
+        </w:rPr>
+        <w:t>(Barnes-Holmes et al., 2010;  Hussey et al., 2015)</w:t>
+      </w:r>
+      <w:r>
+        <w:fldChar w:fldCharType="end"/>
+      </w:r>
+      <w:r>
+        <w:t>.</w:t>
+      </w:r>
+    </w:p>
+    <w:p>
+      <w:pPr>
+        <w:rPr>
+          <w:lang w:val="en-IE"/>
+        </w:rPr>
+      </w:pPr>
+      <w:r>
+        <w:t xml:space="preserve">Choices on whether to score IRAP data as one overall score or four trial type scores are frequently guided by the claim that the four IRAP </w:t>
+      </w:r>
+      <w:r>
+        <w:t>trial types are independent</w:t>
+      </w:r>
+      <w:r>
+        <w:t xml:space="preserve"> of one another and therefore should not be comingled</w:t>
+      </w:r>
+      <w:r>
+        <w:t>.</w:t>
+      </w:r>
+      <w:r>
+        <w:t xml:space="preserve"> </w:t>
+      </w:r>
+      <w:r>
+        <w:rPr>
+          <w:lang w:val="en-IE"/>
+        </w:rPr>
+        <w:t xml:space="preserve">Finn et al. </w:t>
+      </w:r>
+      <w:r>
+        <w:rPr>
+          <w:lang w:val="en-IE"/>
+        </w:rPr>
+        <w:fldChar w:fldCharType="begin"/>
+      </w:r>
+      <w:r>
+        <w:rPr>
+          <w:lang w:val="en-IE"/>
+        </w:rPr>
+        <w:instrText xml:space="preserve"> ADDIN ZOTERO_ITEM CSL_CITATION {"citationID":"ViqLIVOc","properties":{"formattedCitation":"(2016b)","plainCitation":"(2016b)","noteIndex":0},"citationItems":[{"id":11146,"uris":["http://zotero.org/users/1687755/items/CMHMBLM9"],"itemData":{"id":11146,"type":"article-journal","abstract":"The Implicit Relational Assessment Procedure (IRAP) is increasingly used in applied and clinical settings, and yet many of the procedural variables of the measure have not been subjected to a systematic analysis. One such variable is the type of rules that are employed when instructing the IRAP and the effect this might have on participants’ performances. In the current article, three experiments were used to assess the impact of three different types of rules or instructions on IRAP performance. The instructions varied in the degree to which they specified parts of the relational network being assessed by the IRAP. The findings showed that the type of rule presented to participants during an IRAP can have a dramatic effect on the strength and direction of the trial-type effects that are produced by the measure. Furthermore, the type of instructions employed appear to interact with the order in which the IRAP blocks are presented (history-consistent versus history-inconsistent). The findings indicate that the behavioural dynamics that occur when participants complete an IRAP require extensive and systematic experimental and conceptual analyses, and this work will likely have an important bearing on research seeking to investigate the predictive validity of the IRAP in applied research settings. (PsycINFO Database Record (c) 2016 APA, all rights reserved)","archive_location":"2016-19908-012","container-title":"The Psychological Record","DOI":"10.1007/s40732-016-0173-4","ISSN":"0033-2933","issue":"2","journalAbbreviation":"The Psychological Record","page":"309-321","source":"EBSCOhost","title":"Exploring the behavioral dynamics of the implicit relational assessment procedure: The impact of three types of introductory rules","volume":"66","author":[{"family":"Finn","given":"Martin"},{"family":"Barnes-Holmes","given":"Dermot"},{"family":"Hussey","given":"Ian"},{"family":"Graddy","given":"Joseph"}],"issued":{"date-parts":[["2016",6]]}},"label":"page","suppress-author":true}],"schema":"https://github.com/citation-style-language/schema/raw/master/csl-citation.json"} </w:instrText>
+      </w:r>
+      <w:r>
+        <w:rPr>
+          <w:lang w:val="en-IE"/>
+        </w:rPr>
+        <w:fldChar w:fldCharType="separate"/>
+      </w:r>
+      <w:r>
+        <w:rPr>
+          <w:noProof/>
+          <w:lang w:val="en-IE"/>
+        </w:rPr>
+        <w:t>(2016b)</w:t>
+      </w:r>
+      <w:r>
+        <w:rPr>
+          <w:lang w:val="en-IE"/>
+        </w:rPr>
+        <w:fldChar w:fldCharType="end"/>
+      </w:r>
+      <w:r>
+        <w:rPr>
+          <w:lang w:val="en-IE"/>
+        </w:rPr>
+        <w:t xml:space="preserve"> stated </w:t>
+      </w:r>
+      <w:r>
+        <w:rPr>
+          <w:lang w:val="en-IE"/>
+        </w:rPr>
+        <w:t xml:space="preserve">this this most </w:t>
+      </w:r>
+      <w:r>
+        <w:rPr>
+          <w:lang w:val="en-IE"/>
+        </w:rPr>
+        <w:t>clearly</w:t>
+      </w:r>
+      <w:r>
+        <w:rPr>
+          <w:lang w:val="en-IE"/>
+        </w:rPr>
+        <w:t xml:space="preserve">: </w:t>
+      </w:r>
+      <w:r>
+        <w:rPr>
+          <w:lang w:val="en-IE"/>
+        </w:rPr>
+        <w:t>“the IRAP is seen as providing a measure of the strength or probability of four functionally independent</w:t>
+      </w:r>
+      <w:r>
+        <w:rPr>
+          <w:lang w:val="en-IE"/>
+        </w:rPr>
+        <w:t xml:space="preserve"> [relational responses]</w:t>
+      </w:r>
+      <w:r>
+        <w:rPr>
+          <w:lang w:val="en-IE"/>
+        </w:rPr>
+        <w:t>”</w:t>
+      </w:r>
+      <w:r>
+        <w:rPr>
+          <w:lang w:val="en-IE"/>
+        </w:rPr>
+        <w:t xml:space="preserve"> (p.310). </w:t>
+      </w:r>
+      <w:r>
+        <w:rPr>
+          <w:lang w:val="en-IE"/>
+        </w:rPr>
+        <w:t>T</w:t>
+      </w:r>
+      <w:r>
+        <w:rPr>
+          <w:lang w:val="en-IE"/>
+        </w:rPr>
+        <w:t xml:space="preserve">his claim </w:t>
+      </w:r>
+      <w:r>
+        <w:rPr>
+          <w:lang w:val="en-IE"/>
+        </w:rPr>
+        <w:t xml:space="preserve">is </w:t>
+      </w:r>
+      <w:r>
+        <w:rPr>
+          <w:lang w:val="en-IE"/>
+        </w:rPr>
+        <w:t xml:space="preserve">often </w:t>
+      </w:r>
+      <w:r>
+        <w:rPr>
+          <w:lang w:val="en-IE"/>
+        </w:rPr>
+        <w:t xml:space="preserve">always </w:t>
+      </w:r>
+      <w:r>
+        <w:rPr>
+          <w:lang w:val="en-IE"/>
+        </w:rPr>
+        <w:t xml:space="preserve">not stated </w:t>
+      </w:r>
+      <w:r>
+        <w:rPr>
+          <w:lang w:val="en-IE"/>
+        </w:rPr>
+        <w:t xml:space="preserve">so </w:t>
+      </w:r>
+      <w:r>
+        <w:rPr>
+          <w:lang w:val="en-IE"/>
+        </w:rPr>
+        <w:t xml:space="preserve">explicitly </w:t>
+      </w:r>
+      <w:r>
+        <w:rPr>
+          <w:lang w:val="en-IE"/>
+        </w:rPr>
+        <w:t xml:space="preserve">elsewhere, </w:t>
+      </w:r>
+      <w:r>
+        <w:rPr>
+          <w:lang w:val="en-IE"/>
+        </w:rPr>
+        <w:t xml:space="preserve">but nonetheless </w:t>
+      </w:r>
+      <w:r>
+        <w:rPr>
+          <w:lang w:val="en-IE"/>
+        </w:rPr>
+        <w:t xml:space="preserve">it </w:t>
+      </w:r>
+      <w:r>
+        <w:rPr>
+          <w:lang w:val="en-IE"/>
+        </w:rPr>
+        <w:t>appears to be pervasive</w:t>
+      </w:r>
+      <w:r>
+        <w:rPr>
+          <w:lang w:val="en-IE"/>
+        </w:rPr>
+        <w:t xml:space="preserve"> in guiding data scoring and analysis choices in the IRAP literature. Anecdotally, this claim is often encountered in peer review. For example, when authors present data from IRAPs scored as a single overall score, reviewers often respond that it should be scored and analysed by trial type instead. It should be noted that although standardization of procedures is very important to replicability </w:t>
+      </w:r>
+      <w:r>
+        <w:rPr>
+          <w:lang w:val="en-IE"/>
+        </w:rPr>
+        <w:fldChar w:fldCharType="begin"/>
+      </w:r>
+      <w:r>
+        <w:rPr>
+          <w:lang w:val="en-IE"/>
+        </w:rPr>
+        <w:instrText xml:space="preserve"> ADDIN ZOTERO_ITEM CSL_CITATION {"citationID":"h5g34Y1r","properties":{"formattedCitation":"(Elson, 2019)","plainCitation":"(Elson, 2019)","noteIndex":0},"citationItems":[{"id":13746,"uris":["http://zotero.org/users/1687755/items/LIEMX6Q7"],"itemData":{"id":13746,"type":"article-journal","abstract":"Research synthesis is based on the assumption that when the same association between constructs is observed repeatedly in a field, the relationship is probably real, even if its exact magnitude can be debated. Yet the probability that the relationship is real is a function not only of recurring results, but also of the quality and consistency of the empirical procedures that produced those results and that any meta-analysis necessarily inherits. Standardized protocols in data collection, analysis, and interpretation are foundations of empiricism and a healthy sign of a discipline’s maturity. I propose that meta-analysis as typically applied in psychology will benefit from complementing aggregation of observed effect sizes with systematic examination of the standardization of the methodology that deterministically produced them. I describe potential units of analysis and offer two examples illustrating the benefits of such efforts. Ideally, this synergetic approach will advance theory by improving the quality of meta-analytic inferences.","container-title":"Advances in Methods and Practices in Psychological Science","DOI":"10.1177/2515245919863296","ISSN":"2515-2459","issue":"4","journalAbbreviation":"Advances in Methods and Practices in Psychological Science","language":"en","note":"publisher: SAGE Publications Inc","page":"350-363","source":"SAGE Journals","title":"Examining Psychological Science Through Systematic Meta-Method Analysis: A Call for Research","title-short":"Examining Psychological Science Through Systematic Meta-Method Analysis","volume":"2","author":[{"family":"Elson","given":"Malte"}],"issued":{"date-parts":[["2019",12,1]]}}}],"schema":"https://github.com/citation-style-language/schema/raw/master/csl-citation.json"} </w:instrText>
+      </w:r>
+      <w:r>
+        <w:rPr>
+          <w:lang w:val="en-IE"/>
+        </w:rPr>
+        <w:fldChar w:fldCharType="separate"/>
+      </w:r>
+      <w:r>
+        <w:rPr>
+          <w:noProof/>
+          <w:lang w:val="en-IE"/>
+        </w:rPr>
+        <w:t>(Elson, 2019)</w:t>
+      </w:r>
+      <w:r>
+        <w:rPr>
+          <w:lang w:val="en-IE"/>
+        </w:rPr>
+        <w:fldChar w:fldCharType="end"/>
+      </w:r>
+      <w:r>
+        <w:rPr>
+          <w:lang w:val="en-IE"/>
+        </w:rPr>
+        <w:t xml:space="preserve">, that this suggestion is not merely related to standardization: it is typically attributed to the specific claim that the IRAP trial types are independent and therefore averaging them is inappropriate. </w:t>
+      </w:r>
+      <w:r>
+        <w:rPr>
+          <w:lang w:val="en-IE"/>
+        </w:rPr>
+        <w:t xml:space="preserve">Indeed, this claim has theoretical implications: the separation of the IRAP into distinct trial types has served as the basis for recent experimentation and theorising within Relational Frame Theory </w:t>
+      </w:r>
+      <w:r>
+        <w:rPr>
+          <w:lang w:val="en-IE"/>
+        </w:rPr>
+        <w:fldChar w:fldCharType="begin"/>
+      </w:r>
+      <w:r>
+        <w:rPr>
+          <w:lang w:val="en-IE"/>
+        </w:rPr>
+        <w:instrText xml:space="preserve"> ADDIN ZOTERO_ITEM CSL_CITATION {"citationID":"Qt3wgkqy","properties":{"formattedCitation":"(e.g., Finn et al., 2016a, 2017, 2018)","plainCitation":"(e.g., Finn et al., 2016a, 2017, 2018)","noteIndex":0},"citationItems":[{"id":2815,"uris":["http://zotero.org/users/1687755/items/HCBWM4CC"],"itemData":{"id":2815,"type":"article-journal","container-title":"The Psychological Record","issue":"2","page":"309-321","source":"Google Scholar","title":"Exploring the Behavioral Dynamics of the Implicit Relational Assessment Procedure: The Impact of Three Types of Introductory Rules","title-short":"Exploring the Behavioral Dynamics of the Implicit Relational Assessment Procedure","author":[{"family":"Finn","given":"Martin"},{"family":"Barnes-Holmes","given":"Dermot"},{"family":"Hussey","given":"Ian"},{"family":"Graddy","given":"Joseph"}],"issued":{"date-parts":[["2016"]]}},"label":"page","prefix":"e.g., "},{"id":7507,"uris":["http://zotero.org/users/1687755/items/NY545ZYM"],"itemData":{"id":7507,"type":"article-journal","abstract":"The Implicit Relational Assessment Procedure (IRAP) has been used as a measure of implicit cognition and has been used to analyze the dynamics of arbitrarily applicable relational responding. The current study uses the IRAP for the latter purpose. Specifically, the current research focuses on a pattern of responding observed in a previously published IRAP study that was difficult to explain using existing conceptual analyses. The pattern is referred to as the single-trial-type dominance effect because one of the IRAP trial types produces an effect that is significantly larger than that of the other three. Based on a post hoc explanation provided in a previously published article, the first experiment in the current series explored the impact of prior experimental experience on the single-trial-type dominance effect. The results indicated that the effect was larger for participants who reported high levels of experimental experience (M = 32.3 previous experiments) versus those who did not (M = 2.5 previous experiments). In the second experiment, participants were required to read out loud the stimuli presented on each trial and the response option they chose. The effect of experimental experience was absent, but the single-trial-type dominance effect remained. In the third experiment, a different set of stimuli than those used in the first two experiments was used in the IRAP, and a significant single-trial-type dominance effect was no longer observed. The results obtained from the three experiments led inductively to the development of a new model of the variables involved in producing IRAP effects—the differential arbitrarily applicable relational responding effects (DAARRE) model—which is presented in the General Discussion.","container-title":"The Psychological Record","DOI":"10.1007/s40732-017-0262-z","ISSN":"0033-2933, 2163-3452","journalAbbreviation":"Psychol Rec","language":"en","page":"1-15","source":"link-springer-com.jproxy.nuim.ie","title":"Exploring the Single-Trial-Type-Dominance-Effect in the IRAP: Developing a Differential Arbitrarily Applicable Relational Responding Effects (DAARRE) Model","title-short":"Exploring the Single-Trial-Type-Dominance-Effect in the IRAP","author":[{"family":"Finn","given":"Martin"},{"family":"Barnes-Holmes","given":"Dermot"},{"family":"McEnteggart","given":"Ciara"}],"issued":{"date-parts":[["2017",12,21]]}}},{"id":11096,"uris":["http://zotero.org/users/1687755/items/KVU2FMQ5"],"itemData":{"id":11096,"type":"article-journal","abstract":"The Implicit Relational Assessment Procedure (IRAP) has been used as a measure of implicit cognition and has been used to analyze the dynamics of arbitrarily applicable relational responding. The current study uses the IRAP for the latter purpose. Specifically, the current research focuses on a pattern of responding observed in a previously published IRAP study that was difficult to explain using existing conceptual analyses. The pattern is referred to as the single-trial-type dominance effect because one of the IRAP trial types produces an effect that is significantly larger than that of the other three. Based on a post hoc explanation provided in a previously published article, the first experiment in the current series explored the impact of prior experimental experience on the single-trial-type dominance effect. The results indicated that the effect was larger for participants who reported high levels of experimental experience (M = 32.3 previous experiments) versus those who did not (M = 2.5 previous experiments). In the second experiment, participants were required to read out loud the stimuli presented on each trial and the response option they chose. The effect of experimental experience was absent, but the single-trial-type dominance effect remained. In the third experiment, a different set of stimuli than those used in the first two experiments was used in the IRAP, and a significant single-trial-type dominance effect was no longer observed. The results obtained from the three experiments led inductively to the development of a new model of the variables involved in producing IRAP effects—the differential arbitrarily applicable relational responding effects (DAARRE) model—which is presented in the General Discussion. (PsycINFO Database Record (c) 2018 APA, all rights reserved)","container-title":"The Psychological Record","DOI":"10.1007/s40732-017-0262-z","issue":"1","journalAbbreviation":"The Psychological Record","page":"11-25","title":"Exploring the single-trial-type-dominance-effect in the IRAP: Developing a differential arbitrarily applicable relational responding effects (DAARRE) model","volume":"68","author":[{"family":"Finn","given":"Martin"},{"family":"Barnes-Holmes","given":"Dermot"},{"family":"McEnteggart","given":"Ciara"}],"issued":{"date-parts":[["2018",3]]}}}],"schema":"https://github.com/citation-style-language/schema/raw/master/csl-citation.json"} </w:instrText>
+      </w:r>
+      <w:r>
+        <w:rPr>
+          <w:lang w:val="en-IE"/>
+        </w:rPr>
+        <w:fldChar w:fldCharType="separate"/>
+      </w:r>
+      <w:r>
+        <w:rPr>
+          <w:noProof/>
+          <w:lang w:val="en-IE"/>
+        </w:rPr>
+        <w:t>(e.g., Finn et al., 2016a, 2017, 2018)</w:t>
+      </w:r>
+      <w:r>
+        <w:rPr>
+          <w:lang w:val="en-IE"/>
+        </w:rPr>
+        <w:fldChar w:fldCharType="end"/>
+      </w:r>
+      <w:r>
+        <w:rPr>
+          <w:lang w:val="en-IE"/>
+        </w:rPr>
+        <w:t xml:space="preserve">. </w:t>
+      </w:r>
+    </w:p>
+    <w:p>
+      <w:pPr>
+        <w:rPr>
+          <w:lang w:val="en-IE"/>
+        </w:rPr>
+      </w:pPr>
+      <w:r>
+        <w:rPr>
+          <w:lang w:val="en-IE"/>
+        </w:rPr>
+        <w:t xml:space="preserve">However, inspection of the literature demonstrates very little direct support for this claim. Studies that are sometimes cited to support it typically some form of the argument that one IRAP trial types often demonstrates criterion associations and others do not </w:t>
+      </w:r>
+      <w:r>
+        <w:rPr>
+          <w:lang w:val="en-IE"/>
+        </w:rPr>
+        <w:fldChar w:fldCharType="begin"/>
+      </w:r>
+      <w:r>
+        <w:rPr>
+          <w:lang w:val="en-IE"/>
+        </w:rPr>
+        <w:instrText xml:space="preserve"> ADDIN ZOTERO_ITEM CSL_CITATION {"citationID":"4QAz91Ui","properties":{"formattedCitation":"(e.g., Hussey et al., 2016; Nicholson &amp; Barnes-Holmes, 2012)","plainCitation":"(e.g., Hussey et al., 2016; Nicholson &amp; Barnes-Holmes, 2012)","noteIndex":0},"citationItems":[{"id":2464,"uris":["http://zotero.org/users/1687755/items/QMQMHVU4"],"itemData":{"id":2464,"type":"article-journal","abstract":"Background and objectives\nSuicidal behaviour has proved to be difficult to predict, due in part to the particular limitations of introspection within suicidality. In an effort to overcome this, recent research has demonstrated the utility of indirect measures of “implicit” attitudes within the study of suicidality. However, research to date has focused predominantly on implicit self-evaluations and self-death associations. No work has examined implicit evaluations of death, despite the theoretical importance of such evaluations; “fearlessness of death” is central to both the Interpersonal Theory of Suicide and the Integrated Motivational-Volitional model of suicide..\nMethods\nTwenty-three psychiatric patients with current suicidal ideation and twenty-five normative university students completed two versions of the Implicit Relational Assessment Procedure (IRAP) that targeted evaluations of death. One task specified personal death (i.e., was self-focused) and the other targeted death in the abstract.\nResults\nSelf-focused evaluations of death reliably distinguished between the two groups, correctly classifying 74% of cases, but evaluations of death in the abstract did not. The suicidal group produced specific biases indicating a rejection of the negativity of death. Results are consistent with the definition of suicidality as involving a self-focused wish to die..\nLimitations\nFor ethical reason, suicidal behaviours were not assessed in the normative group. Groups were therefore not mutually exclusive. This may have decreased the specificity of the IRAP.\nConclusions\nSuicidal ideation is associated with an implicit “fearlessness of death”. The utility of implicit death-evaluations should therefore be considered alongside self-evaluations and self-death associations in the future..","container-title":"Journal of Behavior Therapy and Experimental Psychiatry","DOI":"10.1016/j.jbtep.2015.11.003","ISSN":"0005-7916","journalAbbreviation":"Journal of Behavior Therapy and Experimental Psychiatry","page":"1-9","source":"ScienceDirect","title":"Individuals with current suicidal ideation demonstrate implicit “fearlessness of death”","volume":"51","author":[{"family":"Hussey","given":"Ian"},{"family":"Barnes-Holmes","given":"Dermot"},{"family":"Booth","given":"R."}],"issued":{"date-parts":[["2016",6]]}},"label":"page","prefix":"e.g., "},{"id":109,"uris":["http://zotero.org/users/1687755/items/I9TJFFFI"],"itemData":{"id":109,"type":"article-journal","abstract":"Background and objectives\nThere is increasing evidence that disgust responding occurs at both a primary and secondary level in the form of disgust propensity and disgust sensitivity. The unique contributions of anxiety and disgust need to be established if disgust is to be implicated in the etiology of anxiety disorders such as obsessive-compulsive disorder (OCD). The primary objective of the current study was to develop two separate implicit measures of disgust propensity and sensitivity and to explicate the role of implicit disgust propensity and sensitivity in avoidance behavior and OC tendencies.\nMethods\nThe current study (N = 33 undergraduate students) utilized a measure of implicit cognition, the Implicit Relational Assessment Procedure (IRAP), to independently analyze disgust propensity and disgust sensitivity. In addition, a series of behavioral approach tasks (BAT) and questionnaires measuring general disgust, obsessive-compulsive (OC) tendencies and general psychopathology were implemented to validate the implicit measures.\nResults\nDisgust sensitivity predicted avoidance behavior on the BATs independent of disgust propensity and anxiety, while disgust propensity did not. Both disgust propensity and sensitivity predicted self-reported OC tendencies and individually predicted obsessing and washing concerns, respectively.\nLimitations\nOur findings are based on a non-clinical student sample and further research is required for generalization to OCD.\nConclusions\nThe implicit measures appeared to be measuring two separate constructs and had differential relationships with behavior and OC tendencies. Overall, the results support current theories relating to pathological disgust and OCD.","container-title":"Journal of Behavior Therapy and Experimental Psychiatry","DOI":"10.1016/j.jbtep.2012.02.001","ISSN":"0005-7916","issue":"3","journalAbbreviation":"Journal of Behavior Therapy and Experimental Psychiatry","page":"922-930","source":"ScienceDirect","title":"Developing an implicit measure of disgust propensity and disgust sensitivity: Examining the role of implicit disgust propensity and sensitivity in obsessive-compulsive tendencies","title-short":"Developing an implicit measure of disgust propensity and disgust sensitivity","volume":"43","author":[{"family":"Nicholson","given":"Emma"},{"family":"Barnes-Holmes","given":"Dermot"}],"issued":{"date-parts":[["2012",9]]}}}],"schema":"https://github.com/citation-style-language/schema/raw/master/csl-citation.json"} </w:instrText>
+      </w:r>
+      <w:r>
+        <w:rPr>
+          <w:lang w:val="en-IE"/>
+        </w:rPr>
+        <w:fldChar w:fldCharType="separate"/>
+      </w:r>
+      <w:r>
+        <w:rPr>
+          <w:noProof/>
+          <w:lang w:val="en-IE"/>
+        </w:rPr>
+        <w:t>(e.g., Hussey et al., 2016; Nicholson &amp; Barnes-Holmes, 2012)</w:t>
+      </w:r>
+      <w:r>
+        <w:rPr>
+          <w:lang w:val="en-IE"/>
+        </w:rPr>
+        <w:fldChar w:fldCharType="end"/>
+      </w:r>
+      <w:r>
+        <w:rPr>
+          <w:lang w:val="en-IE"/>
+        </w:rPr>
+        <w:t xml:space="preserve">. However, this represents a common statistical fallacy </w:t>
+      </w:r>
+      <w:r>
+        <w:rPr>
+          <w:lang w:val="en-IE"/>
+        </w:rPr>
+        <w:fldChar w:fldCharType="begin"/>
+      </w:r>
+      <w:r>
+        <w:rPr>
+          <w:lang w:val="en-IE"/>
+        </w:rPr>
+        <w:instrText xml:space="preserve"> ADDIN ZOTERO_ITEM CSL_CITATION {"citationID":"gA71JTCu","properties":{"formattedCitation":"(i.e., the difference between \\uc0\\u8220{}significant\\uc0\\u8221{} and \\uc0\\u8220{}non-significant\\uc0\\u8221{} is not itself significant: Gelman &amp; Stern, 2006)","plainCitation":"(i.e., the difference between “significant” and “non-significant” is not itself significant: Gelman &amp; Stern, 2006)","noteIndex":0},"citationItems":[{"id":4579,"uris":["http://zotero.org/users/1687755/items/FQETENZX"],"itemData":{"id":4579,"type":"article-journal","container-title":"The American Statistician","DOI":"10.1198/000313006X152649","ISSN":"0003-1305, 1537-2731","issue":"4","language":"en","page":"328-331","source":"CrossRef","title":"The Difference Between “Significant” and “Not Significant” is not Itself Statistically Significant","volume":"60","author":[{"family":"Gelman","given":"Andrew"},{"family":"Stern","given":"Hal"}],"issued":{"date-parts":[["2006",11]]}},"label":"page","prefix":"i.e., the difference between 'significant' and 'non-significant' is not itself significant: "}],"schema":"https://github.com/citation-style-language/schema/raw/master/csl-citation.json"} </w:instrText>
+      </w:r>
+      <w:r>
+        <w:rPr>
+          <w:lang w:val="en-IE"/>
+        </w:rPr>
+        <w:fldChar w:fldCharType="separate"/>
+      </w:r>
+      <w:r>
+        <w:rPr>
+          <w:lang w:val="en-GB"/>
+        </w:rPr>
+        <w:t xml:space="preserve">(i.e., the </w:t>
+      </w:r>
+      <w:r>
+        <w:rPr>
+          <w:lang w:val="en-GB"/>
+        </w:rPr>
         <w:lastRenderedPageBreak/>
-        <w:t xml:space="preserve">The claim that the IRAP trial types are “functionally independent” is relatively vague in theoretical terms, but it </w:t>
-      </w:r>
-      <w:r>
-        <w:t xml:space="preserve">provides at least one </w:t>
+        <w:t>difference between “significant” and “non-significant” is not itself significant: Gelman &amp; Stern, 2006)</w:t>
+      </w:r>
+      <w:r>
+        <w:rPr>
+          <w:lang w:val="en-IE"/>
+        </w:rPr>
+        <w:fldChar w:fldCharType="end"/>
+      </w:r>
+      <w:r>
+        <w:rPr>
+          <w:lang w:val="en-IE"/>
+        </w:rPr>
+        <w:t xml:space="preserve">. </w:t>
+      </w:r>
+      <w:r>
+        <w:rPr>
+          <w:lang w:val="en-IE"/>
+        </w:rPr>
+        <w:t xml:space="preserve">To the best of my knowledge, no published IRAP study among those listed in the 151 publications found by a recent systematic review </w:t>
+      </w:r>
+      <w:r>
+        <w:rPr>
+          <w:lang w:val="en-IE"/>
+        </w:rPr>
+        <w:fldChar w:fldCharType="begin"/>
+      </w:r>
+      <w:r>
+        <w:rPr>
+          <w:lang w:val="en-IE"/>
+        </w:rPr>
+        <w:instrText xml:space="preserve"> ADDIN ZOTERO_ITEM CSL_CITATION {"citationID":"KPVkAoa2","properties":{"formattedCitation":"(Hussey, 2023)","plainCitation":"(Hussey, 2023)","noteIndex":0},"citationItems":[{"id":15474,"uris":["http://zotero.org/users/1687755/items/9SUHHJRT"],"itemData":{"id":15474,"type":"article","abstract":"Following recent calls to examine the replicability of behavioral research, I examine sample sizes and statistical power, key determinants of replicability, in research using a task that has seen broad use in behavioral research: the Implicit Relational Assessment Procedure. A systematic review was used to gather all published studies employing the IRAP and extract their designs and sample sizes. The use of Null Hypothesis Significance Testing was found to be nearly ubiquitous, justifying the examination of statistical power. Using an established method, median sample sizes were used to estimate the statistical power to detect the average published effect size in psychological research (r = .20) in each year. Sample sizes and the statistical power they imply were found to be very low in IRAP studies (in 2022, median N = 64, power = .34). A the current rate of growth, power will only reach the recommended minimum of .80 by 2080. The IRAP literature was directly compared with the Social and Personality psychology literature using an existing dataset. Median sample sizes and their implied statistical power were lower in the IRAP literature in all years than they were in Social and Personality psychology at the beginning of the Replication Crisis in 2011 and in all subsequent years. Improvements in sample sizes and statistical power in the Social and Personality psychology literature were significantly and substantially larger than in the IRAP literature. Direct tests of the reproducibility and replicability of claims in the IRAP literature are needed.","DOI":"10.31234/osf.io/g2x9p","language":"en-us","publisher":"PsyArXiv","source":"OSF Preprints","title":"A systematic review of Null Hypothesis Significance Testing, sample sizes and statistical power in research using the Implicit Relational Assessment Procedure","URL":"https://psyarxiv.com/g2x9p/","author":[{"family":"Hussey","given":"Ian"}],"accessed":{"date-parts":[["2023",1,16]]},"issued":{"date-parts":[["2023",1,13]]}}}],"schema":"https://github.com/citation-style-language/schema/raw/master/csl-citation.json"} </w:instrText>
+      </w:r>
+      <w:r>
+        <w:rPr>
+          <w:lang w:val="en-IE"/>
+        </w:rPr>
+        <w:fldChar w:fldCharType="separate"/>
+      </w:r>
+      <w:r>
+        <w:rPr>
+          <w:noProof/>
+          <w:lang w:val="en-IE"/>
+        </w:rPr>
+        <w:t>(Hussey, 2023)</w:t>
+      </w:r>
+      <w:r>
+        <w:rPr>
+          <w:lang w:val="en-IE"/>
+        </w:rPr>
+        <w:fldChar w:fldCharType="end"/>
+      </w:r>
+      <w:r>
+        <w:rPr>
+          <w:lang w:val="en-IE"/>
+        </w:rPr>
+        <w:t xml:space="preserve"> has conducted a direct assessment of this claim by assessing the average correlations among IRAP trial types.</w:t>
+      </w:r>
+    </w:p>
+    <w:p>
+      <w:r>
+        <w:t>The claim that the IRAP trial types are independen</w:t>
+      </w:r>
+      <w:r>
+        <w:t>t</w:t>
+      </w:r>
+      <w:r>
+        <w:t xml:space="preserve"> </w:t>
+      </w:r>
+      <w:r>
+        <w:t xml:space="preserve">provides a precise </w:t>
+      </w:r>
+      <w:r>
+        <w:t xml:space="preserve">one </w:t>
       </w:r>
       <w:r>
         <w:t xml:space="preserve">precise </w:t>
@@ -405,45 +985,335 @@
         <w:t xml:space="preserve">requires </w:t>
       </w:r>
       <w:r>
-        <w:t xml:space="preserve">a true </w:t>
-      </w:r>
-      <w:r>
-        <w:t>correlation of zero. This claim was investigated</w:t>
-      </w:r>
-      <w:r>
-        <w:t xml:space="preserve"> by examining average correlations across a wide range of IRAP domains, in a large sample size.</w:t>
-      </w:r>
-    </w:p>
-    <w:p/>
+        <w:t>the trial types not be detectably correlated</w:t>
+      </w:r>
+      <w:r>
+        <w:t>. This claim was investigated</w:t>
+      </w:r>
+      <w:r>
+        <w:t xml:space="preserve"> by examining average correlations across a wide range of IRAP domains.</w:t>
+      </w:r>
+      <w:r>
+        <w:t xml:space="preserve"> </w:t>
+      </w:r>
+    </w:p>
+    <w:p>
+      <w:pPr>
+        <w:pStyle w:val="Heading1"/>
+      </w:pPr>
+      <w:r>
+        <w:t>Method</w:t>
+      </w:r>
+    </w:p>
+    <w:p>
+      <w:pPr>
+        <w:pStyle w:val="Heading2"/>
+      </w:pPr>
+      <w:r>
+        <w:t>Data</w:t>
+      </w:r>
+    </w:p>
+    <w:p>
+      <w:r>
+        <w:t xml:space="preserve">Data was taken from a publicly available dataset of published and unpublished IRAP data </w:t>
+      </w:r>
+      <w:r>
+        <w:fldChar w:fldCharType="begin"/>
+      </w:r>
+      <w:r>
+        <w:instrText xml:space="preserve"> ADDIN ZOTERO_ITEM CSL_CITATION {"citationID":"sCnjSmv2","properties":{"formattedCitation":"(Hussey &amp; Drake, 2020)","plainCitation":"(Hussey &amp; Drake, 2020)","noteIndex":0},"citationItems":[{"id":12684,"uris":["http://zotero.org/users/1687755/items/MU3ZSDRR"],"itemData":{"id":12684,"type":"article-journal","abstract":"Evidence for the IRAP’s reliability and validity is mixed, with one meta-analysis concluding it has good criterion validity and potential for clinical assessment, and two others concluding that it demonstrates low reliability. Here, we extend this evidence base through meta-analyses of all published and unpublished studies conducted in two labs. Individual participant data was used to estimate both internal consistency and test-retest reliability across a large number of domains (k = 16) and participants (N = 1576). Results suggest that internal consistency is poor (α = .51, 95% CI [.46, .56]) and test-retest reliability is very poor (ICC = .20, 95% CI [.05, .34]). We conclude that researchers should be very cautious about choosing to employ the IRAP or when interpreting its results.","container-title":"Preprint","DOI":"10.31234/osf.io/ge3k7","note":"publisher: PsyArXiv","source":"psyarxiv.com","title":"The Implicit Relational Assessment Procedure demonstrates poor internal consistency and test-retest reliability: A meta-analysis","URL":"https://psyarxiv.com/ge3k7/","author":[{"family":"Hussey","given":"Ian"},{"family":"Drake","given":"Chad E."}],"accessed":{"date-parts":[["2020",6,12]]},"issued":{"date-parts":[["2020"]]}}}],"schema":"https://github.com/citation-style-language/schema/raw/master/csl-citation.json"} </w:instrText>
+      </w:r>
+      <w:r>
+        <w:fldChar w:fldCharType="separate"/>
+      </w:r>
+      <w:r>
+        <w:rPr>
+          <w:noProof/>
+        </w:rPr>
+        <w:t>(Hussey &amp; Drake, 2020)</w:t>
+      </w:r>
+      <w:r>
+        <w:fldChar w:fldCharType="end"/>
+      </w:r>
+      <w:r>
+        <w:t xml:space="preserve">. After excluding outliers based on mastery criteria in the task, the analytic sample contained </w:t>
+      </w:r>
+      <w:r>
+        <w:t>1464</w:t>
+      </w:r>
+      <w:r>
+        <w:t xml:space="preserve"> participants who completed one of 35 distinct IRAPs in 16 different </w:t>
+      </w:r>
+      <w:r>
+        <w:t>attitude</w:t>
+      </w:r>
+      <w:r>
+        <w:t xml:space="preserve"> domains. </w:t>
+      </w:r>
+      <w:r>
+        <w:t xml:space="preserve">Data from each IRAP was converted to IRAP </w:t>
+      </w:r>
+      <w:r>
+        <w:rPr>
+          <w:i/>
+          <w:iCs/>
+        </w:rPr>
+        <w:t>D</w:t>
+      </w:r>
+      <w:r>
+        <w:t xml:space="preserve"> scores </w:t>
+      </w:r>
+      <w:r>
+        <w:fldChar w:fldCharType="begin"/>
+      </w:r>
+      <w:r>
+        <w:instrText xml:space="preserve"> ADDIN ZOTERO_ITEM CSL_CITATION {"citationID":"QuHlJBNW","properties":{"formattedCitation":"(see Hussey et al., 2015)","plainCitation":"(see Hussey et al., 2015)","noteIndex":0},"citationItems":[{"id":2644,"uris":["http://zotero.org/users/1687755/items/QDNB6VD9"],"itemData":{"id":2644,"type":"article-journal","abstract":"This Professional Interest Brief seeks to provide a clear guide to interpreting data generated by Implicit Relational Assessment Procedure (IRAP). The interpretation of IRAP data is not immediately intuitive and yet has received little explicit attention in the published literature. As such, it is hoped that this guide will help clarify this matter, particularly for those new to using the IRAP or intending to use the measure in the future. In doing so, we hope to make the measure more accessible and facilitate continued use of the methodology and its contribution to the contemporary Relational Frame Theory (RFT) literature.","container-title":"Journal of Contextual Behavioral Science","DOI":"10.1016/j.jcbs.2015.05.001","ISSN":"2212-1447","issue":"3","journalAbbreviation":"Journal of Contextual Behavioral Science","page":"157-162","source":"ScienceDirect","title":"Interpreting and inverting with less cursing: A guide to interpreting IRAP data","title-short":"Interpreting and inverting with less cursing","volume":"4","author":[{"family":"Hussey","given":"Ian"},{"family":"Thompson","given":"Miles"},{"family":"McEnteggart","given":"Ciara"},{"family":"Barnes-Holmes","given":"Dermot"},{"family":"Barnes-Holmes","given":"Yvonne"}],"issued":{"date-parts":[["2015",7]]}},"label":"page","prefix":"see "}],"schema":"https://github.com/citation-style-language/schema/raw/master/csl-citation.json"} </w:instrText>
+      </w:r>
+      <w:r>
+        <w:fldChar w:fldCharType="separate"/>
+      </w:r>
+      <w:r>
+        <w:rPr>
+          <w:noProof/>
+        </w:rPr>
+        <w:t>(see Hussey et al., 2015)</w:t>
+      </w:r>
+      <w:r>
+        <w:fldChar w:fldCharType="end"/>
+      </w:r>
+      <w:r>
+        <w:t xml:space="preserve">. For full details of the dataset, see Hussey and Drake (2020). </w:t>
+      </w:r>
+      <w:r>
+        <w:t>All data and code is available (</w:t>
+      </w:r>
+      <w:r>
+        <w:rPr>
+          <w:highlight w:val="yellow"/>
+        </w:rPr>
+        <w:t>osf.io/XXX</w:t>
+      </w:r>
+      <w:r>
+        <w:t>).</w:t>
+      </w:r>
+    </w:p>
+    <w:p>
+      <w:pPr>
+        <w:pStyle w:val="Heading1"/>
+      </w:pPr>
+      <w:r>
+        <w:t>Results</w:t>
+      </w:r>
+    </w:p>
+    <w:p>
+      <w:pPr>
+        <w:pStyle w:val="Heading2"/>
+      </w:pPr>
+      <w:r>
+        <w:t>Correlations among IRAP trial types</w:t>
+      </w:r>
+    </w:p>
+    <w:p>
+      <w:r>
+        <w:t xml:space="preserve">Pairwise associations between scores on each IRAP trial type within each domain were quantified using </w:t>
+      </w:r>
+      <w:r>
+        <w:t>Pearson’s</w:t>
+      </w:r>
+      <w:r>
+        <w:t xml:space="preserve"> </w:t>
+      </w:r>
+      <w:r>
+        <w:rPr>
+          <w:i/>
+          <w:iCs/>
+        </w:rPr>
+        <w:t>r</w:t>
+      </w:r>
+      <w:r>
+        <w:t xml:space="preserve"> </w:t>
+      </w:r>
+      <w:r>
+        <w:t>correlations</w:t>
+      </w:r>
+      <w:r>
+        <w:t xml:space="preserve"> </w:t>
+      </w:r>
+      <w:r>
+        <w:t>(i.e., one for each permutation of the four trial types)</w:t>
+      </w:r>
+      <w:r>
+        <w:t xml:space="preserve">. </w:t>
+      </w:r>
+      <w:r>
+        <w:t xml:space="preserve">Variances and confidence intervals were calculated around each estimate using the R package metafor </w:t>
+      </w:r>
+      <w:r>
+        <w:fldChar w:fldCharType="begin"/>
+      </w:r>
+      <w:r>
+        <w:instrText xml:space="preserve"> ADDIN ZOTERO_ITEM CSL_CITATION {"citationID":"PXrYbZgf","properties":{"formattedCitation":"(Viechtbauer, 2010)","plainCitation":"(Viechtbauer, 2010)","noteIndex":0},"citationItems":[{"id":8150,"uris":["http://zotero.org/users/1687755/items/H4RMVYAU"],"itemData":{"id":8150,"type":"article-journal","abstract":"The metafor package provides functions for conducting meta-analyses in R. The package includes functions for ﬁtting the meta-analytic ﬁxed- and random-eﬀects models and allows for the inclusion of moderators variables (study-level covariates) in these models. Meta-regression analyses with continuous and categorical moderators can be conducted in this way. Functions for the Mantel-Haenszel and Peto’s one-step method for metaanalyses of 2 × 2 table data are also available. Finally, the package provides various plot functions (for example, for forest, funnel, and radial plots) and functions for assessing the model ﬁt, for obtaining case diagnostics, and for tests of publication bias.","container-title":"Journal of Statistical Software","DOI":"10.18637/jss.v036.i03","ISSN":"1548-7660","issue":"3","language":"en","source":"Crossref","title":"Conducting Meta-Analyses in R with the metafor Package","URL":"http://www.jstatsoft.org/v36/i03/","volume":"36","author":[{"family":"Viechtbauer","given":"Wolfgang"}],"accessed":{"date-parts":[["2018",7,17]]},"issued":{"date-parts":[["2010"]]}}}],"schema":"https://github.com/citation-style-language/schema/raw/master/csl-citation.json"} </w:instrText>
+      </w:r>
+      <w:r>
+        <w:fldChar w:fldCharType="separate"/>
+      </w:r>
+      <w:r>
+        <w:rPr>
+          <w:noProof/>
+        </w:rPr>
+        <w:t>(Viechtbauer, 2010)</w:t>
+      </w:r>
+      <w:r>
+        <w:fldChar w:fldCharType="end"/>
+      </w:r>
+      <w:r>
+        <w:t xml:space="preserve">. </w:t>
+      </w:r>
+      <w:r>
+        <w:t xml:space="preserve">All correlations are illustrated in Figure 1 (intervals represent 95% Confidence Intervals). </w:t>
+      </w:r>
+    </w:p>
+    <w:p>
+      <w:r>
+        <w:t xml:space="preserve">Inspection of the 95% Confidence Intervals demonstrated that </w:t>
+      </w:r>
+      <w:r>
+        <w:t>27</w:t>
+      </w:r>
+      <w:r>
+        <w:t>.1</w:t>
+      </w:r>
+      <w:r>
+        <w:t xml:space="preserve">% of correlations  were significantly different from zero. </w:t>
+      </w:r>
+      <w:r>
+        <w:t xml:space="preserve">All detectably non-zero correlations were positive (see Figure 1). </w:t>
+      </w:r>
+      <w:r>
+        <w:t>74</w:t>
+      </w:r>
+      <w:r>
+        <w:t>.3</w:t>
+      </w:r>
+      <w:r>
+        <w:t xml:space="preserve">% of IRAPs demonstrated at least one pair of detectable correlations among its trial types. </w:t>
+      </w:r>
+      <w:r>
+        <w:t>Even descriptively, this observation represents initial evidence that the IRAP trial types are not independent</w:t>
+      </w:r>
+      <w:r>
+        <w:t xml:space="preserve">: data suggest they </w:t>
+      </w:r>
+      <w:r>
+        <w:t xml:space="preserve">often </w:t>
+      </w:r>
+      <w:r>
+        <w:t>correlate.</w:t>
+      </w:r>
+      <w:r>
+        <w:t xml:space="preserve"> </w:t>
+      </w:r>
+    </w:p>
+    <w:p>
+      <w:pPr>
+        <w:pStyle w:val="Heading2"/>
+      </w:pPr>
+      <w:r>
+        <w:t>Meta-analysis</w:t>
+      </w:r>
+    </w:p>
+    <w:p>
+      <w:r>
+        <w:t xml:space="preserve">A three-level meta-analytic model was fit to these correlations, again using the metafor package. Domain was included as a random effect in order to acknowledge the non-independence of the six correlations for each domain, and to acknowledge the non-exhaustive nature of the domain variable (e.g., in order to increase generalizability of the results to other unobserved domains). </w:t>
+      </w:r>
+      <w:r>
+        <w:t xml:space="preserve">Results demonstrated that </w:t>
+      </w:r>
+      <w:r>
+        <w:t>correlations among IRAP trial types</w:t>
+      </w:r>
+      <w:r>
+        <w:t xml:space="preserve"> are on average positively correlated,</w:t>
+      </w:r>
+      <w:r>
+        <w:t xml:space="preserve"> </w:t>
+      </w:r>
+      <w:r>
+        <w:rPr>
+          <w:i/>
+          <w:iCs/>
+        </w:rPr>
+        <w:t>r</w:t>
+      </w:r>
+      <w:r>
+        <w:t xml:space="preserve"> = .21, 95% CI [.16, .26], 95% PI [-.10, .48]</w:t>
+      </w:r>
+      <w:r>
+        <w:t xml:space="preserve">, </w:t>
+      </w:r>
+      <w:r>
+        <w:rPr>
+          <w:i/>
+          <w:iCs/>
+        </w:rPr>
+        <w:t>p</w:t>
+      </w:r>
+      <w:r>
+        <w:t xml:space="preserve"> &lt; </w:t>
+      </w:r>
+      <w:r>
+        <w:t>.00000000000</w:t>
+      </w:r>
+      <w:r>
+        <w:t>1</w:t>
+      </w:r>
+      <w:r>
+        <w:t xml:space="preserve">. This provides </w:t>
+      </w:r>
+      <w:r>
+        <w:t xml:space="preserve">direct </w:t>
+      </w:r>
+      <w:r>
+        <w:t xml:space="preserve">evidence against </w:t>
+      </w:r>
+      <w:r>
+        <w:t xml:space="preserve">the claim that IRAP trial types </w:t>
+      </w:r>
+      <w:r>
+        <w:t xml:space="preserve">are in general </w:t>
+      </w:r>
+      <w:r>
+        <w:t xml:space="preserve">independent. </w:t>
+      </w:r>
+      <w:r>
+        <w:t>A caterpillar plot of results is presented in Figure 2.</w:t>
+      </w:r>
+    </w:p>
     <w:p>
       <w:pPr>
         <w:pStyle w:val="TableFigure"/>
+      </w:pPr>
+      <w:r>
         <w:rPr>
           <w:b/>
           <w:bCs/>
         </w:rPr>
-      </w:pPr>
+        <w:t>Figure 1.</w:t>
+      </w:r>
+      <w:r>
+        <w:t xml:space="preserve"> Correlations </w:t>
+      </w:r>
+      <w:r>
+        <w:t>among</w:t>
+      </w:r>
+      <w:r>
+        <w:t xml:space="preserve"> IRAP trial types</w:t>
+      </w:r>
     </w:p>
     <w:p>
       <w:pPr>
         <w:pStyle w:val="TableFigure"/>
       </w:pPr>
-      <w:r>
-        <w:rPr>
-          <w:b/>
-          <w:bCs/>
-        </w:rPr>
-        <w:t>Figure 1.</w:t>
-      </w:r>
-      <w:r>
-        <w:t xml:space="preserve"> Correlations </w:t>
-      </w:r>
-      <w:r>
-        <w:t>among</w:t>
-      </w:r>
-      <w:r>
-        <w:t xml:space="preserve"> IRAP trial types</w:t>
-      </w:r>
     </w:p>
     <w:p>
       <w:pPr>
@@ -454,7 +1324,7 @@
           <w:noProof/>
         </w:rPr>
         <w:drawing>
-          <wp:inline distT="0" distB="0" distL="0" distR="0" wp14:anchorId="277334CF" wp14:editId="518A197A">
+          <wp:inline distT="0" distB="0" distL="0" distR="0" wp14:anchorId="01BAE798" wp14:editId="7A535F9F">
             <wp:extent cx="2800350" cy="5600700"/>
             <wp:effectExtent l="0" t="0" r="6350" b="0"/>
             <wp:docPr id="3" name="Picture 3"/>
@@ -498,62 +1368,186 @@
     </w:p>
     <w:p>
       <w:pPr>
-        <w:pStyle w:val="Heading1"/>
-      </w:pPr>
-    </w:p>
-    <w:p>
-      <w:pPr>
         <w:ind w:firstLine="0"/>
-        <w:jc w:val="left"/>
+      </w:pPr>
+    </w:p>
+    <w:p>
+      <w:r>
+        <w:t xml:space="preserve">95% Prediction Intervals (95% PIs) were calculated as well as Confidence Intervals. These take the observed heterogeneity of effect sizes into account in order to estimate the probably range of effect sizes that are likely to be observed (whereas 95% CIs are an estimate of the true population value). </w:t>
+      </w:r>
+      <w:r>
+        <w:t>The width of the 95% Prediction Intervals (</w:t>
+      </w:r>
+      <w:r>
+        <w:t>-.10, .48</w:t>
+      </w:r>
+      <w:r>
+        <w:t>) suggested that IRAP studies are likely to observe correlations between trial types that are anywhere from very small negative correlations (</w:t>
+      </w:r>
+      <w:r>
+        <w:t xml:space="preserve">possibly </w:t>
+      </w:r>
+      <w:r>
+        <w:t>indicating non-independence) to zero (</w:t>
+      </w:r>
+      <w:r>
+        <w:t xml:space="preserve">possibly </w:t>
+      </w:r>
+      <w:r>
+        <w:t xml:space="preserve">indicating independence at times) to moderate positive correlations (again </w:t>
+      </w:r>
+      <w:r>
+        <w:t xml:space="preserve">possibly </w:t>
+      </w:r>
+      <w:r>
+        <w:t xml:space="preserve">indicating non-independence). </w:t>
+      </w:r>
+      <w:r>
+        <w:t xml:space="preserve">In light of this heterogeneity, in order to </w:t>
+      </w:r>
+      <w:r>
+        <w:lastRenderedPageBreak/>
+        <w:t xml:space="preserve">test the idea that some IRAP trial types are independent and others are not (e.g., between domains), I inspected the </w:t>
+      </w:r>
+      <w:r>
+        <w:t>distribution of correlations</w:t>
+      </w:r>
+      <w:r>
+        <w:t xml:space="preserve">. No evidence of multimodality was observed </w:t>
+      </w:r>
+      <w:r>
+        <w:t xml:space="preserve">(see histogram in Figure </w:t>
+      </w:r>
+      <w:r>
+        <w:t>3</w:t>
+      </w:r>
+      <w:r>
+        <w:t>)</w:t>
+      </w:r>
+      <w:r>
+        <w:t xml:space="preserve">, suggesting that there are not two subsets of dependent versus independent trial types. Unimodality of effect sizes combined with a statistically significant positive meta-effect size suggests that the IRAP trial types are </w:t>
+      </w:r>
+      <w:r>
+        <w:t>non-independent, and that observed variation is due to heterogeneity between domains from unmodelled sources rather than due to moderation. Simply put, results suggest that different implementations of the IRAP differ and this causes differences in the degree of correlation among the trial types, but that the underlying relationship between trial types is one of non-independence.</w:t>
+      </w:r>
+    </w:p>
+    <w:p>
+      <w:pPr>
+        <w:pStyle w:val="TableFigure"/>
+      </w:pPr>
+      <w:r>
         <w:rPr>
           <w:b/>
           <w:bCs/>
         </w:rPr>
-      </w:pPr>
-    </w:p>
-    <w:p>
-      <w:r>
-        <w:t>27</w:t>
-      </w:r>
-      <w:r>
-        <w:t>.1</w:t>
-      </w:r>
-      <w:r>
-        <w:t>% of correlations  were significantly different from zero. 74</w:t>
-      </w:r>
-      <w:r>
-        <w:t>.3</w:t>
-      </w:r>
-      <w:r>
-        <w:t xml:space="preserve">% of IRAPs demonstrated at least one pair of detectable correlations among its trial types. </w:t>
-      </w:r>
-    </w:p>
-    <w:p>
-      <w:pPr>
-        <w:ind w:firstLine="0"/>
-      </w:pPr>
-      <w:r>
-        <w:br w:type="column"/>
+        <w:t xml:space="preserve">Figure </w:t>
       </w:r>
       <w:r>
         <w:rPr>
           <w:b/>
           <w:bCs/>
         </w:rPr>
-        <w:t xml:space="preserve">Figure </w:t>
+        <w:t>2</w:t>
       </w:r>
       <w:r>
         <w:rPr>
           <w:b/>
           <w:bCs/>
         </w:rPr>
-        <w:t>2</w:t>
-      </w:r>
+        <w:t>.</w:t>
+      </w:r>
+      <w:r>
+        <w:t xml:space="preserve"> </w:t>
+      </w:r>
+      <w:r>
+        <w:t>Caterpillar plot</w:t>
+      </w:r>
+      <w:r>
+        <w:t>. Diamond represents the 95% Confidence Interval on the meta-estimate. The dashed interval represents the 95% Prediction Interval</w:t>
+      </w:r>
+      <w:r>
+        <w:t xml:space="preserve">. </w:t>
+      </w:r>
+    </w:p>
+    <w:p>
+      <w:pPr>
+        <w:pStyle w:val="TableFigure"/>
+      </w:pPr>
+    </w:p>
+    <w:p>
+      <w:pPr>
+        <w:pStyle w:val="TableFigure"/>
+      </w:pPr>
+      <w:r>
+        <w:rPr>
+          <w:noProof/>
+        </w:rPr>
+        <w:drawing>
+          <wp:inline distT="0" distB="0" distL="0" distR="0" wp14:anchorId="70A42AFD" wp14:editId="3E4C1B81">
+            <wp:extent cx="2800350" cy="3447415"/>
+            <wp:effectExtent l="0" t="0" r="0" b="0"/>
+            <wp:docPr id="7" name="Picture 7"/>
+            <wp:cNvGraphicFramePr>
+              <a:graphicFrameLocks xmlns:a="http://schemas.openxmlformats.org/drawingml/2006/main" noChangeAspect="1"/>
+            </wp:cNvGraphicFramePr>
+            <a:graphic xmlns:a="http://schemas.openxmlformats.org/drawingml/2006/main">
+              <a:graphicData uri="http://schemas.openxmlformats.org/drawingml/2006/picture">
+                <pic:pic xmlns:pic="http://schemas.openxmlformats.org/drawingml/2006/picture">
+                  <pic:nvPicPr>
+                    <pic:cNvPr id="7" name="Picture 7"/>
+                    <pic:cNvPicPr/>
+                  </pic:nvPicPr>
+                  <pic:blipFill>
+                    <a:blip r:embed="rId12">
+                      <a:extLst>
+                        <a:ext uri="{28A0092B-C50C-407E-A947-70E740481C1C}">
+                          <a14:useLocalDpi xmlns:a14="http://schemas.microsoft.com/office/drawing/2010/main" val="0"/>
+                        </a:ext>
+                      </a:extLst>
+                    </a:blip>
+                    <a:stretch>
+                      <a:fillRect/>
+                    </a:stretch>
+                  </pic:blipFill>
+                  <pic:spPr>
+                    <a:xfrm>
+                      <a:off x="0" y="0"/>
+                      <a:ext cx="2800350" cy="3447415"/>
+                    </a:xfrm>
+                    <a:prstGeom prst="rect">
+                      <a:avLst/>
+                    </a:prstGeom>
+                  </pic:spPr>
+                </pic:pic>
+              </a:graphicData>
+            </a:graphic>
+          </wp:inline>
+        </w:drawing>
+      </w:r>
+    </w:p>
+    <w:p>
+      <w:pPr>
+        <w:pStyle w:val="TableFigure"/>
+      </w:pPr>
       <w:r>
         <w:rPr>
           <w:b/>
           <w:bCs/>
         </w:rPr>
+        <w:t xml:space="preserve">Figure </w:t>
+      </w:r>
+      <w:r>
+        <w:rPr>
+          <w:b/>
+          <w:bCs/>
+        </w:rPr>
+        <w:t>3</w:t>
+      </w:r>
+      <w:r>
+        <w:rPr>
+          <w:b/>
+          <w:bCs/>
+        </w:rPr>
         <w:t>.</w:t>
       </w:r>
       <w:r>
@@ -574,7 +1568,7 @@
     </w:p>
     <w:p>
       <w:pPr>
-        <w:ind w:firstLine="0"/>
+        <w:pStyle w:val="TableFigure"/>
       </w:pPr>
     </w:p>
     <w:p>
@@ -587,7 +1581,7 @@
           <w:noProof/>
         </w:rPr>
         <w:drawing>
-          <wp:inline distT="0" distB="0" distL="0" distR="0" wp14:anchorId="2ABC99DC" wp14:editId="44BFC057">
+          <wp:inline distT="0" distB="0" distL="0" distR="0" wp14:anchorId="232DB75B" wp14:editId="2BDFD0A3">
             <wp:extent cx="2800350" cy="2000250"/>
             <wp:effectExtent l="0" t="0" r="6350" b="6350"/>
             <wp:docPr id="5" name="Picture 5"/>
@@ -602,7 +1596,7 @@
                     <pic:cNvPicPr/>
                   </pic:nvPicPr>
                   <pic:blipFill>
-                    <a:blip r:embed="rId12">
+                    <a:blip r:embed="rId13">
                       <a:extLst>
                         <a:ext uri="{28A0092B-C50C-407E-A947-70E740481C1C}">
                           <a14:useLocalDpi xmlns:a14="http://schemas.microsoft.com/office/drawing/2010/main" val="0"/>
@@ -629,176 +1623,169 @@
         </w:drawing>
       </w:r>
     </w:p>
-    <w:p/>
-    <w:p>
-      <w:r>
-        <w:t xml:space="preserve">Even descriptively, the distribution of IRAP trial types does not center on zero. </w:t>
-      </w:r>
-    </w:p>
-    <w:p/>
-    <w:p>
-      <w:pPr>
-        <w:pStyle w:val="TableFigure"/>
-      </w:pPr>
-      <w:r>
-        <w:rPr>
-          <w:b/>
-          <w:bCs/>
-        </w:rPr>
-        <w:t xml:space="preserve">Figure </w:t>
-      </w:r>
-      <w:r>
-        <w:rPr>
-          <w:b/>
-          <w:bCs/>
-        </w:rPr>
-        <w:t>3</w:t>
-      </w:r>
-      <w:r>
-        <w:rPr>
-          <w:b/>
-          <w:bCs/>
-        </w:rPr>
-        <w:t>.</w:t>
-      </w:r>
-      <w:r>
-        <w:t xml:space="preserve"> </w:t>
-      </w:r>
-      <w:r>
-        <w:t>Caterpillar plot</w:t>
-      </w:r>
-    </w:p>
-    <w:p>
-      <w:pPr>
-        <w:pStyle w:val="TableFigure"/>
-      </w:pPr>
+    <w:p>
+      <w:pPr>
+        <w:ind w:firstLine="0"/>
+      </w:pPr>
+    </w:p>
+    <w:p>
+      <w:pPr>
+        <w:pStyle w:val="Heading1"/>
+      </w:pPr>
+      <w:r>
+        <w:t>Discussion</w:t>
+      </w:r>
+    </w:p>
+    <w:p>
+      <w:pPr>
+        <w:rPr>
+          <w:highlight w:val="yellow"/>
+        </w:rPr>
+      </w:pPr>
+      <w:r>
+        <w:rPr>
+          <w:highlight w:val="yellow"/>
+        </w:rPr>
+        <w:t xml:space="preserve">Previous research has claimed that the IRAP’s four trial types are independent, and that IRAP data should therefore be scored and analyzed at the level of the four trial types rather than one overall score </w:t>
+      </w:r>
+      <w:r>
+        <w:rPr>
+          <w:highlight w:val="yellow"/>
+          <w:lang w:val="en-IE"/>
+        </w:rPr>
+        <w:fldChar w:fldCharType="begin"/>
+      </w:r>
+      <w:r>
+        <w:rPr>
+          <w:highlight w:val="yellow"/>
+          <w:lang w:val="en-IE"/>
+        </w:rPr>
+        <w:instrText xml:space="preserve"> ADDIN ZOTERO_ITEM CSL_CITATION {"citationID":"yo39N0RB","properties":{"formattedCitation":"(Finn et al., 2016b)","plainCitation":"(Finn et al., 2016b)","noteIndex":0},"citationItems":[{"id":11146,"uris":["http://zotero.org/users/1687755/items/CMHMBLM9"],"itemData":{"id":11146,"type":"article-journal","abstract":"The Implicit Relational Assessment Procedure (IRAP) is increasingly used in applied and clinical settings, and yet many of the procedural variables of the measure have not been subjected to a systematic analysis. One such variable is the type of rules that are employed when instructing the IRAP and the effect this might have on participants’ performances. In the current article, three experiments were used to assess the impact of three different types of rules or instructions on IRAP performance. The instructions varied in the degree to which they specified parts of the relational network being assessed by the IRAP. The findings showed that the type of rule presented to participants during an IRAP can have a dramatic effect on the strength and direction of the trial-type effects that are produced by the measure. Furthermore, the type of instructions employed appear to interact with the order in which the IRAP blocks are presented (history-consistent versus history-inconsistent). The findings indicate that the behavioural dynamics that occur when participants complete an IRAP require extensive and systematic experimental and conceptual analyses, and this work will likely have an important bearing on research seeking to investigate the predictive validity of the IRAP in applied research settings. (PsycINFO Database Record (c) 2016 APA, all rights reserved)","archive_location":"2016-19908-012","container-title":"The Psychological Record","DOI":"10.1007/s40732-016-0173-4","ISSN":"0033-2933","issue":"2","journalAbbreviation":"The Psychological Record","page":"309-321","source":"EBSCOhost","title":"Exploring the behavioral dynamics of the implicit relational assessment procedure: The impact of three types of introductory rules","volume":"66","author":[{"family":"Finn","given":"Martin"},{"family":"Barnes-Holmes","given":"Dermot"},{"family":"Hussey","given":"Ian"},{"family":"Graddy","given":"Joseph"}],"issued":{"date-parts":[["2016",6]]}},"label":"page"}],"schema":"https://github.com/citation-style-language/schema/raw/master/csl-citation.json"} </w:instrText>
+      </w:r>
+      <w:r>
+        <w:rPr>
+          <w:highlight w:val="yellow"/>
+          <w:lang w:val="en-IE"/>
+        </w:rPr>
+        <w:fldChar w:fldCharType="separate"/>
+      </w:r>
       <w:r>
         <w:rPr>
           <w:noProof/>
-        </w:rPr>
-        <w:drawing>
-          <wp:inline distT="0" distB="0" distL="0" distR="0" wp14:anchorId="70A42AFD" wp14:editId="3E4C1B81">
-            <wp:extent cx="2800350" cy="3447415"/>
-            <wp:effectExtent l="0" t="0" r="0" b="0"/>
-            <wp:docPr id="7" name="Picture 7"/>
-            <wp:cNvGraphicFramePr>
-              <a:graphicFrameLocks xmlns:a="http://schemas.openxmlformats.org/drawingml/2006/main" noChangeAspect="1"/>
-            </wp:cNvGraphicFramePr>
-            <a:graphic xmlns:a="http://schemas.openxmlformats.org/drawingml/2006/main">
-              <a:graphicData uri="http://schemas.openxmlformats.org/drawingml/2006/picture">
-                <pic:pic xmlns:pic="http://schemas.openxmlformats.org/drawingml/2006/picture">
-                  <pic:nvPicPr>
-                    <pic:cNvPr id="7" name="Picture 7"/>
-                    <pic:cNvPicPr/>
-                  </pic:nvPicPr>
-                  <pic:blipFill>
-                    <a:blip r:embed="rId13">
-                      <a:extLst>
-                        <a:ext uri="{28A0092B-C50C-407E-A947-70E740481C1C}">
-                          <a14:useLocalDpi xmlns:a14="http://schemas.microsoft.com/office/drawing/2010/main" val="0"/>
-                        </a:ext>
-                      </a:extLst>
-                    </a:blip>
-                    <a:stretch>
-                      <a:fillRect/>
-                    </a:stretch>
-                  </pic:blipFill>
-                  <pic:spPr>
-                    <a:xfrm>
-                      <a:off x="0" y="0"/>
-                      <a:ext cx="2800350" cy="3447415"/>
-                    </a:xfrm>
-                    <a:prstGeom prst="rect">
-                      <a:avLst/>
-                    </a:prstGeom>
-                  </pic:spPr>
-                </pic:pic>
-              </a:graphicData>
-            </a:graphic>
-          </wp:inline>
-        </w:drawing>
-      </w:r>
-    </w:p>
-    <w:p>
-      <w:pPr>
-        <w:pStyle w:val="TableFigure"/>
-      </w:pPr>
-    </w:p>
-    <w:p>
-      <w:r>
-        <w:t>Meta</w:t>
-      </w:r>
-      <w:r>
-        <w:t>-</w:t>
-      </w:r>
-      <w:r>
-        <w:t xml:space="preserve">analysis </w:t>
-      </w:r>
-      <w:r>
-        <w:t>of correlations among IRAP trial types</w:t>
-      </w:r>
-      <w:r>
-        <w:t xml:space="preserve">: </w:t>
-      </w:r>
-      <w:r>
-        <w:rPr>
-          <w:i/>
-          <w:iCs/>
-        </w:rPr>
-        <w:t>r</w:t>
-      </w:r>
-      <w:r>
-        <w:t xml:space="preserve"> = .21, 95% CI [.16, .26], 95% PI [-.10, .48]</w:t>
-      </w:r>
-      <w:r>
+          <w:highlight w:val="yellow"/>
+          <w:lang w:val="en-IE"/>
+        </w:rPr>
+        <w:t>(Finn et al., 2016b)</w:t>
+      </w:r>
+      <w:r>
+        <w:rPr>
+          <w:highlight w:val="yellow"/>
+          <w:lang w:val="en-IE"/>
+        </w:rPr>
+        <w:fldChar w:fldCharType="end"/>
+      </w:r>
+      <w:r>
+        <w:rPr>
+          <w:highlight w:val="yellow"/>
+          <w:lang w:val="en-IE"/>
+        </w:rPr>
         <w:t xml:space="preserve">. </w:t>
       </w:r>
-      <w:r>
-        <w:t xml:space="preserve">This provides evidence against the claim that IRAP trial types are independent. </w:t>
-      </w:r>
-    </w:p>
-    <w:p/>
-    <w:p>
-      <w:r>
+    </w:p>
+    <w:p>
+      <w:pPr>
+        <w:rPr>
+          <w:highlight w:val="yellow"/>
+        </w:rPr>
+      </w:pPr>
+      <w:r>
+        <w:rPr>
+          <w:highlight w:val="yellow"/>
+        </w:rPr>
+        <w:t>The claim that the IRAP trial types is frequently repeated in peer review to argue that IRAP data should be analyzed at the trial type level</w:t>
+      </w:r>
+    </w:p>
+    <w:p>
+      <w:pPr>
+        <w:rPr>
+          <w:highlight w:val="yellow"/>
+        </w:rPr>
+      </w:pPr>
+      <w:r>
+        <w:rPr>
+          <w:highlight w:val="yellow"/>
+        </w:rPr>
         <w:t xml:space="preserve">Of course, </w:t>
       </w:r>
       <w:proofErr w:type="spellStart"/>
       <w:r>
+        <w:rPr>
+          <w:highlight w:val="yellow"/>
+        </w:rPr>
         <w:t>its</w:t>
       </w:r>
       <w:proofErr w:type="spellEnd"/>
       <w:r>
+        <w:rPr>
+          <w:highlight w:val="yellow"/>
+        </w:rPr>
         <w:t xml:space="preserve"> possible that some might argue that this statistical claim of near zero correlation among trial types is not what they meant by “functional independence”. If so, I encourage such authors to translate their broad verbal claims into testable predictions, or remain unsupported. </w:t>
       </w:r>
       <w:r>
-        <w:t xml:space="preserve">Scheel (2022) </w:t>
-      </w:r>
-      <w:r>
-        <w:lastRenderedPageBreak/>
-        <w:t xml:space="preserve">highlights that many such verbal claims are “not even wrong” in the sense that they are so vague as to be </w:t>
-      </w:r>
-      <w:r>
+        <w:rPr>
+          <w:highlight w:val="yellow"/>
+        </w:rPr>
+        <w:t xml:space="preserve">Scheel (2022) highlights that many such verbal claims are “not even wrong” in the sense that they are so vague as to be </w:t>
+      </w:r>
+      <w:r>
+        <w:rPr>
+          <w:highlight w:val="yellow"/>
+        </w:rPr>
         <w:t xml:space="preserve">unsupportable, untestable, and incapable of being correct or wrong. </w:t>
       </w:r>
       <w:r>
+        <w:rPr>
+          <w:highlight w:val="yellow"/>
+        </w:rPr>
         <w:t xml:space="preserve">Claims not supported by evidence should not rigidly dictate our research practices. </w:t>
       </w:r>
     </w:p>
-    <w:p/>
-    <w:p>
-      <w:r>
+    <w:p>
+      <w:pPr>
+        <w:rPr>
+          <w:highlight w:val="yellow"/>
+        </w:rPr>
+      </w:pPr>
+    </w:p>
+    <w:p>
+      <w:r>
+        <w:rPr>
+          <w:highlight w:val="yellow"/>
+        </w:rPr>
         <w:t>[Something about how this doesn’t mean it’s a free for all either. Pre</w:t>
       </w:r>
       <w:r>
+        <w:rPr>
+          <w:highlight w:val="yellow"/>
+        </w:rPr>
         <w:t>-registration</w:t>
       </w:r>
       <w:r>
+        <w:rPr>
+          <w:highlight w:val="yellow"/>
+        </w:rPr>
         <w:t xml:space="preserve"> is even more needed when there are experimenter degrees of freedom like this.</w:t>
       </w:r>
       <w:r>
+        <w:rPr>
+          <w:highlight w:val="yellow"/>
+        </w:rPr>
         <w:t xml:space="preserve"> Larger studies on measurement properties needed.</w:t>
       </w:r>
       <w:r>
+        <w:rPr>
+          <w:highlight w:val="yellow"/>
+        </w:rPr>
         <w:t>]</w:t>
       </w:r>
     </w:p>
@@ -909,6 +1896,672 @@
       </w:pPr>
       <w:r>
         <w:t>References</w:t>
+      </w:r>
+    </w:p>
+    <w:p>
+      <w:pPr>
+        <w:pStyle w:val="Bibliography"/>
+        <w:rPr>
+          <w:lang w:val="en-GB"/>
+        </w:rPr>
+      </w:pPr>
+      <w:r>
+        <w:fldChar w:fldCharType="begin"/>
+      </w:r>
+      <w:r>
+        <w:instrText xml:space="preserve"> ADDIN ZOTERO_BIBL {"uncited":[],"omitted":[],"custom":[]} CSL_BIBLIOGRAPHY </w:instrText>
+      </w:r>
+      <w:r>
+        <w:fldChar w:fldCharType="separate"/>
+      </w:r>
+      <w:r>
+        <w:rPr>
+          <w:lang w:val="en-GB"/>
+        </w:rPr>
+        <w:t xml:space="preserve">Barnes-Holmes, D., Barnes-Holmes, Y., Stewart, I., &amp; Boles, S. (2010). A sketch of the Implicit </w:t>
+      </w:r>
+      <w:r>
+        <w:rPr>
+          <w:lang w:val="en-GB"/>
+        </w:rPr>
+        <w:lastRenderedPageBreak/>
+        <w:t xml:space="preserve">Relational Assessment Procedure (IRAP) and the Relational Elaboration and Coherence (REC) model. </w:t>
+      </w:r>
+      <w:r>
+        <w:rPr>
+          <w:i/>
+          <w:iCs/>
+          <w:lang w:val="en-GB"/>
+        </w:rPr>
+        <w:t>The Psychological Record</w:t>
+      </w:r>
+      <w:r>
+        <w:rPr>
+          <w:lang w:val="en-GB"/>
+        </w:rPr>
+        <w:t xml:space="preserve">, </w:t>
+      </w:r>
+      <w:r>
+        <w:rPr>
+          <w:i/>
+          <w:iCs/>
+          <w:lang w:val="en-GB"/>
+        </w:rPr>
+        <w:t>60</w:t>
+      </w:r>
+      <w:r>
+        <w:rPr>
+          <w:lang w:val="en-GB"/>
+        </w:rPr>
+        <w:t>(3), 527–542. https://doi.org/10.1007/BF03395726</w:t>
+      </w:r>
+    </w:p>
+    <w:p>
+      <w:pPr>
+        <w:pStyle w:val="Bibliography"/>
+        <w:rPr>
+          <w:lang w:val="en-GB"/>
+        </w:rPr>
+      </w:pPr>
+      <w:r>
+        <w:rPr>
+          <w:lang w:val="en-GB"/>
+        </w:rPr>
+        <w:t xml:space="preserve">Elson, M. (2019). Examining Psychological Science Through Systematic Meta-Method Analysis: A Call for Research. </w:t>
+      </w:r>
+      <w:r>
+        <w:rPr>
+          <w:i/>
+          <w:iCs/>
+          <w:lang w:val="en-GB"/>
+        </w:rPr>
+        <w:t>Advances in Methods and Practices in Psychological Science</w:t>
+      </w:r>
+      <w:r>
+        <w:rPr>
+          <w:lang w:val="en-GB"/>
+        </w:rPr>
+        <w:t xml:space="preserve">, </w:t>
+      </w:r>
+      <w:r>
+        <w:rPr>
+          <w:i/>
+          <w:iCs/>
+          <w:lang w:val="en-GB"/>
+        </w:rPr>
+        <w:t>2</w:t>
+      </w:r>
+      <w:r>
+        <w:rPr>
+          <w:lang w:val="en-GB"/>
+        </w:rPr>
+        <w:t>(4), 350–363. https://doi.org/10.1177/2515245919863296</w:t>
+      </w:r>
+    </w:p>
+    <w:p>
+      <w:pPr>
+        <w:pStyle w:val="Bibliography"/>
+        <w:rPr>
+          <w:lang w:val="en-GB"/>
+        </w:rPr>
+      </w:pPr>
+      <w:r>
+        <w:rPr>
+          <w:lang w:val="en-GB"/>
+        </w:rPr>
+        <w:t xml:space="preserve">Finn, M., Barnes-Holmes, D., Hussey, I., &amp; Graddy, J. (2016a). Exploring the Behavioral Dynamics of the Implicit Relational Assessment Procedure: The Impact of Three Types of Introductory Rules. </w:t>
+      </w:r>
+      <w:r>
+        <w:rPr>
+          <w:i/>
+          <w:iCs/>
+          <w:lang w:val="en-GB"/>
+        </w:rPr>
+        <w:t>The Psychological Record</w:t>
+      </w:r>
+      <w:r>
+        <w:rPr>
+          <w:lang w:val="en-GB"/>
+        </w:rPr>
+        <w:t xml:space="preserve">, </w:t>
+      </w:r>
+      <w:r>
+        <w:rPr>
+          <w:i/>
+          <w:iCs/>
+          <w:lang w:val="en-GB"/>
+        </w:rPr>
+        <w:t>2</w:t>
+      </w:r>
+      <w:r>
+        <w:rPr>
+          <w:lang w:val="en-GB"/>
+        </w:rPr>
+        <w:t>, 309–321.</w:t>
+      </w:r>
+    </w:p>
+    <w:p>
+      <w:pPr>
+        <w:pStyle w:val="Bibliography"/>
+        <w:rPr>
+          <w:lang w:val="en-GB"/>
+        </w:rPr>
+      </w:pPr>
+      <w:r>
+        <w:rPr>
+          <w:lang w:val="en-GB"/>
+        </w:rPr>
+        <w:t xml:space="preserve">Finn, M., Barnes-Holmes, D., Hussey, I., &amp; Graddy, J. (2016b). Exploring the behavioral dynamics of the implicit relational assessment procedure: The impact of three types of introductory rules. </w:t>
+      </w:r>
+      <w:r>
+        <w:rPr>
+          <w:i/>
+          <w:iCs/>
+          <w:lang w:val="en-GB"/>
+        </w:rPr>
+        <w:t>The Psychological Record</w:t>
+      </w:r>
+      <w:r>
+        <w:rPr>
+          <w:lang w:val="en-GB"/>
+        </w:rPr>
+        <w:t xml:space="preserve">, </w:t>
+      </w:r>
+      <w:r>
+        <w:rPr>
+          <w:i/>
+          <w:iCs/>
+          <w:lang w:val="en-GB"/>
+        </w:rPr>
+        <w:t>66</w:t>
+      </w:r>
+      <w:r>
+        <w:rPr>
+          <w:lang w:val="en-GB"/>
+        </w:rPr>
+        <w:t>(2), 309–321. https://doi.org/10.1007/s40732-016-0173-4</w:t>
+      </w:r>
+    </w:p>
+    <w:p>
+      <w:pPr>
+        <w:pStyle w:val="Bibliography"/>
+        <w:rPr>
+          <w:lang w:val="en-GB"/>
+        </w:rPr>
+      </w:pPr>
+      <w:r>
+        <w:rPr>
+          <w:lang w:val="en-GB"/>
+        </w:rPr>
+        <w:t xml:space="preserve">Finn, M., Barnes-Holmes, D., &amp; McEnteggart, C. (2017). Exploring the Single-Trial-Type-Dominance-Effect in the IRAP: Developing a Differential Arbitrarily Applicable Relational Responding Effects (DAARRE) Model. </w:t>
+      </w:r>
+      <w:r>
+        <w:rPr>
+          <w:i/>
+          <w:iCs/>
+          <w:lang w:val="en-GB"/>
+        </w:rPr>
+        <w:t>The Psychological Record</w:t>
+      </w:r>
+      <w:r>
+        <w:rPr>
+          <w:lang w:val="en-GB"/>
+        </w:rPr>
+        <w:t>, 1–15. https://doi.org/10.1007/s40732-017-0262-z</w:t>
+      </w:r>
+    </w:p>
+    <w:p>
+      <w:pPr>
+        <w:pStyle w:val="Bibliography"/>
+        <w:rPr>
+          <w:lang w:val="en-GB"/>
+        </w:rPr>
+      </w:pPr>
+      <w:r>
+        <w:rPr>
+          <w:lang w:val="en-GB"/>
+        </w:rPr>
+        <w:t xml:space="preserve">Finn, M., Barnes-Holmes, D., &amp; McEnteggart, C. (2018). Exploring the single-trial-type-dominance-effect in the IRAP: Developing a differential arbitrarily applicable relational responding effects (DAARRE) model. </w:t>
+      </w:r>
+      <w:r>
+        <w:rPr>
+          <w:i/>
+          <w:iCs/>
+          <w:lang w:val="en-GB"/>
+        </w:rPr>
+        <w:t>The Psychological Record</w:t>
+      </w:r>
+      <w:r>
+        <w:rPr>
+          <w:lang w:val="en-GB"/>
+        </w:rPr>
+        <w:t xml:space="preserve">, </w:t>
+      </w:r>
+      <w:r>
+        <w:rPr>
+          <w:i/>
+          <w:iCs/>
+          <w:lang w:val="en-GB"/>
+        </w:rPr>
+        <w:t>68</w:t>
+      </w:r>
+      <w:r>
+        <w:rPr>
+          <w:lang w:val="en-GB"/>
+        </w:rPr>
+        <w:t>(1), 11–25. https://doi.org/10.1007/s40732-017-0262-z</w:t>
+      </w:r>
+    </w:p>
+    <w:p>
+      <w:pPr>
+        <w:pStyle w:val="Bibliography"/>
+        <w:rPr>
+          <w:lang w:val="en-GB"/>
+        </w:rPr>
+      </w:pPr>
+      <w:r>
+        <w:rPr>
+          <w:lang w:val="en-GB"/>
+        </w:rPr>
+        <w:t xml:space="preserve">Gelman, A., &amp; Stern, H. (2006). The Difference Between “Significant” and “Not Significant” is not Itself Statistically Significant. </w:t>
+      </w:r>
+      <w:r>
+        <w:rPr>
+          <w:i/>
+          <w:iCs/>
+          <w:lang w:val="en-GB"/>
+        </w:rPr>
+        <w:t>The American Statistician</w:t>
+      </w:r>
+      <w:r>
+        <w:rPr>
+          <w:lang w:val="en-GB"/>
+        </w:rPr>
+        <w:t xml:space="preserve">, </w:t>
+      </w:r>
+      <w:r>
+        <w:rPr>
+          <w:i/>
+          <w:iCs/>
+          <w:lang w:val="en-GB"/>
+        </w:rPr>
+        <w:t>60</w:t>
+      </w:r>
+      <w:r>
+        <w:rPr>
+          <w:lang w:val="en-GB"/>
+        </w:rPr>
+        <w:t>(4), 328–331. https://doi.org/10.1198/000313006X152649</w:t>
+      </w:r>
+    </w:p>
+    <w:p>
+      <w:pPr>
+        <w:pStyle w:val="Bibliography"/>
+        <w:rPr>
+          <w:lang w:val="en-GB"/>
+        </w:rPr>
+      </w:pPr>
+      <w:r>
+        <w:rPr>
+          <w:lang w:val="en-GB"/>
+        </w:rPr>
+        <w:t xml:space="preserve">Greenwald, A. G., McGhee, D. E., &amp; Schwartz, J. L. (1998). Measuring individual differences in implicit cognition: The Implicit Association Test. </w:t>
+      </w:r>
+      <w:r>
+        <w:rPr>
+          <w:i/>
+          <w:iCs/>
+          <w:lang w:val="en-GB"/>
+        </w:rPr>
+        <w:t>Journal of Personality and Social Psychology</w:t>
+      </w:r>
+      <w:r>
+        <w:rPr>
+          <w:lang w:val="en-GB"/>
+        </w:rPr>
+        <w:t xml:space="preserve">, </w:t>
+      </w:r>
+      <w:r>
+        <w:rPr>
+          <w:i/>
+          <w:iCs/>
+          <w:lang w:val="en-GB"/>
+        </w:rPr>
+        <w:t>74</w:t>
+      </w:r>
+      <w:r>
+        <w:rPr>
+          <w:lang w:val="en-GB"/>
+        </w:rPr>
+        <w:t>(6), 1464–1480. https://doi.org/10.1037/0022-3514.74.6.1464</w:t>
+      </w:r>
+    </w:p>
+    <w:p>
+      <w:pPr>
+        <w:pStyle w:val="Bibliography"/>
+        <w:rPr>
+          <w:lang w:val="en-GB"/>
+        </w:rPr>
+      </w:pPr>
+      <w:r>
+        <w:rPr>
+          <w:lang w:val="en-GB"/>
+        </w:rPr>
+        <w:t xml:space="preserve">Hussey, I. (2023). </w:t>
+      </w:r>
+      <w:r>
+        <w:rPr>
+          <w:i/>
+          <w:iCs/>
+          <w:lang w:val="en-GB"/>
+        </w:rPr>
+        <w:t>A systematic review of Null Hypothesis Significance Testing, sample sizes and statistical power in research using the Implicit Relational Assessment Procedure</w:t>
+      </w:r>
+      <w:r>
+        <w:rPr>
+          <w:lang w:val="en-GB"/>
+        </w:rPr>
+        <w:t>. PsyArXiv. https://doi.org/10.31234/osf.io/g2x9p</w:t>
+      </w:r>
+    </w:p>
+    <w:p>
+      <w:pPr>
+        <w:pStyle w:val="Bibliography"/>
+        <w:rPr>
+          <w:lang w:val="en-GB"/>
+        </w:rPr>
+      </w:pPr>
+      <w:r>
+        <w:rPr>
+          <w:lang w:val="en-GB"/>
+        </w:rPr>
+        <w:t xml:space="preserve">Hussey, I., Barnes-Holmes, D., &amp; Booth, R. (2016). Individuals with current suicidal ideation demonstrate implicit “fearlessness of death.” </w:t>
+      </w:r>
+      <w:r>
+        <w:rPr>
+          <w:i/>
+          <w:iCs/>
+          <w:lang w:val="en-GB"/>
+        </w:rPr>
+        <w:t xml:space="preserve">Journal of </w:t>
+      </w:r>
+      <w:proofErr w:type="spellStart"/>
+      <w:r>
+        <w:rPr>
+          <w:i/>
+          <w:iCs/>
+          <w:lang w:val="en-GB"/>
+        </w:rPr>
+        <w:t>Behavior</w:t>
+      </w:r>
+      <w:proofErr w:type="spellEnd"/>
+      <w:r>
+        <w:rPr>
+          <w:i/>
+          <w:iCs/>
+          <w:lang w:val="en-GB"/>
+        </w:rPr>
+        <w:t xml:space="preserve"> Therapy and Experimental Psychiatry</w:t>
+      </w:r>
+      <w:r>
+        <w:rPr>
+          <w:lang w:val="en-GB"/>
+        </w:rPr>
+        <w:t xml:space="preserve">, </w:t>
+      </w:r>
+      <w:r>
+        <w:rPr>
+          <w:i/>
+          <w:iCs/>
+          <w:lang w:val="en-GB"/>
+        </w:rPr>
+        <w:t>51</w:t>
+      </w:r>
+      <w:r>
+        <w:rPr>
+          <w:lang w:val="en-GB"/>
+        </w:rPr>
+        <w:t>, 1–9. https://doi.org/10.1016/j.jbtep.2015.11.003</w:t>
+      </w:r>
+    </w:p>
+    <w:p>
+      <w:pPr>
+        <w:pStyle w:val="Bibliography"/>
+        <w:rPr>
+          <w:lang w:val="en-GB"/>
+        </w:rPr>
+      </w:pPr>
+      <w:r>
+        <w:rPr>
+          <w:lang w:val="en-GB"/>
+        </w:rPr>
+        <w:t xml:space="preserve">Hussey, I., &amp; Drake, C. E. (2020). The Implicit Relational Assessment Procedure demonstrates poor internal consistency and test-retest reliability: A meta-analysis. </w:t>
+      </w:r>
+      <w:r>
+        <w:rPr>
+          <w:i/>
+          <w:iCs/>
+          <w:lang w:val="en-GB"/>
+        </w:rPr>
+        <w:t>Preprint</w:t>
+      </w:r>
+      <w:r>
+        <w:rPr>
+          <w:lang w:val="en-GB"/>
+        </w:rPr>
+        <w:t>. https://doi.org/10.31234/osf.io/ge3k7</w:t>
+      </w:r>
+    </w:p>
+    <w:p>
+      <w:pPr>
+        <w:pStyle w:val="Bibliography"/>
+        <w:rPr>
+          <w:lang w:val="en-GB"/>
+        </w:rPr>
+      </w:pPr>
+      <w:r>
+        <w:rPr>
+          <w:lang w:val="en-GB"/>
+        </w:rPr>
+        <w:t xml:space="preserve">Hussey, I., Thompson, M., McEnteggart, C., Barnes-Holmes, D., &amp; Barnes-Holmes, Y. (2015). Interpreting and inverting with less cursing: A guide to interpreting IRAP data. </w:t>
+      </w:r>
+      <w:r>
+        <w:rPr>
+          <w:i/>
+          <w:iCs/>
+          <w:lang w:val="en-GB"/>
+        </w:rPr>
+        <w:t>Journal of Contextual Behavioral Science</w:t>
+      </w:r>
+      <w:r>
+        <w:rPr>
+          <w:lang w:val="en-GB"/>
+        </w:rPr>
+        <w:t xml:space="preserve">, </w:t>
+      </w:r>
+      <w:r>
+        <w:rPr>
+          <w:i/>
+          <w:iCs/>
+          <w:lang w:val="en-GB"/>
+        </w:rPr>
+        <w:t>4</w:t>
+      </w:r>
+      <w:r>
+        <w:rPr>
+          <w:lang w:val="en-GB"/>
+        </w:rPr>
+        <w:t>(3), 157–162. https://doi.org/10.1016/j.jcbs.2015.05.001</w:t>
+      </w:r>
+    </w:p>
+    <w:p>
+      <w:pPr>
+        <w:pStyle w:val="Bibliography"/>
+        <w:rPr>
+          <w:lang w:val="en-GB"/>
+        </w:rPr>
+      </w:pPr>
+      <w:r>
+        <w:rPr>
+          <w:lang w:val="en-GB"/>
+        </w:rPr>
+        <w:t xml:space="preserve">Nicholson, E., &amp; Barnes-Holmes, D. (2012). Developing an implicit measure of disgust propensity and disgust sensitivity: Examining the role of implicit disgust propensity and sensitivity in obsessive-compulsive tendencies. </w:t>
+      </w:r>
+      <w:r>
+        <w:rPr>
+          <w:i/>
+          <w:iCs/>
+          <w:lang w:val="en-GB"/>
+        </w:rPr>
+        <w:t xml:space="preserve">Journal of </w:t>
+      </w:r>
+      <w:proofErr w:type="spellStart"/>
+      <w:r>
+        <w:rPr>
+          <w:i/>
+          <w:iCs/>
+          <w:lang w:val="en-GB"/>
+        </w:rPr>
+        <w:t>Behavior</w:t>
+      </w:r>
+      <w:proofErr w:type="spellEnd"/>
+      <w:r>
+        <w:rPr>
+          <w:i/>
+          <w:iCs/>
+          <w:lang w:val="en-GB"/>
+        </w:rPr>
+        <w:t xml:space="preserve"> Therapy and Experimental Psychiatry</w:t>
+      </w:r>
+      <w:r>
+        <w:rPr>
+          <w:lang w:val="en-GB"/>
+        </w:rPr>
+        <w:t xml:space="preserve">, </w:t>
+      </w:r>
+      <w:r>
+        <w:rPr>
+          <w:i/>
+          <w:iCs/>
+          <w:lang w:val="en-GB"/>
+        </w:rPr>
+        <w:t>43</w:t>
+      </w:r>
+      <w:r>
+        <w:rPr>
+          <w:lang w:val="en-GB"/>
+        </w:rPr>
+        <w:t>(3), 922–930. https://doi.org/10.1016/j.jbtep.2012.02.001</w:t>
+      </w:r>
+    </w:p>
+    <w:p>
+      <w:pPr>
+        <w:pStyle w:val="Bibliography"/>
+        <w:rPr>
+          <w:lang w:val="en-GB"/>
+        </w:rPr>
+      </w:pPr>
+      <w:r>
+        <w:rPr>
+          <w:lang w:val="en-GB"/>
+        </w:rPr>
+        <w:t xml:space="preserve">Vahey, N. A., Nicholson, E., &amp; Barnes-Holmes, D. (2015). A meta-analysis of criterion effects for the Implicit Relational Assessment Procedure (IRAP) in the clinical domain. </w:t>
+      </w:r>
+      <w:r>
+        <w:rPr>
+          <w:i/>
+          <w:iCs/>
+          <w:lang w:val="en-GB"/>
+        </w:rPr>
+        <w:t xml:space="preserve">Journal of </w:t>
+      </w:r>
+      <w:proofErr w:type="spellStart"/>
+      <w:r>
+        <w:rPr>
+          <w:i/>
+          <w:iCs/>
+          <w:lang w:val="en-GB"/>
+        </w:rPr>
+        <w:t>Behavior</w:t>
+      </w:r>
+      <w:proofErr w:type="spellEnd"/>
+      <w:r>
+        <w:rPr>
+          <w:i/>
+          <w:iCs/>
+          <w:lang w:val="en-GB"/>
+        </w:rPr>
+        <w:t xml:space="preserve"> Therapy and Experimental Psychiatry</w:t>
+      </w:r>
+      <w:r>
+        <w:rPr>
+          <w:lang w:val="en-GB"/>
+        </w:rPr>
+        <w:t xml:space="preserve">, </w:t>
+      </w:r>
+      <w:r>
+        <w:rPr>
+          <w:i/>
+          <w:iCs/>
+          <w:lang w:val="en-GB"/>
+        </w:rPr>
+        <w:t>48</w:t>
+      </w:r>
+      <w:r>
+        <w:rPr>
+          <w:lang w:val="en-GB"/>
+        </w:rPr>
+        <w:t>, 59–65. https://doi.org/10.1016/j.jbtep.2015.01.004</w:t>
+      </w:r>
+    </w:p>
+    <w:p>
+      <w:pPr>
+        <w:pStyle w:val="Bibliography"/>
+        <w:rPr>
+          <w:lang w:val="en-GB"/>
+        </w:rPr>
+      </w:pPr>
+      <w:r>
+        <w:rPr>
+          <w:lang w:val="en-GB"/>
+        </w:rPr>
+        <w:t xml:space="preserve">Viechtbauer, W. (2010). Conducting Meta-Analyses in R with the metafor Package. </w:t>
+      </w:r>
+      <w:r>
+        <w:rPr>
+          <w:i/>
+          <w:iCs/>
+          <w:lang w:val="en-GB"/>
+        </w:rPr>
+        <w:t>Journal of Statistical Software</w:t>
+      </w:r>
+      <w:r>
+        <w:rPr>
+          <w:lang w:val="en-GB"/>
+        </w:rPr>
+        <w:t xml:space="preserve">, </w:t>
+      </w:r>
+      <w:r>
+        <w:rPr>
+          <w:i/>
+          <w:iCs/>
+          <w:lang w:val="en-GB"/>
+        </w:rPr>
+        <w:t>36</w:t>
+      </w:r>
+      <w:r>
+        <w:rPr>
+          <w:lang w:val="en-GB"/>
+        </w:rPr>
+        <w:t>(3). https://doi.org/10.18637/jss.v036.i03</w:t>
+      </w:r>
+    </w:p>
+    <w:p>
+      <w:pPr>
+        <w:ind w:firstLine="0"/>
+      </w:pPr>
+      <w:r>
+        <w:fldChar w:fldCharType="end"/>
       </w:r>
     </w:p>
     <w:p>
@@ -2089,7 +3742,6 @@
   <w:style w:type="character" w:default="1" w:styleId="DefaultParagraphFont">
     <w:name w:val="Default Paragraph Font"/>
     <w:uiPriority w:val="1"/>
-    <w:semiHidden/>
     <w:unhideWhenUsed/>
   </w:style>
   <w:style w:type="table" w:default="1" w:styleId="TableNormal">

</xml_diff>

<commit_message>
updated preprint with osf link, created pdf
</commit_message>
<xml_diff>
--- a/communications/preprint/Hussey - 2023 - The Implicit Relational Assessment Procedure's trial types are not 'functionally independent'.docx
+++ b/communications/preprint/Hussey - 2023 - The Implicit Relational Assessment Procedure's trial types are not 'functionally independent'.docx
@@ -501,7 +501,7 @@
           <w:sz w:val="20"/>
           <w:szCs w:val="20"/>
         </w:rPr>
-        <w:t xml:space="preserve">s scores should </w:t>
+        <w:t xml:space="preserve"> scores should </w:t>
       </w:r>
       <w:r>
         <w:rPr>
@@ -571,7 +571,21 @@
           <w:sz w:val="20"/>
           <w:szCs w:val="20"/>
         </w:rPr>
-        <w:t xml:space="preserve"> Recommendations for how such decisions can be made are provided, along with more general recommendations for ensuring the replicability of findings in the IRAP literature in light of a larger number of Experimenter Degrees of Freedom in how IRAP data can be analyzed.</w:t>
+        <w:t xml:space="preserve"> Recommendations for how </w:t>
+      </w:r>
+      <w:r>
+        <w:rPr>
+          <w:sz w:val="20"/>
+          <w:szCs w:val="20"/>
+        </w:rPr>
+        <w:t xml:space="preserve">scoring </w:t>
+      </w:r>
+      <w:r>
+        <w:rPr>
+          <w:sz w:val="20"/>
+          <w:szCs w:val="20"/>
+        </w:rPr>
+        <w:t>decisions can be made are provided, along with more general recommendations for ensuring the replicability of findings.</w:t>
       </w:r>
     </w:p>
     <w:p/>
@@ -709,10 +723,7 @@
         <w:t>s are independent</w:t>
       </w:r>
       <w:r>
-        <w:t xml:space="preserve"> of one another and therefore should not be </w:t>
-      </w:r>
-      <w:r>
-        <w:t>comingled</w:t>
+        <w:t xml:space="preserve"> of one another and therefore should not be comingled</w:t>
       </w:r>
       <w:r>
         <w:t>.</w:t>
@@ -857,7 +868,13 @@
         <w:rPr>
           <w:lang w:val="en-IE"/>
         </w:rPr>
-        <w:t xml:space="preserve"> in guiding data scoring and analysis choices in the IRAP literature. Anecdotally, this claim is often encountered in peer review. For example, when authors present data</w:t>
+        <w:t xml:space="preserve"> in guiding data scoring and analysis </w:t>
+      </w:r>
+      <w:r>
+        <w:rPr>
+          <w:lang w:val="en-IE"/>
+        </w:rPr>
+        <w:t>choices in the IRAP literature. Anecdotally, this claim is often encountered in peer review. For example, when authors present data</w:t>
       </w:r>
       <w:r>
         <w:rPr>
@@ -936,14 +953,306 @@
         <w:rPr>
           <w:lang w:val="en-IE"/>
         </w:rPr>
+        <w:t>trial-type</w:t>
+      </w:r>
+      <w:r>
+        <w:rPr>
+          <w:lang w:val="en-IE"/>
+        </w:rPr>
+        <w:t xml:space="preserve">s has served as the basis for recent experimentation and theorising within Relational Frame Theory </w:t>
+      </w:r>
+      <w:r>
+        <w:rPr>
+          <w:lang w:val="en-IE"/>
+        </w:rPr>
+        <w:fldChar w:fldCharType="begin"/>
+      </w:r>
+      <w:r>
+        <w:rPr>
+          <w:lang w:val="en-IE"/>
+        </w:rPr>
+        <w:instrText xml:space="preserve"> ADDIN ZOTERO_ITEM CSL_CITATION {"citationID":"Qt3wgkqy","properties":{"formattedCitation":"(e.g., Finn et al., 2016a, 2017, 2018)","plainCitation":"(e.g., Finn et al., 2016a, 2017, 2018)","noteIndex":0},"citationItems":[{"id":2815,"uris":["http://zotero.org/users/1687755/items/HCBWM4CC"],"itemData":{"id":2815,"type":"article-journal","container-title":"The Psychological Record","issue":"2","page":"309-321","source":"Google Scholar","title":"Exploring the Behavioral Dynamics of the Implicit Relational Assessment Procedure: The Impact of Three Types of Introductory Rules","title-short":"Exploring the Behavioral Dynamics of the Implicit Relational Assessment Procedure","author":[{"family":"Finn","given":"Martin"},{"family":"Barnes-Holmes","given":"Dermot"},{"family":"Hussey","given":"Ian"},{"family":"Graddy","given":"Joseph"}],"issued":{"date-parts":[["2016"]]}},"label":"page","prefix":"e.g., "},{"id":7507,"uris":["http://zotero.org/users/1687755/items/NY545ZYM"],"itemData":{"id":7507,"type":"article-journal","abstract":"The Implicit Relational Assessment Procedure (IRAP) has been used as a measure of implicit cognition and has been used to analyze the dynamics of arbitrarily applicable relational responding. The current study uses the IRAP for the latter purpose. Specifically, the current research focuses on a pattern of responding observed in a previously published IRAP study that was difficult to explain using existing conceptual analyses. The pattern is referred to as the single-trial-type dominance effect because one of the IRAP trial types produces an effect that is significantly larger than that of the other three. Based on a post hoc explanation provided in a previously published article, the first experiment in the current series explored the impact of prior experimental experience on the single-trial-type dominance effect. The results indicated that the effect was larger for participants who reported high levels of experimental experience (M = 32.3 previous experiments) versus those who did not (M = 2.5 previous experiments). In the second experiment, participants were required to read out loud the stimuli presented on each trial and the response option they chose. The effect of experimental experience was absent, but the single-trial-type dominance effect remained. In the third experiment, a different set of stimuli than those used in the first two experiments was used in the IRAP, and a significant single-trial-type dominance effect was no longer observed. The results obtained from the three experiments led inductively to the development of a new model of the variables involved in producing IRAP effects—the differential arbitrarily applicable relational responding effects (DAARRE) model—which is presented in the General Discussion.","container-title":"The Psychological Record","DOI":"10.1007/s40732-017-0262-z","ISSN":"0033-2933, 2163-3452","journalAbbreviation":"Psychol Rec","language":"en","page":"1-15","source":"link-springer-com.jproxy.nuim.ie","title":"Exploring the Single-Trial-Type-Dominance-Effect in the IRAP: Developing a Differential Arbitrarily Applicable Relational Responding Effects (DAARRE) Model","title-short":"Exploring the Single-Trial-Type-Dominance-Effect in the IRAP","author":[{"family":"Finn","given":"Martin"},{"family":"Barnes-Holmes","given":"Dermot"},{"family":"McEnteggart","given":"Ciara"}],"issued":{"date-parts":[["2017",12,21]]}}},{"id":11096,"uris":["http://zotero.org/users/1687755/items/KVU2FMQ5"],"itemData":{"id":11096,"type":"article-journal","abstract":"The Implicit Relational Assessment Procedure (IRAP) has been used as a measure of implicit cognition and has been used to analyze the dynamics of arbitrarily applicable relational responding. The current study uses the IRAP for the latter purpose. Specifically, the current research focuses on a pattern of responding observed in a previously published IRAP study that was difficult to explain using existing conceptual analyses. The pattern is referred to as the single-trial-type dominance effect because one of the IRAP trial types produces an effect that is significantly larger than that of the other three. Based on a post hoc explanation provided in a previously published article, the first experiment in the current series explored the impact of prior experimental experience on the single-trial-type dominance effect. The results indicated that the effect was larger for participants who reported high levels of experimental experience (M = 32.3 previous experiments) versus those who did not (M = 2.5 previous experiments). In the second experiment, participants were required to read out loud the stimuli presented on each trial and the response option they chose. The effect of experimental experience was absent, but the single-trial-type dominance effect remained. In the third experiment, a different set of stimuli than those used in the first two experiments was used in the IRAP, and a significant single-trial-type dominance effect was no longer observed. The results obtained from the three experiments led inductively to the development of a new model of the variables involved in producing IRAP effects—the differential arbitrarily applicable relational responding effects (DAARRE) model—which is presented in the General Discussion. (PsycINFO Database Record (c) 2018 APA, all rights reserved)","container-title":"The Psychological Record","DOI":"10.1007/s40732-017-0262-z","issue":"1","journalAbbreviation":"The Psychological Record","page":"11-25","title":"Exploring the single-trial-type-dominance-effect in the IRAP: Developing a differential arbitrarily applicable relational responding effects (DAARRE) model","volume":"68","author":[{"family":"Finn","given":"Martin"},{"family":"Barnes-Holmes","given":"Dermot"},{"family":"McEnteggart","given":"Ciara"}],"issued":{"date-parts":[["2018",3]]}}}],"schema":"https://github.com/citation-style-language/schema/raw/master/csl-citation.json"} </w:instrText>
+      </w:r>
+      <w:r>
+        <w:rPr>
+          <w:lang w:val="en-IE"/>
+        </w:rPr>
+        <w:fldChar w:fldCharType="separate"/>
+      </w:r>
+      <w:r>
+        <w:rPr>
+          <w:noProof/>
+          <w:lang w:val="en-IE"/>
+        </w:rPr>
+        <w:t>(e.g., Finn et al., 2016a, 2017, 2018)</w:t>
+      </w:r>
+      <w:r>
+        <w:rPr>
+          <w:lang w:val="en-IE"/>
+        </w:rPr>
+        <w:fldChar w:fldCharType="end"/>
+      </w:r>
+      <w:r>
+        <w:rPr>
+          <w:lang w:val="en-IE"/>
+        </w:rPr>
+        <w:t xml:space="preserve">. </w:t>
+      </w:r>
+      <w:r>
+        <w:rPr>
+          <w:lang w:val="en-IE"/>
+        </w:rPr>
+        <w:t>However, inspection of the literature demonstrates very little direct support for this claim</w:t>
+      </w:r>
+      <w:r>
+        <w:rPr>
+          <w:lang w:val="en-IE"/>
+        </w:rPr>
+        <w:t>, and one study directly contradicting it</w:t>
+      </w:r>
+      <w:r>
+        <w:rPr>
+          <w:lang w:val="en-IE"/>
+        </w:rPr>
+        <w:t xml:space="preserve">. </w:t>
+      </w:r>
+    </w:p>
+    <w:p>
+      <w:pPr>
+        <w:rPr>
+          <w:lang w:val="en-IE"/>
+        </w:rPr>
+      </w:pPr>
+      <w:r>
+        <w:rPr>
+          <w:lang w:val="en-IE"/>
+        </w:rPr>
+        <w:t>With regard to supportive evidence, s</w:t>
+      </w:r>
+      <w:r>
+        <w:rPr>
+          <w:lang w:val="en-IE"/>
+        </w:rPr>
+        <w:t xml:space="preserve">tudies that are sometimes cited to support it typically some form of the argument that one IRAP </w:t>
+      </w:r>
+      <w:r>
+        <w:rPr>
+          <w:lang w:val="en-IE"/>
+        </w:rPr>
+        <w:t>trial-type</w:t>
+      </w:r>
+      <w:r>
+        <w:rPr>
+          <w:lang w:val="en-IE"/>
+        </w:rPr>
+        <w:t xml:space="preserve">s often demonstrates criterion associations and others do not </w:t>
+      </w:r>
+      <w:r>
+        <w:rPr>
+          <w:lang w:val="en-IE"/>
+        </w:rPr>
+        <w:fldChar w:fldCharType="begin"/>
+      </w:r>
+      <w:r>
+        <w:rPr>
+          <w:lang w:val="en-IE"/>
+        </w:rPr>
+        <w:instrText xml:space="preserve"> ADDIN ZOTERO_ITEM CSL_CITATION {"citationID":"4QAz91Ui","properties":{"formattedCitation":"(e.g., Hussey, Barnes-Holmes, et al., 2016; Nicholson &amp; Barnes-Holmes, 2012)","plainCitation":"(e.g., Hussey, Barnes-Holmes, et al., 2016; Nicholson &amp; Barnes-Holmes, 2012)","noteIndex":0},"citationItems":[{"id":2464,"uris":["http://zotero.org/users/1687755/items/QMQMHVU4"],"itemData":{"id":2464,"type":"article-journal","abstract":"Background and objectives\nSuicidal behaviour has proved to be difficult to predict, due in part to the particular limitations of introspection within suicidality. In an effort to overcome this, recent research has demonstrated the utility of indirect measures of “implicit” attitudes within the study of suicidality. However, research to date has focused predominantly on implicit self-evaluations and self-death associations. No work has examined implicit evaluations of death, despite the theoretical importance of such evaluations; “fearlessness of death” is central to both the Interpersonal Theory of Suicide and the Integrated Motivational-Volitional model of suicide..\nMethods\nTwenty-three psychiatric patients with current suicidal ideation and twenty-five normative university students completed two versions of the Implicit Relational Assessment Procedure (IRAP) that targeted evaluations of death. One task specified personal death (i.e., was self-focused) and the other targeted death in the abstract.\nResults\nSelf-focused evaluations of death reliably distinguished between the two groups, correctly classifying 74% of cases, but evaluations of death in the abstract did not. The suicidal group produced specific biases indicating a rejection of the negativity of death. Results are consistent with the definition of suicidality as involving a self-focused wish to die..\nLimitations\nFor ethical reason, suicidal behaviours were not assessed in the normative group. Groups were therefore not mutually exclusive. This may have decreased the specificity of the IRAP.\nConclusions\nSuicidal ideation is associated with an implicit “fearlessness of death”. The utility of implicit death-evaluations should therefore be considered alongside self-evaluations and self-death associations in the future..","container-title":"Journal of Behavior Therapy and Experimental Psychiatry","DOI":"10.1016/j.jbtep.2015.11.003","ISSN":"0005-7916","journalAbbreviation":"Journal of Behavior Therapy and Experimental Psychiatry","page":"1-9","source":"ScienceDirect","title":"Individuals with current suicidal ideation demonstrate implicit “fearlessness of death”","volume":"51","author":[{"family":"Hussey","given":"Ian"},{"family":"Barnes-Holmes","given":"Dermot"},{"family":"Booth","given":"R."}],"issued":{"date-parts":[["2016",6]]}},"label":"page","prefix":"e.g., "},{"id":109,"uris":["http://zotero.org/users/1687755/items/I9TJFFFI"],"itemData":{"id":109,"type":"article-journal","abstract":"Background and objectives\nThere is increasing evidence that disgust responding occurs at both a primary and secondary level in the form of disgust propensity and disgust sensitivity. The unique contributions of anxiety and disgust need to be established if disgust is to be implicated in the etiology of anxiety disorders such as obsessive-compulsive disorder (OCD). The primary objective of the current study was to develop two separate implicit measures of disgust propensity and sensitivity and to explicate the role of implicit disgust propensity and sensitivity in avoidance behavior and OC tendencies.\nMethods\nThe current study (N = 33 undergraduate students) utilized a measure of implicit cognition, the Implicit Relational Assessment Procedure (IRAP), to independently analyze disgust propensity and disgust sensitivity. In addition, a series of behavioral approach tasks (BAT) and questionnaires measuring general disgust, obsessive-compulsive (OC) tendencies and general psychopathology were implemented to validate the implicit measures.\nResults\nDisgust sensitivity predicted avoidance behavior on the BATs independent of disgust propensity and anxiety, while disgust propensity did not. Both disgust propensity and sensitivity predicted self-reported OC tendencies and individually predicted obsessing and washing concerns, respectively.\nLimitations\nOur findings are based on a non-clinical student sample and further research is required for generalization to OCD.\nConclusions\nThe implicit measures appeared to be measuring two separate constructs and had differential relationships with behavior and OC tendencies. Overall, the results support current theories relating to pathological disgust and OCD.","container-title":"Journal of Behavior Therapy and Experimental Psychiatry","DOI":"10.1016/j.jbtep.2012.02.001","ISSN":"0005-7916","issue":"3","journalAbbreviation":"Journal of Behavior Therapy and Experimental Psychiatry","page":"922-930","source":"ScienceDirect","title":"Developing an implicit measure of disgust propensity and disgust sensitivity: Examining the role of implicit disgust propensity and sensitivity in obsessive-compulsive tendencies","title-short":"Developing an implicit measure of disgust propensity and disgust sensitivity","volume":"43","author":[{"family":"Nicholson","given":"Emma"},{"family":"Barnes-Holmes","given":"Dermot"}],"issued":{"date-parts":[["2012",9]]}}}],"schema":"https://github.com/citation-style-language/schema/raw/master/csl-citation.json"} </w:instrText>
+      </w:r>
+      <w:r>
+        <w:rPr>
+          <w:lang w:val="en-IE"/>
+        </w:rPr>
+        <w:fldChar w:fldCharType="separate"/>
+      </w:r>
+      <w:r>
+        <w:rPr>
+          <w:noProof/>
+          <w:lang w:val="en-IE"/>
+        </w:rPr>
+        <w:t>(e.g., Hussey, Barnes-Holmes, et al., 2016; Nicholson &amp; Barnes-Holmes, 2012)</w:t>
+      </w:r>
+      <w:r>
+        <w:rPr>
+          <w:lang w:val="en-IE"/>
+        </w:rPr>
+        <w:fldChar w:fldCharType="end"/>
+      </w:r>
+      <w:r>
+        <w:rPr>
+          <w:lang w:val="en-IE"/>
+        </w:rPr>
+        <w:t xml:space="preserve">. However, </w:t>
+      </w:r>
+      <w:r>
+        <w:rPr>
+          <w:lang w:val="en-IE"/>
+        </w:rPr>
+        <w:t xml:space="preserve">such a conclusion represents an instance </w:t>
+      </w:r>
+      <w:r>
+        <w:rPr>
+          <w:lang w:val="en-IE"/>
+        </w:rPr>
         <w:lastRenderedPageBreak/>
+        <w:t xml:space="preserve">of making claims about </w:t>
+      </w:r>
+      <w:r>
+        <w:rPr>
+          <w:lang w:val="en-IE"/>
+        </w:rPr>
+        <w:t>comparisons between two effects without directly comparing them</w:t>
+      </w:r>
+      <w:r>
+        <w:rPr>
+          <w:lang w:val="en-IE"/>
+        </w:rPr>
+        <w:t xml:space="preserve">. This represents a unfortunately common </w:t>
+      </w:r>
+      <w:r>
+        <w:rPr>
+          <w:lang w:val="en-IE"/>
+        </w:rPr>
+        <w:t xml:space="preserve">statistical fallacy </w:t>
+      </w:r>
+      <w:r>
+        <w:rPr>
+          <w:lang w:val="en-IE"/>
+        </w:rPr>
+        <w:t xml:space="preserve">that </w:t>
+      </w:r>
+      <w:r>
+        <w:rPr>
+          <w:lang w:val="en-IE"/>
+        </w:rPr>
+        <w:fldChar w:fldCharType="begin"/>
+      </w:r>
+      <w:r>
+        <w:rPr>
+          <w:lang w:val="en-IE"/>
+        </w:rPr>
+        <w:instrText xml:space="preserve"> ADDIN ZOTERO_ITEM CSL_CITATION {"citationID":"TyFHmlfF","properties":{"formattedCitation":"(i.e., the difference between \\uc0\\u8220{}significant\\uc0\\u8221{} and \\uc0\\u8220{}non-significant\\uc0\\u8221{} is not itself significant: Gelman &amp; Stern, 2006; Nieuwenhuis et al., 2011)","plainCitation":"(i.e., the difference between “significant” and “non-significant” is not itself significant: Gelman &amp; Stern, 2006; Nieuwenhuis et al., 2011)","noteIndex":0},"citationItems":[{"id":4579,"uris":["http://zotero.org/users/1687755/items/FQETENZX"],"itemData":{"id":4579,"type":"article-journal","container-title":"The American Statistician","DOI":"10.1198/000313006X152649","ISSN":"0003-1305, 1537-2731","issue":"4","language":"en","page":"328-331","source":"CrossRef","title":"The Difference Between “Significant” and “Not Significant” is not Itself Statistically Significant","volume":"60","author":[{"family":"Gelman","given":"Andrew"},{"family":"Stern","given":"Hal"}],"issued":{"date-parts":[["2006",11]]}},"label":"page","prefix":"i.e., the difference between 'significant' and 'non-significant' is not itself significant: "},{"id":4088,"uris":["http://zotero.org/users/1687755/items/B9RCIGG9"],"itemData":{"id":4088,"type":"article-journal","container-title":"Nature Neuroscience","DOI":"10.1038/nn.2886","ISSN":"1097-6256, 1546-1726","issue":"9","page":"1105-1107","source":"CrossRef","title":"Erroneous analyses of interactions in neuroscience: a problem of significance","title-short":"Erroneous analyses of interactions in neuroscience","volume":"14","author":[{"family":"Nieuwenhuis","given":"Sander"},{"family":"Forstmann","given":"Birte U"},{"family":"Wagenmakers","given":"Eric-Jan"}],"issued":{"date-parts":[["2011",8,26]]}}}],"schema":"https://github.com/citation-style-language/schema/raw/master/csl-citation.json"} </w:instrText>
+      </w:r>
+      <w:r>
+        <w:rPr>
+          <w:lang w:val="en-IE"/>
+        </w:rPr>
+        <w:fldChar w:fldCharType="separate"/>
+      </w:r>
+      <w:r>
+        <w:rPr>
+          <w:lang w:val="en-GB"/>
+        </w:rPr>
+        <w:t>(i.e., the difference between “significant” and “non-significant” is not itself significant: Gelman &amp; Stern, 2006; Nieuwenhuis et al., 2011)</w:t>
+      </w:r>
+      <w:r>
+        <w:rPr>
+          <w:lang w:val="en-IE"/>
+        </w:rPr>
+        <w:fldChar w:fldCharType="end"/>
+      </w:r>
+      <w:r>
+        <w:rPr>
+          <w:lang w:val="en-IE"/>
+        </w:rPr>
+        <w:t xml:space="preserve">. </w:t>
+      </w:r>
+    </w:p>
+    <w:p>
+      <w:pPr>
+        <w:rPr>
+          <w:lang w:val="en-IE"/>
+        </w:rPr>
+      </w:pPr>
+      <w:r>
+        <w:rPr>
+          <w:lang w:val="en-IE"/>
+        </w:rPr>
+        <w:t xml:space="preserve">Even if </w:t>
+      </w:r>
+      <w:r>
+        <w:rPr>
+          <w:lang w:val="en-IE"/>
+        </w:rPr>
+        <w:t xml:space="preserve">they did not rely on a statistical </w:t>
+      </w:r>
+      <w:r>
+        <w:rPr>
+          <w:lang w:val="en-IE"/>
+        </w:rPr>
+        <w:t xml:space="preserve">fallacy, </w:t>
+      </w:r>
+      <w:r>
+        <w:rPr>
+          <w:lang w:val="en-IE"/>
+        </w:rPr>
+        <w:t xml:space="preserve">these studies </w:t>
+      </w:r>
+      <w:r>
+        <w:rPr>
+          <w:lang w:val="en-IE"/>
+        </w:rPr>
+        <w:t>would represent indirect evidence at best</w:t>
+      </w:r>
+      <w:r>
+        <w:rPr>
+          <w:lang w:val="en-IE"/>
+        </w:rPr>
+        <w:t xml:space="preserve">, because they appeal to a likely consequence of the independent of the </w:t>
+      </w:r>
+      <w:r>
+        <w:rPr>
+          <w:lang w:val="en-IE"/>
+        </w:rPr>
         <w:t>trial-type</w:t>
       </w:r>
       <w:r>
         <w:rPr>
           <w:lang w:val="en-IE"/>
         </w:rPr>
-        <w:t xml:space="preserve">s has served as the basis for recent experimentation and theorising within Relational Frame Theory </w:t>
+        <w:t xml:space="preserve">s (i.e., differential criterion </w:t>
+      </w:r>
+      <w:r>
+        <w:rPr>
+          <w:lang w:val="en-IE"/>
+        </w:rPr>
+        <w:t>associations</w:t>
+      </w:r>
+      <w:r>
+        <w:rPr>
+          <w:lang w:val="en-IE"/>
+        </w:rPr>
+        <w:t>) rather than a direct assessment of their independence.</w:t>
+      </w:r>
+      <w:r>
+        <w:rPr>
+          <w:lang w:val="en-IE"/>
+        </w:rPr>
+        <w:t xml:space="preserve"> Direct and statistically valid assessments are possible, and indeed already exist.</w:t>
+      </w:r>
+      <w:r>
+        <w:rPr>
+          <w:lang w:val="en-IE"/>
+        </w:rPr>
+        <w:t xml:space="preserve"> </w:t>
+      </w:r>
+      <w:r>
+        <w:rPr>
+          <w:lang w:val="en-IE"/>
+        </w:rPr>
+        <w:t xml:space="preserve">Hussey, </w:t>
+      </w:r>
+      <w:r>
+        <w:rPr>
+          <w:lang w:val="en-IE"/>
+        </w:rPr>
+        <w:t>Ní Mhaoileoin</w:t>
+      </w:r>
+      <w:r>
+        <w:rPr>
+          <w:lang w:val="en-IE"/>
+        </w:rPr>
+        <w:t xml:space="preserve">, et al. </w:t>
       </w:r>
       <w:r>
         <w:rPr>
@@ -955,7 +1264,7 @@
         <w:rPr>
           <w:lang w:val="en-IE"/>
         </w:rPr>
-        <w:instrText xml:space="preserve"> ADDIN ZOTERO_ITEM CSL_CITATION {"citationID":"Qt3wgkqy","properties":{"formattedCitation":"(e.g., Finn et al., 2016a, 2017, 2018)","plainCitation":"(e.g., Finn et al., 2016a, 2017, 2018)","noteIndex":0},"citationItems":[{"id":2815,"uris":["http://zotero.org/users/1687755/items/HCBWM4CC"],"itemData":{"id":2815,"type":"article-journal","container-title":"The Psychological Record","issue":"2","page":"309-321","source":"Google Scholar","title":"Exploring the Behavioral Dynamics of the Implicit Relational Assessment Procedure: The Impact of Three Types of Introductory Rules","title-short":"Exploring the Behavioral Dynamics of the Implicit Relational Assessment Procedure","author":[{"family":"Finn","given":"Martin"},{"family":"Barnes-Holmes","given":"Dermot"},{"family":"Hussey","given":"Ian"},{"family":"Graddy","given":"Joseph"}],"issued":{"date-parts":[["2016"]]}},"label":"page","prefix":"e.g., "},{"id":7507,"uris":["http://zotero.org/users/1687755/items/NY545ZYM"],"itemData":{"id":7507,"type":"article-journal","abstract":"The Implicit Relational Assessment Procedure (IRAP) has been used as a measure of implicit cognition and has been used to analyze the dynamics of arbitrarily applicable relational responding. The current study uses the IRAP for the latter purpose. Specifically, the current research focuses on a pattern of responding observed in a previously published IRAP study that was difficult to explain using existing conceptual analyses. The pattern is referred to as the single-trial-type dominance effect because one of the IRAP trial types produces an effect that is significantly larger than that of the other three. Based on a post hoc explanation provided in a previously published article, the first experiment in the current series explored the impact of prior experimental experience on the single-trial-type dominance effect. The results indicated that the effect was larger for participants who reported high levels of experimental experience (M = 32.3 previous experiments) versus those who did not (M = 2.5 previous experiments). In the second experiment, participants were required to read out loud the stimuli presented on each trial and the response option they chose. The effect of experimental experience was absent, but the single-trial-type dominance effect remained. In the third experiment, a different set of stimuli than those used in the first two experiments was used in the IRAP, and a significant single-trial-type dominance effect was no longer observed. The results obtained from the three experiments led inductively to the development of a new model of the variables involved in producing IRAP effects—the differential arbitrarily applicable relational responding effects (DAARRE) model—which is presented in the General Discussion.","container-title":"The Psychological Record","DOI":"10.1007/s40732-017-0262-z","ISSN":"0033-2933, 2163-3452","journalAbbreviation":"Psychol Rec","language":"en","page":"1-15","source":"link-springer-com.jproxy.nuim.ie","title":"Exploring the Single-Trial-Type-Dominance-Effect in the IRAP: Developing a Differential Arbitrarily Applicable Relational Responding Effects (DAARRE) Model","title-short":"Exploring the Single-Trial-Type-Dominance-Effect in the IRAP","author":[{"family":"Finn","given":"Martin"},{"family":"Barnes-Holmes","given":"Dermot"},{"family":"McEnteggart","given":"Ciara"}],"issued":{"date-parts":[["2017",12,21]]}}},{"id":11096,"uris":["http://zotero.org/users/1687755/items/KVU2FMQ5"],"itemData":{"id":11096,"type":"article-journal","abstract":"The Implicit Relational Assessment Procedure (IRAP) has been used as a measure of implicit cognition and has been used to analyze the dynamics of arbitrarily applicable relational responding. The current study uses the IRAP for the latter purpose. Specifically, the current research focuses on a pattern of responding observed in a previously published IRAP study that was difficult to explain using existing conceptual analyses. The pattern is referred to as the single-trial-type dominance effect because one of the IRAP trial types produces an effect that is significantly larger than that of the other three. Based on a post hoc explanation provided in a previously published article, the first experiment in the current series explored the impact of prior experimental experience on the single-trial-type dominance effect. The results indicated that the effect was larger for participants who reported high levels of experimental experience (M = 32.3 previous experiments) versus those who did not (M = 2.5 previous experiments). In the second experiment, participants were required to read out loud the stimuli presented on each trial and the response option they chose. The effect of experimental experience was absent, but the single-trial-type dominance effect remained. In the third experiment, a different set of stimuli than those used in the first two experiments was used in the IRAP, and a significant single-trial-type dominance effect was no longer observed. The results obtained from the three experiments led inductively to the development of a new model of the variables involved in producing IRAP effects—the differential arbitrarily applicable relational responding effects (DAARRE) model—which is presented in the General Discussion. (PsycINFO Database Record (c) 2018 APA, all rights reserved)","container-title":"The Psychological Record","DOI":"10.1007/s40732-017-0262-z","issue":"1","journalAbbreviation":"The Psychological Record","page":"11-25","title":"Exploring the single-trial-type-dominance-effect in the IRAP: Developing a differential arbitrarily applicable relational responding effects (DAARRE) model","volume":"68","author":[{"family":"Finn","given":"Martin"},{"family":"Barnes-Holmes","given":"Dermot"},{"family":"McEnteggart","given":"Ciara"}],"issued":{"date-parts":[["2018",3]]}}}],"schema":"https://github.com/citation-style-language/schema/raw/master/csl-citation.json"} </w:instrText>
+        <w:instrText xml:space="preserve"> ADDIN ZOTERO_ITEM CSL_CITATION {"citationID":"f2IviLSp","properties":{"formattedCitation":"(2016)","plainCitation":"(2016)","noteIndex":0},"citationItems":[{"id":2895,"uris":["http://zotero.org/users/1687755/items/PT9UEGDD"],"itemData":{"id":2895,"type":"article-journal","container-title":"The Psychological Record","DOI":"10.1007/s40732-016-0171-6","ISSN":"0033-2933, 2163-3452","issue":"2","language":"en","page":"291-299","source":"CrossRef","title":"The IRAP Is Nonrelative but not Acontextual: Changes to the Contrast Category Influence Men’s Dehumanization of Women","title-short":"The IRAP Is Nonrelative but not Acontextual","volume":"66","author":[{"family":"Hussey","given":"Ian"},{"family":"Ní Mhaoileoin","given":"Dearbhaile"},{"family":"Barnes-Holmes","given":"Dermot"},{"family":"Ohtsuki","given":"Tomu"},{"family":"Kishita","given":"Naoko"},{"family":"Hughes","given":"Sean"},{"family":"Murphy","given":"Carol"}],"issued":{"date-parts":[["2016",6]]}},"label":"page","suppress-author":true}],"schema":"https://github.com/citation-style-language/schema/raw/master/csl-citation.json"} </w:instrText>
       </w:r>
       <w:r>
         <w:rPr>
@@ -968,7 +1277,7 @@
           <w:noProof/>
           <w:lang w:val="en-IE"/>
         </w:rPr>
-        <w:t>(e.g., Finn et al., 2016a, 2017, 2018)</w:t>
+        <w:t>(2016)</w:t>
       </w:r>
       <w:r>
         <w:rPr>
@@ -980,702 +1289,396 @@
         <w:rPr>
           <w:lang w:val="en-IE"/>
         </w:rPr>
+        <w:t xml:space="preserve"> demonstrated stimulus control over the stimulus function governing responses on a given IRAP </w:t>
+      </w:r>
+      <w:r>
+        <w:rPr>
+          <w:lang w:val="en-IE"/>
+        </w:rPr>
+        <w:t>trial-type</w:t>
+      </w:r>
+      <w:r>
+        <w:rPr>
+          <w:lang w:val="en-IE"/>
+        </w:rPr>
+        <w:t xml:space="preserve"> (e.g., the ‘</w:t>
+      </w:r>
+      <w:r>
+        <w:rPr>
+          <w:lang w:val="en-IE"/>
+        </w:rPr>
+        <w:t>w</w:t>
+      </w:r>
+      <w:r>
+        <w:rPr>
+          <w:lang w:val="en-IE"/>
+        </w:rPr>
+        <w:t xml:space="preserve">omen – </w:t>
+      </w:r>
+      <w:r>
+        <w:rPr>
+          <w:lang w:val="en-IE"/>
+        </w:rPr>
+        <w:t>human</w:t>
+      </w:r>
+      <w:r>
+        <w:rPr>
+          <w:lang w:val="en-IE"/>
+        </w:rPr>
+        <w:t xml:space="preserve">’ </w:t>
+      </w:r>
+      <w:r>
+        <w:rPr>
+          <w:lang w:val="en-IE"/>
+        </w:rPr>
+        <w:t>trial-type</w:t>
+      </w:r>
+      <w:r>
+        <w:rPr>
+          <w:lang w:val="en-IE"/>
+        </w:rPr>
+        <w:t xml:space="preserve"> in a dehumanization of women IRAP)</w:t>
+      </w:r>
+      <w:r>
+        <w:rPr>
+          <w:lang w:val="en-IE"/>
+        </w:rPr>
+        <w:t xml:space="preserve"> </w:t>
+      </w:r>
+      <w:r>
+        <w:rPr>
+          <w:lang w:val="en-IE"/>
+        </w:rPr>
+        <w:t xml:space="preserve">by manipulating the content of the </w:t>
+      </w:r>
+      <w:r>
+        <w:rPr>
+          <w:lang w:val="en-IE"/>
+        </w:rPr>
+        <w:t>trial-type</w:t>
+      </w:r>
+      <w:r>
+        <w:rPr>
+          <w:lang w:val="en-IE"/>
+        </w:rPr>
+        <w:t xml:space="preserve"> it was being contrasted with </w:t>
+      </w:r>
+      <w:r>
+        <w:rPr>
+          <w:lang w:val="en-IE"/>
+        </w:rPr>
+        <w:t xml:space="preserve">between IRAPs </w:t>
+      </w:r>
+      <w:r>
+        <w:rPr>
+          <w:lang w:val="en-IE"/>
+        </w:rPr>
+        <w:t xml:space="preserve">(i.e., </w:t>
+      </w:r>
+      <w:r>
+        <w:rPr>
+          <w:lang w:val="en-IE"/>
+        </w:rPr>
+        <w:t>by contrasting it with ‘</w:t>
+      </w:r>
+      <w:r>
+        <w:rPr>
+          <w:lang w:val="en-IE"/>
+        </w:rPr>
+        <w:t>m</w:t>
+      </w:r>
+      <w:r>
+        <w:rPr>
+          <w:lang w:val="en-IE"/>
+        </w:rPr>
+        <w:t xml:space="preserve">en’ vs. ‘inanimate objects’). </w:t>
+      </w:r>
+      <w:r>
+        <w:rPr>
+          <w:lang w:val="en-IE"/>
+        </w:rPr>
+        <w:t xml:space="preserve">Despite the content of the women </w:t>
+      </w:r>
+      <w:r>
+        <w:rPr>
+          <w:lang w:val="en-IE"/>
+        </w:rPr>
+        <w:t>trial-type</w:t>
+      </w:r>
+      <w:r>
+        <w:rPr>
+          <w:lang w:val="en-IE"/>
+        </w:rPr>
+        <w:t xml:space="preserve">s being identical between IRAPs, women </w:t>
+      </w:r>
+      <w:r>
+        <w:rPr>
+          <w:lang w:val="en-IE"/>
+        </w:rPr>
+        <w:t xml:space="preserve">were evaluated to be more human </w:t>
+      </w:r>
+      <w:r>
+        <w:rPr>
+          <w:lang w:val="en-IE"/>
+        </w:rPr>
+        <w:t xml:space="preserve">when the other </w:t>
+      </w:r>
+      <w:r>
+        <w:rPr>
+          <w:lang w:val="en-IE"/>
+        </w:rPr>
+        <w:t>trial-type</w:t>
+      </w:r>
+      <w:r>
+        <w:rPr>
+          <w:lang w:val="en-IE"/>
+        </w:rPr>
+        <w:t xml:space="preserve">s referred to </w:t>
+      </w:r>
+      <w:r>
+        <w:rPr>
+          <w:lang w:val="en-IE"/>
+        </w:rPr>
+        <w:t xml:space="preserve">inanimate objects and less human </w:t>
+      </w:r>
+      <w:r>
+        <w:rPr>
+          <w:lang w:val="en-IE"/>
+        </w:rPr>
+        <w:t>when they referred to men</w:t>
+      </w:r>
+      <w:r>
+        <w:rPr>
+          <w:lang w:val="en-IE"/>
+        </w:rPr>
+        <w:t>.</w:t>
+      </w:r>
+      <w:r>
+        <w:rPr>
+          <w:lang w:val="en-IE"/>
+        </w:rPr>
+        <w:t xml:space="preserve"> </w:t>
+      </w:r>
+      <w:r>
+        <w:rPr>
+          <w:lang w:val="en-IE"/>
+        </w:rPr>
+        <w:t xml:space="preserve">This provided experimental evidence that the IRAP </w:t>
+      </w:r>
+      <w:r>
+        <w:rPr>
+          <w:lang w:val="en-IE"/>
+        </w:rPr>
+        <w:t>trial-type</w:t>
+      </w:r>
+      <w:r>
+        <w:rPr>
+          <w:lang w:val="en-IE"/>
+        </w:rPr>
+        <w:t xml:space="preserve">s are not independent of one another. </w:t>
+      </w:r>
+      <w:r>
+        <w:rPr>
+          <w:lang w:val="en-IE"/>
+        </w:rPr>
+        <w:t xml:space="preserve">However, </w:t>
+      </w:r>
+      <w:r>
+        <w:rPr>
+          <w:lang w:val="en-IE"/>
+        </w:rPr>
+        <w:t>it</w:t>
+      </w:r>
+      <w:r>
+        <w:rPr>
+          <w:lang w:val="en-IE"/>
+        </w:rPr>
+        <w:t xml:space="preserve"> is </w:t>
+      </w:r>
+      <w:r>
+        <w:rPr>
+          <w:lang w:val="en-IE"/>
+        </w:rPr>
+        <w:t xml:space="preserve">also </w:t>
+      </w:r>
+      <w:r>
+        <w:rPr>
+          <w:lang w:val="en-IE"/>
+        </w:rPr>
+        <w:t xml:space="preserve">just one study. It is prudent to </w:t>
+      </w:r>
+      <w:r>
+        <w:rPr>
+          <w:lang w:val="en-IE"/>
+        </w:rPr>
+        <w:t xml:space="preserve">directly </w:t>
+      </w:r>
+      <w:r>
+        <w:rPr>
+          <w:lang w:val="en-IE"/>
+        </w:rPr>
+        <w:t xml:space="preserve">evaluate the independence of the </w:t>
+      </w:r>
+      <w:r>
+        <w:rPr>
+          <w:lang w:val="en-IE"/>
+        </w:rPr>
+        <w:t>trial-type</w:t>
+      </w:r>
+      <w:r>
+        <w:rPr>
+          <w:lang w:val="en-IE"/>
+        </w:rPr>
+        <w:t>s in other</w:t>
+      </w:r>
+      <w:r>
+        <w:rPr>
+          <w:lang w:val="en-IE"/>
+        </w:rPr>
+        <w:t>,</w:t>
+      </w:r>
+      <w:r>
+        <w:rPr>
+          <w:lang w:val="en-IE"/>
+        </w:rPr>
+        <w:t xml:space="preserve"> larger studies</w:t>
+      </w:r>
+      <w:r>
+        <w:rPr>
+          <w:lang w:val="en-IE"/>
+        </w:rPr>
+        <w:t>, across multiple domains</w:t>
+      </w:r>
+      <w:r>
+        <w:rPr>
+          <w:lang w:val="en-IE"/>
+        </w:rPr>
         <w:t xml:space="preserve">. </w:t>
       </w:r>
       <w:r>
         <w:rPr>
           <w:lang w:val="en-IE"/>
         </w:rPr>
-        <w:t>However, inspection of the literature demonstrates very little direct support for this claim</w:t>
-      </w:r>
-      <w:r>
-        <w:rPr>
-          <w:lang w:val="en-IE"/>
-        </w:rPr>
-        <w:t>, and one study directly contradicting it</w:t>
-      </w:r>
-      <w:r>
-        <w:rPr>
-          <w:lang w:val="en-IE"/>
-        </w:rPr>
+        <w:t>That is the purpose of the current study.</w:t>
+      </w:r>
+    </w:p>
+    <w:p>
+      <w:r>
+        <w:t xml:space="preserve">The claim that the IRAP </w:t>
+      </w:r>
+      <w:r>
+        <w:t>trial-type</w:t>
+      </w:r>
+      <w:r>
+        <w:t>s are independen</w:t>
+      </w:r>
+      <w:r>
+        <w:t>t</w:t>
+      </w:r>
+      <w:r>
+        <w:t xml:space="preserve"> </w:t>
+      </w:r>
+      <w:r>
+        <w:t xml:space="preserve">provides a precise </w:t>
+      </w:r>
+      <w:r>
+        <w:t xml:space="preserve">and testable </w:t>
+      </w:r>
+      <w:r>
+        <w:t xml:space="preserve">statistical claim: </w:t>
+      </w:r>
+      <w:r>
+        <w:t xml:space="preserve">statistical </w:t>
+      </w:r>
+      <w:r>
+        <w:t xml:space="preserve">independence </w:t>
+      </w:r>
+      <w:r>
+        <w:t xml:space="preserve">requires </w:t>
+      </w:r>
+      <w:r>
+        <w:t xml:space="preserve">the </w:t>
+      </w:r>
+      <w:r>
+        <w:t>trial-type</w:t>
+      </w:r>
+      <w:r>
+        <w:t>s not be correlated</w:t>
+      </w:r>
+      <w:r>
+        <w:t>. This claim was investigated</w:t>
+      </w:r>
+      <w:r>
+        <w:t xml:space="preserve"> by examining average correlations across a wide range of IRAP domains</w:t>
+      </w:r>
+      <w:r>
+        <w:t xml:space="preserve"> using meta-</w:t>
+      </w:r>
+      <w:r>
+        <w:t>analytic</w:t>
+      </w:r>
+      <w:r>
+        <w:t xml:space="preserve"> models applied to a large existing dataset</w:t>
+      </w:r>
+      <w:r>
+        <w:t>.</w:t>
+      </w:r>
+      <w:r>
+        <w:t xml:space="preserve"> </w:t>
+      </w:r>
+    </w:p>
+    <w:p>
+      <w:pPr>
+        <w:pStyle w:val="Heading1"/>
+      </w:pPr>
+      <w:r>
+        <w:t>Method</w:t>
+      </w:r>
+    </w:p>
+    <w:p>
+      <w:pPr>
+        <w:pStyle w:val="Heading2"/>
+      </w:pPr>
+      <w:r>
+        <w:t>Data</w:t>
+      </w:r>
+    </w:p>
+    <w:p>
+      <w:r>
+        <w:t>Data was taken from a publicly available dataset of published and unpublished IRAP data</w:t>
+      </w:r>
+      <w:r>
+        <w:t>.</w:t>
+      </w:r>
+      <w:r>
+        <w:t xml:space="preserve"> </w:t>
+      </w:r>
+      <w:r>
+        <w:t xml:space="preserve">All details of the component studies and task parameters are available in Hussey and Drake </w:t>
+      </w:r>
+      <w:r>
+        <w:fldChar w:fldCharType="begin"/>
+      </w:r>
+      <w:r>
+        <w:instrText xml:space="preserve"> ADDIN ZOTERO_ITEM CSL_CITATION {"citationID":"csxIQOiL","properties":{"formattedCitation":"(2020)","plainCitation":"(2020)","noteIndex":0},"citationItems":[{"id":12684,"uris":["http://zotero.org/users/1687755/items/MU3ZSDRR"],"itemData":{"id":12684,"type":"article-journal","abstract":"Evidence for the IRAP’s reliability and validity is mixed, with one meta-analysis concluding it has good criterion validity and potential for clinical assessment, and two others concluding that it demonstrates low reliability. Here, we extend this evidence base through meta-analyses of all published and unpublished studies conducted in two labs. Individual participant data was used to estimate both internal consistency and test-retest reliability across a large number of domains (k = 16) and participants (N = 1576). Results suggest that internal consistency is poor (α = .51, 95% CI [.46, .56]) and test-retest reliability is very poor (ICC = .20, 95% CI [.05, .34]). We conclude that researchers should be very cautious about choosing to employ the IRAP or when interpreting its results.","container-title":"Preprint","DOI":"10.31234/osf.io/ge3k7","note":"publisher: PsyArXiv","source":"psyarxiv.com","title":"The Implicit Relational Assessment Procedure demonstrates poor internal consistency and test-retest reliability: A meta-analysis","URL":"https://psyarxiv.com/ge3k7/","author":[{"family":"Hussey","given":"Ian"},{"family":"Drake","given":"Chad E."}],"accessed":{"date-parts":[["2020",6,12]]},"issued":{"date-parts":[["2020"]]}},"label":"page","suppress-author":true}],"schema":"https://github.com/citation-style-language/schema/raw/master/csl-citation.json"} </w:instrText>
+      </w:r>
+      <w:r>
+        <w:fldChar w:fldCharType="separate"/>
+      </w:r>
+      <w:r>
+        <w:rPr>
+          <w:noProof/>
+        </w:rPr>
+        <w:t>(2020)</w:t>
+      </w:r>
+      <w:r>
+        <w:fldChar w:fldCharType="end"/>
+      </w:r>
+      <w:r>
         <w:t xml:space="preserve">. </w:t>
       </w:r>
-    </w:p>
-    <w:p>
-      <w:pPr>
-        <w:rPr>
-          <w:lang w:val="en-IE"/>
-        </w:rPr>
-      </w:pPr>
-      <w:r>
-        <w:rPr>
-          <w:lang w:val="en-IE"/>
-        </w:rPr>
-        <w:t>With regard to supportive evidence, s</w:t>
-      </w:r>
-      <w:r>
-        <w:rPr>
-          <w:lang w:val="en-IE"/>
-        </w:rPr>
-        <w:t xml:space="preserve">tudies that are sometimes cited to support it typically some form of the argument that one IRAP </w:t>
-      </w:r>
-      <w:r>
-        <w:rPr>
-          <w:lang w:val="en-IE"/>
-        </w:rPr>
-        <w:t>trial-type</w:t>
-      </w:r>
-      <w:r>
-        <w:rPr>
-          <w:lang w:val="en-IE"/>
-        </w:rPr>
-        <w:t xml:space="preserve">s often demonstrates criterion associations and others do not </w:t>
-      </w:r>
-      <w:r>
-        <w:rPr>
-          <w:lang w:val="en-IE"/>
-        </w:rPr>
-        <w:fldChar w:fldCharType="begin"/>
-      </w:r>
-      <w:r>
-        <w:rPr>
-          <w:lang w:val="en-IE"/>
-        </w:rPr>
-        <w:instrText xml:space="preserve"> ADDIN ZOTERO_ITEM CSL_CITATION {"citationID":"4QAz91Ui","properties":{"formattedCitation":"(e.g., Hussey, Barnes-Holmes, et al., 2016; Nicholson &amp; Barnes-Holmes, 2012)","plainCitation":"(e.g., Hussey, Barnes-Holmes, et al., 2016; Nicholson &amp; Barnes-Holmes, 2012)","noteIndex":0},"citationItems":[{"id":2464,"uris":["http://zotero.org/users/1687755/items/QMQMHVU4"],"itemData":{"id":2464,"type":"article-journal","abstract":"Background and objectives\nSuicidal behaviour has proved to be difficult to predict, due in part to the particular limitations of introspection within suicidality. In an effort to overcome this, recent research has demonstrated the utility of indirect measures of “implicit” attitudes within the study of suicidality. However, research to date has focused predominantly on implicit self-evaluations and self-death associations. No work has examined implicit evaluations of death, despite the theoretical importance of such evaluations; “fearlessness of death” is central to both the Interpersonal Theory of Suicide and the Integrated Motivational-Volitional model of suicide..\nMethods\nTwenty-three psychiatric patients with current suicidal ideation and twenty-five normative university students completed two versions of the Implicit Relational Assessment Procedure (IRAP) that targeted evaluations of death. One task specified personal death (i.e., was self-focused) and the other targeted death in the abstract.\nResults\nSelf-focused evaluations of death reliably distinguished between the two groups, correctly classifying 74% of cases, but evaluations of death in the abstract did not. The suicidal group produced specific biases indicating a rejection of the negativity of death. Results are consistent with the definition of suicidality as involving a self-focused wish to die..\nLimitations\nFor ethical reason, suicidal behaviours were not assessed in the normative group. Groups were therefore not mutually exclusive. This may have decreased the specificity of the IRAP.\nConclusions\nSuicidal ideation is associated with an implicit “fearlessness of death”. The utility of implicit death-evaluations should therefore be considered alongside self-evaluations and self-death associations in the future..","container-title":"Journal of Behavior Therapy and Experimental Psychiatry","DOI":"10.1016/j.jbtep.2015.11.003","ISSN":"0005-7916","journalAbbreviation":"Journal of Behavior Therapy and Experimental Psychiatry","page":"1-9","source":"ScienceDirect","title":"Individuals with current suicidal ideation demonstrate implicit “fearlessness of death”","volume":"51","author":[{"family":"Hussey","given":"Ian"},{"family":"Barnes-Holmes","given":"Dermot"},{"family":"Booth","given":"R."}],"issued":{"date-parts":[["2016",6]]}},"label":"page","prefix":"e.g., "},{"id":109,"uris":["http://zotero.org/users/1687755/items/I9TJFFFI"],"itemData":{"id":109,"type":"article-journal","abstract":"Background and objectives\nThere is increasing evidence that disgust responding occurs at both a primary and secondary level in the form of disgust propensity and disgust sensitivity. The unique contributions of anxiety and disgust need to be established if disgust is to be implicated in the etiology of anxiety disorders such as obsessive-compulsive disorder (OCD). The primary objective of the current study was to develop two separate implicit measures of disgust propensity and sensitivity and to explicate the role of implicit disgust propensity and sensitivity in avoidance behavior and OC tendencies.\nMethods\nThe current study (N = 33 undergraduate students) utilized a measure of implicit cognition, the Implicit Relational Assessment Procedure (IRAP), to independently analyze disgust propensity and disgust sensitivity. In addition, a series of behavioral approach tasks (BAT) and questionnaires measuring general disgust, obsessive-compulsive (OC) tendencies and general psychopathology were implemented to validate the implicit measures.\nResults\nDisgust sensitivity predicted avoidance behavior on the BATs independent of disgust propensity and anxiety, while disgust propensity did not. Both disgust propensity and sensitivity predicted self-reported OC tendencies and individually predicted obsessing and washing concerns, respectively.\nLimitations\nOur findings are based on a non-clinical student sample and further research is required for generalization to OCD.\nConclusions\nThe implicit measures appeared to be measuring two separate constructs and had differential relationships with behavior and OC tendencies. Overall, the results support current theories relating to pathological disgust and OCD.","container-title":"Journal of Behavior Therapy and Experimental Psychiatry","DOI":"10.1016/j.jbtep.2012.02.001","ISSN":"0005-7916","issue":"3","journalAbbreviation":"Journal of Behavior Therapy and Experimental Psychiatry","page":"922-930","source":"ScienceDirect","title":"Developing an implicit measure of disgust propensity and disgust sensitivity: Examining the role of implicit disgust propensity and sensitivity in obsessive-compulsive tendencies","title-short":"Developing an implicit measure of disgust propensity and disgust sensitivity","volume":"43","author":[{"family":"Nicholson","given":"Emma"},{"family":"Barnes-Holmes","given":"Dermot"}],"issued":{"date-parts":[["2012",9]]}}}],"schema":"https://github.com/citation-style-language/schema/raw/master/csl-citation.json"} </w:instrText>
-      </w:r>
-      <w:r>
-        <w:rPr>
-          <w:lang w:val="en-IE"/>
-        </w:rPr>
-        <w:fldChar w:fldCharType="separate"/>
-      </w:r>
-      <w:r>
-        <w:rPr>
-          <w:noProof/>
-          <w:lang w:val="en-IE"/>
-        </w:rPr>
-        <w:t>(e.g., Hussey, Barnes-Holmes, et al., 2016; Nicholson &amp; Barnes-Holmes, 2012)</w:t>
-      </w:r>
-      <w:r>
-        <w:rPr>
-          <w:lang w:val="en-IE"/>
-        </w:rPr>
-        <w:fldChar w:fldCharType="end"/>
-      </w:r>
-      <w:r>
-        <w:rPr>
-          <w:lang w:val="en-IE"/>
-        </w:rPr>
-        <w:t xml:space="preserve">. However, </w:t>
-      </w:r>
-      <w:r>
-        <w:rPr>
-          <w:lang w:val="en-IE"/>
-        </w:rPr>
-        <w:t xml:space="preserve">such a conclusion represents an instance of making claims about </w:t>
-      </w:r>
-      <w:r>
-        <w:rPr>
-          <w:lang w:val="en-IE"/>
-        </w:rPr>
-        <w:t>comparisons between two effects without directly comparing them</w:t>
-      </w:r>
-      <w:r>
-        <w:rPr>
-          <w:lang w:val="en-IE"/>
-        </w:rPr>
-        <w:t xml:space="preserve">. This represents a unfortunately common </w:t>
-      </w:r>
-      <w:r>
-        <w:rPr>
-          <w:lang w:val="en-IE"/>
-        </w:rPr>
-        <w:t xml:space="preserve">statistical fallacy </w:t>
-      </w:r>
-      <w:r>
-        <w:rPr>
-          <w:lang w:val="en-IE"/>
-        </w:rPr>
-        <w:t xml:space="preserve">that </w:t>
-      </w:r>
-      <w:r>
-        <w:rPr>
-          <w:lang w:val="en-IE"/>
-        </w:rPr>
-        <w:fldChar w:fldCharType="begin"/>
-      </w:r>
-      <w:r>
-        <w:rPr>
-          <w:lang w:val="en-IE"/>
-        </w:rPr>
-        <w:instrText xml:space="preserve"> ADDIN ZOTERO_ITEM CSL_CITATION {"citationID":"TyFHmlfF","properties":{"formattedCitation":"(i.e., the difference between \\uc0\\u8220{}significant\\uc0\\u8221{} and \\uc0\\u8220{}non-significant\\uc0\\u8221{} is not itself significant: Gelman &amp; Stern, 2006; Nieuwenhuis et al., 2011)","plainCitation":"(i.e., the difference between “significant” and “non-significant” is not itself significant: Gelman &amp; Stern, 2006; Nieuwenhuis et al., 2011)","noteIndex":0},"citationItems":[{"id":4579,"uris":["http://zotero.org/users/1687755/items/FQETENZX"],"itemData":{"id":4579,"type":"article-journal","container-title":"The American Statistician","DOI":"10.1198/000313006X152649","ISSN":"0003-1305, 1537-2731","issue":"4","language":"en","page":"328-331","source":"CrossRef","title":"The Difference Between “Significant” and “Not Significant” is not Itself Statistically Significant","volume":"60","author":[{"family":"Gelman","given":"Andrew"},{"family":"Stern","given":"Hal"}],"issued":{"date-parts":[["2006",11]]}},"label":"page","prefix":"i.e., the difference between 'significant' and 'non-significant' is not itself significant: "},{"id":4088,"uris":["http://zotero.org/users/1687755/items/B9RCIGG9"],"itemData":{"id":4088,"type":"article-journal","container-title":"Nature Neuroscience","DOI":"10.1038/nn.2886","ISSN":"1097-6256, 1546-1726","issue":"9","page":"1105-1107","source":"CrossRef","title":"Erroneous analyses of interactions in neuroscience: a problem of significance","title-short":"Erroneous analyses of interactions in neuroscience","volume":"14","author":[{"family":"Nieuwenhuis","given":"Sander"},{"family":"Forstmann","given":"Birte U"},{"family":"Wagenmakers","given":"Eric-Jan"}],"issued":{"date-parts":[["2011",8,26]]}}}],"schema":"https://github.com/citation-style-language/schema/raw/master/csl-citation.json"} </w:instrText>
-      </w:r>
-      <w:r>
-        <w:rPr>
-          <w:lang w:val="en-IE"/>
-        </w:rPr>
-        <w:fldChar w:fldCharType="separate"/>
-      </w:r>
-      <w:r>
-        <w:rPr>
-          <w:lang w:val="en-GB"/>
-        </w:rPr>
-        <w:t xml:space="preserve">(i.e., the difference between “significant” and “non-significant” is not itself significant: Gelman &amp; Stern, 2006; </w:t>
-      </w:r>
-      <w:proofErr w:type="spellStart"/>
-      <w:r>
-        <w:rPr>
-          <w:lang w:val="en-GB"/>
-        </w:rPr>
-        <w:t>Nieuwenhuis</w:t>
-      </w:r>
-      <w:proofErr w:type="spellEnd"/>
-      <w:r>
-        <w:rPr>
-          <w:lang w:val="en-GB"/>
-        </w:rPr>
-        <w:t xml:space="preserve"> et al., 2011)</w:t>
-      </w:r>
-      <w:r>
-        <w:rPr>
-          <w:lang w:val="en-IE"/>
-        </w:rPr>
-        <w:fldChar w:fldCharType="end"/>
-      </w:r>
-      <w:r>
-        <w:rPr>
-          <w:lang w:val="en-IE"/>
-        </w:rPr>
-        <w:t xml:space="preserve">. </w:t>
-      </w:r>
-    </w:p>
-    <w:p>
-      <w:pPr>
-        <w:rPr>
-          <w:lang w:val="en-IE"/>
-        </w:rPr>
-      </w:pPr>
-      <w:r>
-        <w:rPr>
-          <w:lang w:val="en-IE"/>
-        </w:rPr>
-        <w:t xml:space="preserve">Even if </w:t>
-      </w:r>
-      <w:r>
-        <w:rPr>
-          <w:lang w:val="en-IE"/>
-        </w:rPr>
-        <w:t xml:space="preserve">they did not rely on a statistical </w:t>
-      </w:r>
-      <w:r>
-        <w:rPr>
-          <w:lang w:val="en-IE"/>
-        </w:rPr>
-        <w:t xml:space="preserve">fallacy, </w:t>
-      </w:r>
-      <w:r>
-        <w:rPr>
-          <w:lang w:val="en-IE"/>
-        </w:rPr>
-        <w:t xml:space="preserve">these studies </w:t>
-      </w:r>
-      <w:r>
-        <w:rPr>
-          <w:lang w:val="en-IE"/>
-        </w:rPr>
-        <w:t>would represent indirect evidence at best</w:t>
-      </w:r>
-      <w:r>
-        <w:rPr>
-          <w:lang w:val="en-IE"/>
-        </w:rPr>
-        <w:t xml:space="preserve">, because they appeal to a likely consequence of the independent of the </w:t>
-      </w:r>
-      <w:r>
-        <w:rPr>
-          <w:lang w:val="en-IE"/>
-        </w:rPr>
-        <w:t>trial-type</w:t>
-      </w:r>
-      <w:r>
-        <w:rPr>
-          <w:lang w:val="en-IE"/>
-        </w:rPr>
-        <w:t xml:space="preserve">s (i.e., differential criterion </w:t>
-      </w:r>
-      <w:r>
-        <w:rPr>
-          <w:lang w:val="en-IE"/>
-        </w:rPr>
-        <w:t>associations</w:t>
-      </w:r>
-      <w:r>
-        <w:rPr>
-          <w:lang w:val="en-IE"/>
-        </w:rPr>
-        <w:t>) rather than a direct assessment of their independence.</w:t>
-      </w:r>
-      <w:r>
-        <w:rPr>
-          <w:lang w:val="en-IE"/>
-        </w:rPr>
-        <w:t xml:space="preserve"> Direct and statistically valid assessments are possible, and indeed already exist.</w:t>
-      </w:r>
-      <w:r>
-        <w:rPr>
-          <w:lang w:val="en-IE"/>
-        </w:rPr>
-        <w:t xml:space="preserve"> </w:t>
-      </w:r>
-      <w:r>
-        <w:rPr>
-          <w:lang w:val="en-IE"/>
-        </w:rPr>
-        <w:t xml:space="preserve">Hussey, </w:t>
-      </w:r>
-      <w:r>
-        <w:rPr>
-          <w:lang w:val="en-IE"/>
-        </w:rPr>
-        <w:t>Ní Mhaoileoin</w:t>
-      </w:r>
-      <w:r>
-        <w:rPr>
-          <w:lang w:val="en-IE"/>
-        </w:rPr>
-        <w:t xml:space="preserve">, et al. </w:t>
-      </w:r>
-      <w:r>
-        <w:rPr>
-          <w:lang w:val="en-IE"/>
-        </w:rPr>
-        <w:fldChar w:fldCharType="begin"/>
-      </w:r>
-      <w:r>
-        <w:rPr>
-          <w:lang w:val="en-IE"/>
-        </w:rPr>
-        <w:instrText xml:space="preserve"> ADDIN ZOTERO_ITEM CSL_CITATION {"citationID":"f2IviLSp","properties":{"formattedCitation":"(2016)","plainCitation":"(2016)","noteIndex":0},"citationItems":[{"id":2895,"uris":["http://zotero.org/users/1687755/items/PT9UEGDD"],"itemData":{"id":2895,"type":"article-journal","container-title":"The Psychological Record","DOI":"10.1007/s40732-016-0171-6","ISSN":"0033-2933, 2163-3452","issue":"2","language":"en","page":"291-299","source":"CrossRef","title":"The IRAP Is Nonrelative but not Acontextual: Changes to the Contrast Category Influence Men’s Dehumanization of Women","title-short":"The IRAP Is Nonrelative but not Acontextual","volume":"66","author":[{"family":"Hussey","given":"Ian"},{"family":"Ní Mhaoileoin","given":"Dearbhaile"},{"family":"Barnes-Holmes","given":"Dermot"},{"family":"Ohtsuki","given":"Tomu"},{"family":"Kishita","given":"Naoko"},{"family":"Hughes","given":"Sean"},{"family":"Murphy","given":"Carol"}],"issued":{"date-parts":[["2016",6]]}},"label":"page","suppress-author":true}],"schema":"https://github.com/citation-style-language/schema/raw/master/csl-citation.json"} </w:instrText>
-      </w:r>
-      <w:r>
-        <w:rPr>
-          <w:lang w:val="en-IE"/>
-        </w:rPr>
-        <w:fldChar w:fldCharType="separate"/>
-      </w:r>
-      <w:r>
-        <w:rPr>
-          <w:noProof/>
-          <w:lang w:val="en-IE"/>
-        </w:rPr>
-        <w:t>(2016)</w:t>
-      </w:r>
-      <w:r>
-        <w:rPr>
-          <w:lang w:val="en-IE"/>
-        </w:rPr>
-        <w:fldChar w:fldCharType="end"/>
-      </w:r>
-      <w:r>
-        <w:rPr>
-          <w:lang w:val="en-IE"/>
-        </w:rPr>
-        <w:t xml:space="preserve"> demonstrated stimulus control over the stimulus function governing responses on a given IRAP </w:t>
-      </w:r>
-      <w:r>
-        <w:rPr>
-          <w:lang w:val="en-IE"/>
-        </w:rPr>
-        <w:t>trial-type</w:t>
-      </w:r>
-      <w:r>
-        <w:rPr>
-          <w:lang w:val="en-IE"/>
-        </w:rPr>
-        <w:t xml:space="preserve"> (e.g., the ‘</w:t>
-      </w:r>
-      <w:r>
-        <w:rPr>
-          <w:lang w:val="en-IE"/>
-        </w:rPr>
-        <w:t>w</w:t>
-      </w:r>
-      <w:r>
-        <w:rPr>
-          <w:lang w:val="en-IE"/>
-        </w:rPr>
-        <w:t xml:space="preserve">omen – </w:t>
-      </w:r>
-      <w:r>
-        <w:rPr>
-          <w:lang w:val="en-IE"/>
-        </w:rPr>
-        <w:t>human</w:t>
-      </w:r>
-      <w:r>
-        <w:rPr>
-          <w:lang w:val="en-IE"/>
-        </w:rPr>
-        <w:t xml:space="preserve">’ </w:t>
-      </w:r>
-      <w:r>
-        <w:rPr>
-          <w:lang w:val="en-IE"/>
-        </w:rPr>
-        <w:t>trial-type</w:t>
-      </w:r>
-      <w:r>
-        <w:rPr>
-          <w:lang w:val="en-IE"/>
-        </w:rPr>
-        <w:t xml:space="preserve"> in a dehumanization of women IRAP)</w:t>
-      </w:r>
-      <w:r>
-        <w:rPr>
-          <w:lang w:val="en-IE"/>
-        </w:rPr>
-        <w:t xml:space="preserve"> </w:t>
-      </w:r>
-      <w:r>
-        <w:rPr>
-          <w:lang w:val="en-IE"/>
-        </w:rPr>
-        <w:t xml:space="preserve">by manipulating the content of the </w:t>
-      </w:r>
-      <w:r>
-        <w:rPr>
-          <w:lang w:val="en-IE"/>
-        </w:rPr>
-        <w:t>trial-type</w:t>
-      </w:r>
-      <w:r>
-        <w:rPr>
-          <w:lang w:val="en-IE"/>
-        </w:rPr>
-        <w:t xml:space="preserve"> it was being contrasted with </w:t>
-      </w:r>
-      <w:r>
-        <w:rPr>
-          <w:lang w:val="en-IE"/>
-        </w:rPr>
-        <w:t xml:space="preserve">between IRAPs </w:t>
-      </w:r>
-      <w:r>
-        <w:rPr>
-          <w:lang w:val="en-IE"/>
-        </w:rPr>
-        <w:t xml:space="preserve">(i.e., </w:t>
-      </w:r>
-      <w:r>
-        <w:rPr>
-          <w:lang w:val="en-IE"/>
-        </w:rPr>
-        <w:t>by contrasting it with ‘</w:t>
-      </w:r>
-      <w:r>
-        <w:rPr>
-          <w:lang w:val="en-IE"/>
-        </w:rPr>
-        <w:t>m</w:t>
-      </w:r>
-      <w:r>
-        <w:rPr>
-          <w:lang w:val="en-IE"/>
-        </w:rPr>
-        <w:t xml:space="preserve">en’ vs. ‘inanimate objects’). </w:t>
-      </w:r>
-      <w:r>
-        <w:rPr>
-          <w:lang w:val="en-IE"/>
-        </w:rPr>
-        <w:t xml:space="preserve">Despite the content of the women </w:t>
-      </w:r>
-      <w:r>
-        <w:rPr>
-          <w:lang w:val="en-IE"/>
-        </w:rPr>
-        <w:t>trial-type</w:t>
-      </w:r>
-      <w:r>
-        <w:rPr>
-          <w:lang w:val="en-IE"/>
-        </w:rPr>
-        <w:t xml:space="preserve">s being identical between IRAPs, women </w:t>
-      </w:r>
-      <w:r>
-        <w:rPr>
-          <w:lang w:val="en-IE"/>
-        </w:rPr>
-        <w:t xml:space="preserve">were evaluated to be more human </w:t>
-      </w:r>
-      <w:r>
-        <w:rPr>
-          <w:lang w:val="en-IE"/>
-        </w:rPr>
-        <w:t xml:space="preserve">when the other </w:t>
-      </w:r>
-      <w:r>
-        <w:rPr>
-          <w:lang w:val="en-IE"/>
-        </w:rPr>
-        <w:t>trial-type</w:t>
-      </w:r>
-      <w:r>
-        <w:rPr>
-          <w:lang w:val="en-IE"/>
-        </w:rPr>
-        <w:t xml:space="preserve">s referred to </w:t>
-      </w:r>
-      <w:r>
-        <w:rPr>
-          <w:lang w:val="en-IE"/>
-        </w:rPr>
-        <w:t xml:space="preserve">inanimate objects and less human </w:t>
-      </w:r>
-      <w:r>
-        <w:rPr>
-          <w:lang w:val="en-IE"/>
-        </w:rPr>
-        <w:t>when they referred to men</w:t>
-      </w:r>
-      <w:r>
-        <w:rPr>
-          <w:lang w:val="en-IE"/>
-        </w:rPr>
-        <w:t>.</w:t>
-      </w:r>
-      <w:r>
-        <w:rPr>
-          <w:lang w:val="en-IE"/>
-        </w:rPr>
-        <w:t xml:space="preserve"> </w:t>
-      </w:r>
-      <w:r>
-        <w:rPr>
-          <w:lang w:val="en-IE"/>
-        </w:rPr>
-        <w:t xml:space="preserve">This provided experimental evidence that the IRAP </w:t>
-      </w:r>
-      <w:r>
-        <w:rPr>
-          <w:lang w:val="en-IE"/>
-        </w:rPr>
-        <w:t>trial-type</w:t>
-      </w:r>
-      <w:r>
-        <w:rPr>
-          <w:lang w:val="en-IE"/>
-        </w:rPr>
-        <w:t xml:space="preserve">s are not independent of one another. </w:t>
-      </w:r>
-      <w:r>
-        <w:rPr>
-          <w:lang w:val="en-IE"/>
-        </w:rPr>
-        <w:t xml:space="preserve">However, </w:t>
-      </w:r>
-      <w:r>
-        <w:rPr>
-          <w:lang w:val="en-IE"/>
-        </w:rPr>
-        <w:t>it</w:t>
-      </w:r>
-      <w:r>
-        <w:rPr>
-          <w:lang w:val="en-IE"/>
-        </w:rPr>
-        <w:t xml:space="preserve"> is </w:t>
-      </w:r>
-      <w:r>
-        <w:rPr>
-          <w:lang w:val="en-IE"/>
-        </w:rPr>
-        <w:t xml:space="preserve">also </w:t>
-      </w:r>
-      <w:r>
-        <w:rPr>
-          <w:lang w:val="en-IE"/>
-        </w:rPr>
-        <w:t xml:space="preserve">just one study. It is prudent to </w:t>
-      </w:r>
-      <w:r>
-        <w:rPr>
-          <w:lang w:val="en-IE"/>
-        </w:rPr>
-        <w:t xml:space="preserve">directly </w:t>
-      </w:r>
-      <w:r>
-        <w:rPr>
-          <w:lang w:val="en-IE"/>
-        </w:rPr>
-        <w:t xml:space="preserve">evaluate the independence of the </w:t>
-      </w:r>
-      <w:r>
-        <w:rPr>
-          <w:lang w:val="en-IE"/>
-        </w:rPr>
-        <w:t>trial-type</w:t>
-      </w:r>
-      <w:r>
-        <w:rPr>
-          <w:lang w:val="en-IE"/>
-        </w:rPr>
-        <w:t>s in other</w:t>
-      </w:r>
-      <w:r>
-        <w:rPr>
-          <w:lang w:val="en-IE"/>
-        </w:rPr>
-        <w:t>,</w:t>
-      </w:r>
-      <w:r>
-        <w:rPr>
-          <w:lang w:val="en-IE"/>
-        </w:rPr>
-        <w:t xml:space="preserve"> larger studies</w:t>
-      </w:r>
-      <w:r>
-        <w:rPr>
-          <w:lang w:val="en-IE"/>
-        </w:rPr>
-        <w:t>, across multiple domains</w:t>
-      </w:r>
-      <w:r>
-        <w:rPr>
-          <w:lang w:val="en-IE"/>
-        </w:rPr>
-        <w:t xml:space="preserve">. </w:t>
-      </w:r>
-      <w:r>
-        <w:rPr>
-          <w:lang w:val="en-IE"/>
-        </w:rPr>
-        <w:t>That is the purpose of the current study.</w:t>
-      </w:r>
-    </w:p>
-    <w:p>
-      <w:r>
-        <w:t xml:space="preserve">The claim that the IRAP </w:t>
-      </w:r>
-      <w:r>
-        <w:t>trial-type</w:t>
-      </w:r>
-      <w:r>
-        <w:t>s are independen</w:t>
-      </w:r>
-      <w:r>
-        <w:t>t</w:t>
-      </w:r>
-      <w:r>
-        <w:t xml:space="preserve"> </w:t>
-      </w:r>
-      <w:r>
-        <w:t xml:space="preserve">provides a precise </w:t>
-      </w:r>
-      <w:r>
-        <w:t xml:space="preserve">and testable </w:t>
-      </w:r>
-      <w:r>
-        <w:t xml:space="preserve">statistical claim: </w:t>
-      </w:r>
-      <w:r>
-        <w:t xml:space="preserve">statistical </w:t>
-      </w:r>
-      <w:r>
-        <w:t xml:space="preserve">independence </w:t>
-      </w:r>
-      <w:r>
-        <w:t xml:space="preserve">requires </w:t>
-      </w:r>
-      <w:r>
-        <w:t xml:space="preserve">the </w:t>
-      </w:r>
-      <w:r>
-        <w:t>trial-type</w:t>
-      </w:r>
-      <w:r>
-        <w:t>s not be correlated</w:t>
-      </w:r>
-      <w:r>
-        <w:t>. This claim was investigated</w:t>
-      </w:r>
-      <w:r>
-        <w:t xml:space="preserve"> by examining average correlations across a wide range of IRAP domains</w:t>
-      </w:r>
-      <w:r>
-        <w:t xml:space="preserve"> using meta-</w:t>
-      </w:r>
-      <w:r>
-        <w:t>analytic</w:t>
-      </w:r>
-      <w:r>
-        <w:t xml:space="preserve"> models applied to a large existing dataset</w:t>
-      </w:r>
-      <w:r>
-        <w:t>.</w:t>
-      </w:r>
-      <w:r>
-        <w:t xml:space="preserve"> </w:t>
-      </w:r>
-    </w:p>
-    <w:p>
-      <w:pPr>
-        <w:pStyle w:val="Heading1"/>
-      </w:pPr>
-      <w:r>
-        <w:t>Method</w:t>
-      </w:r>
-    </w:p>
-    <w:p>
-      <w:pPr>
-        <w:pStyle w:val="Heading2"/>
-      </w:pPr>
-      <w:r>
-        <w:t>Data</w:t>
-      </w:r>
-    </w:p>
-    <w:p>
-      <w:r>
-        <w:t>Data was taken from a publicly available dataset of published and unpublished IRAP data</w:t>
-      </w:r>
-      <w:r>
-        <w:t>.</w:t>
-      </w:r>
-      <w:r>
-        <w:t xml:space="preserve"> </w:t>
-      </w:r>
-      <w:r>
-        <w:t xml:space="preserve">All details of the component studies and task parameters are available in Hussey and Drake </w:t>
-      </w:r>
-      <w:r>
-        <w:fldChar w:fldCharType="begin"/>
-      </w:r>
-      <w:r>
-        <w:instrText xml:space="preserve"> ADDIN ZOTERO_ITEM CSL_CITATION {"citationID":"csxIQOiL","properties":{"formattedCitation":"(2020)","plainCitation":"(2020)","noteIndex":0},"citationItems":[{"id":12684,"uris":["http://zotero.org/users/1687755/items/MU3ZSDRR"],"itemData":{"id":12684,"type":"article-journal","abstract":"Evidence for the IRAP’s reliability and validity is mixed, with one meta-analysis concluding it has good criterion validity and potential for clinical assessment, and two others concluding that it demonstrates low reliability. Here, we extend this evidence base through meta-analyses of all published and unpublished studies conducted in two labs. Individual participant data was used to estimate both internal consistency and test-retest reliability across a large number of domains (k = 16) and participants (N = 1576). Results suggest that internal consistency is poor (α = .51, 95% CI [.46, .56]) and test-retest reliability is very poor (ICC = .20, 95% CI [.05, .34]). We conclude that researchers should be very cautious about choosing to employ the IRAP or when interpreting its results.","container-title":"Preprint","DOI":"10.31234/osf.io/ge3k7","note":"publisher: PsyArXiv","source":"psyarxiv.com","title":"The Implicit Relational Assessment Procedure demonstrates poor internal consistency and test-retest reliability: A meta-analysis","URL":"https://psyarxiv.com/ge3k7/","author":[{"family":"Hussey","given":"Ian"},{"family":"Drake","given":"Chad E."}],"accessed":{"date-parts":[["2020",6,12]]},"issued":{"date-parts":[["2020"]]}},"label":"page","suppress-author":true}],"schema":"https://github.com/citation-style-language/schema/raw/master/csl-citation.json"} </w:instrText>
-      </w:r>
-      <w:r>
-        <w:fldChar w:fldCharType="separate"/>
-      </w:r>
-      <w:r>
-        <w:rPr>
-          <w:noProof/>
-        </w:rPr>
-        <w:t>(2020)</w:t>
-      </w:r>
-      <w:r>
-        <w:fldChar w:fldCharType="end"/>
-      </w:r>
-      <w:r>
-        <w:t>.</w:t>
-      </w:r>
-      <w:r>
-        <w:t xml:space="preserve"> </w:t>
-      </w:r>
-      <w:r>
-        <w:t xml:space="preserve">After excluding outliers based on mastery criteria in the task, the analytic sample </w:t>
-      </w:r>
-      <w:r>
-        <w:t xml:space="preserve">contained </w:t>
+      <w:r>
+        <w:t xml:space="preserve">After excluding outliers based on mastery criteria in the task, the analytic sample contained </w:t>
       </w:r>
       <w:r>
         <w:t>1464</w:t>
@@ -1724,16 +1727,135 @@
         <w:t xml:space="preserve">. For full details of the dataset, see Hussey and Drake (2020). </w:t>
       </w:r>
       <w:r>
-        <w:t>All data and code is available (</w:t>
-      </w:r>
-      <w:r>
-        <w:rPr>
-          <w:highlight w:val="yellow"/>
-        </w:rPr>
-        <w:t>osf.io/XXX</w:t>
-      </w:r>
+        <w:t xml:space="preserve">All data and code </w:t>
+      </w:r>
+      <w:proofErr w:type="gramStart"/>
+      <w:r>
+        <w:t>is</w:t>
+      </w:r>
+      <w:proofErr w:type="gramEnd"/>
+      <w:r>
+        <w:t xml:space="preserve"> available (</w:t>
+      </w:r>
+      <w:hyperlink r:id="rId11" w:history="1">
+        <w:r>
+          <w:rPr>
+            <w:rStyle w:val="Hyperlink"/>
+          </w:rPr>
+          <w:t>osf.io/</w:t>
+        </w:r>
+        <w:proofErr w:type="spellStart"/>
+        <w:r>
+          <w:rPr>
+            <w:rStyle w:val="Hyperlink"/>
+          </w:rPr>
+          <w:t>tgajb</w:t>
+        </w:r>
+        <w:proofErr w:type="spellEnd"/>
+      </w:hyperlink>
       <w:r>
         <w:t>).</w:t>
+      </w:r>
+    </w:p>
+    <w:p>
+      <w:pPr>
+        <w:pStyle w:val="Heading1"/>
+      </w:pPr>
+      <w:r>
+        <w:t>Results</w:t>
+      </w:r>
+    </w:p>
+    <w:p>
+      <w:pPr>
+        <w:pStyle w:val="Heading2"/>
+      </w:pPr>
+      <w:r>
+        <w:t>Correlations among IRAP trial-types</w:t>
+      </w:r>
+    </w:p>
+    <w:p>
+      <w:pPr>
+        <w:rPr>
+          <w:b/>
+          <w:bCs/>
+        </w:rPr>
+      </w:pPr>
+      <w:r>
+        <w:t xml:space="preserve">Pairwise associations between scores on each IRAP trial-type within each domain were quantified using Pearson’s </w:t>
+      </w:r>
+      <w:r>
+        <w:rPr>
+          <w:i/>
+          <w:iCs/>
+        </w:rPr>
+        <w:t>r</w:t>
+      </w:r>
+      <w:r>
+        <w:t xml:space="preserve"> </w:t>
+      </w:r>
+      <w:r>
+        <w:t xml:space="preserve">correlations, one for each permutation of the four trial-types, resulting in six correlations for each domain (i.e., between trial-types 1 &amp; 2, 1 &amp; 3, 1 &amp; 4, 2 &amp; 3, 2 &amp; 4, and 3 &amp; 4). All correlations were transformed prior to analysis using Fischer’s </w:t>
+      </w:r>
+      <w:r>
+        <w:rPr>
+          <w:i/>
+          <w:iCs/>
+        </w:rPr>
+        <w:t>r</w:t>
+      </w:r>
+      <w:r>
+        <w:t>-to-</w:t>
+      </w:r>
+      <w:r>
+        <w:rPr>
+          <w:i/>
+          <w:iCs/>
+        </w:rPr>
+        <w:t>z</w:t>
+      </w:r>
+      <w:r>
+        <w:t xml:space="preserve"> transformation. This normalization transformations produces less biased </w:t>
+      </w:r>
+      <w:r>
+        <w:t xml:space="preserve">estimates of variance and allows confidence intervals to conform to the bounded range of correlations (i.e., 0 to 1). Sample sizes were then used to calculate variances and confidence intervals around each estimate using the R package </w:t>
+      </w:r>
+      <w:proofErr w:type="spellStart"/>
+      <w:r>
+        <w:t>metafor</w:t>
+      </w:r>
+      <w:proofErr w:type="spellEnd"/>
+      <w:r>
+        <w:t xml:space="preserve"> </w:t>
+      </w:r>
+      <w:r>
+        <w:fldChar w:fldCharType="begin"/>
+      </w:r>
+      <w:r>
+        <w:instrText xml:space="preserve"> ADDIN ZOTERO_ITEM CSL_CITATION {"citationID":"PXrYbZgf","properties":{"formattedCitation":"(Viechtbauer, 2010)","plainCitation":"(Viechtbauer, 2010)","noteIndex":0},"citationItems":[{"id":8150,"uris":["http://zotero.org/users/1687755/items/H4RMVYAU"],"itemData":{"id":8150,"type":"article-journal","abstract":"The metafor package provides functions for conducting meta-analyses in R. The package includes functions for ﬁtting the meta-analytic ﬁxed- and random-eﬀects models and allows for the inclusion of moderators variables (study-level covariates) in these models. Meta-regression analyses with continuous and categorical moderators can be conducted in this way. Functions for the Mantel-Haenszel and Peto’s one-step method for metaanalyses of 2 </w:instrText>
+      </w:r>
+      <w:r>
+        <w:rPr>
+          <w:rFonts w:ascii="Cambria" w:hAnsi="Cambria" w:cs="Cambria"/>
+        </w:rPr>
+        <w:instrText>×</w:instrText>
+      </w:r>
+      <w:r>
+        <w:instrText xml:space="preserve"> 2 table data are also available. Finally, the package provides various plot functions (for example, for forest, funnel, and radial plots) and functions for assessing the model ﬁt, for obtaining case diagnostics, and for tests of publication bias.","container-title":"Journal of Statistical Software","DOI":"10.18637/jss.v036.i03","ISSN":"1548-7660","issue":"3","language":"en","source":"Crossref","title":"Conducting Meta-Analyses in R with the metafor Package","URL":"http://www.jstatsoft.org/v36/i03/","volume":"36","author":[{"family":"Viechtbauer","given":"Wolfgang"}],"accessed":{"date-parts":[["2018",7,17]]},"issued":{"date-parts":[["2010"]]}}}],"schema":"https://github.com/citation-style-language/schema/raw/master/csl-citation.json"} </w:instrText>
+      </w:r>
+      <w:r>
+        <w:fldChar w:fldCharType="separate"/>
+      </w:r>
+      <w:r>
+        <w:rPr>
+          <w:noProof/>
+        </w:rPr>
+        <w:t>(Viechtbauer, 2010)</w:t>
+      </w:r>
+      <w:r>
+        <w:fldChar w:fldCharType="end"/>
+      </w:r>
+      <w:r>
+        <w:t xml:space="preserve">. Estimates and confidence intervals were back-transformed for reporting and plotting. Correlations are illustrated in Figure 1 (intervals represent 95% Confidence Intervals). </w:t>
       </w:r>
     </w:p>
     <w:p>
@@ -1792,7 +1914,7 @@
                     <pic:cNvPicPr/>
                   </pic:nvPicPr>
                   <pic:blipFill>
-                    <a:blip r:embed="rId11">
+                    <a:blip r:embed="rId12">
                       <a:extLst>
                         <a:ext uri="{28A0092B-C50C-407E-A947-70E740481C1C}">
                           <a14:useLocalDpi xmlns:a14="http://schemas.microsoft.com/office/drawing/2010/main" val="0"/>
@@ -1825,11 +1947,50 @@
       </w:pPr>
     </w:p>
     <w:p>
-      <w:pPr>
-        <w:pStyle w:val="Heading1"/>
-      </w:pPr>
-      <w:r>
-        <w:t>Results</w:t>
+      <w:r>
+        <w:t xml:space="preserve">Inspection of the </w:t>
+      </w:r>
+      <w:r>
+        <w:t xml:space="preserve">correlates and their </w:t>
+      </w:r>
+      <w:r>
+        <w:t xml:space="preserve">95% Confidence Intervals demonstrated that </w:t>
+      </w:r>
+      <w:r>
+        <w:t>27</w:t>
+      </w:r>
+      <w:r>
+        <w:t>.1</w:t>
+      </w:r>
+      <w:r>
+        <w:t xml:space="preserve">% of correlations were significantly different from zero. </w:t>
+      </w:r>
+      <w:r>
+        <w:t xml:space="preserve">All detectably non-zero correlations were positive (see Figure 1). </w:t>
+      </w:r>
+      <w:r>
+        <w:t>74</w:t>
+      </w:r>
+      <w:r>
+        <w:t>.3</w:t>
+      </w:r>
+      <w:r>
+        <w:t xml:space="preserve">% of IRAPs demonstrated at least one pair of detectable correlations among its </w:t>
+      </w:r>
+      <w:r>
+        <w:t>trial-type</w:t>
+      </w:r>
+      <w:r>
+        <w:t xml:space="preserve">s. </w:t>
+      </w:r>
+      <w:r>
+        <w:t xml:space="preserve">Even descriptively, this observation represents initial evidence that the IRAP </w:t>
+      </w:r>
+      <w:r>
+        <w:t>trial-type</w:t>
+      </w:r>
+      <w:r>
+        <w:t xml:space="preserve">s are not independent: data suggest they often correlate. </w:t>
       </w:r>
     </w:p>
     <w:p>
@@ -1837,148 +1998,7 @@
         <w:pStyle w:val="Heading2"/>
       </w:pPr>
       <w:r>
-        <w:t xml:space="preserve">Correlations among IRAP </w:t>
-      </w:r>
-      <w:r>
-        <w:t>trial-type</w:t>
-      </w:r>
-      <w:r>
-        <w:t>s</w:t>
-      </w:r>
-    </w:p>
-    <w:p>
-      <w:r>
-        <w:t xml:space="preserve">Pairwise associations between scores on each IRAP </w:t>
-      </w:r>
-      <w:r>
-        <w:t>trial-type</w:t>
-      </w:r>
-      <w:r>
-        <w:t xml:space="preserve"> within each domain were quantified using Pearson’s </w:t>
-      </w:r>
-      <w:r>
-        <w:rPr>
-          <w:i/>
-          <w:iCs/>
-        </w:rPr>
-        <w:t>r</w:t>
-      </w:r>
-      <w:r>
-        <w:t xml:space="preserve"> </w:t>
-      </w:r>
-      <w:r>
-        <w:t xml:space="preserve">correlations, one for each permutation of the four </w:t>
-      </w:r>
-      <w:r>
-        <w:t>trial-type</w:t>
-      </w:r>
-      <w:r>
-        <w:t xml:space="preserve">s, resulting in six correlations for each domain (i.e., between </w:t>
-      </w:r>
-      <w:r>
-        <w:t>trial-type</w:t>
-      </w:r>
-      <w:r>
-        <w:t xml:space="preserve">s 1 &amp; 2, 1 &amp; 3, 1 &amp; 4, 2 &amp; 3, 2 &amp; 4, and 3 &amp; 4). All correlations were transformed prior to analysis using Fischer’s </w:t>
-      </w:r>
-      <w:r>
-        <w:rPr>
-          <w:i/>
-          <w:iCs/>
-        </w:rPr>
-        <w:t>r</w:t>
-      </w:r>
-      <w:r>
-        <w:t>-to-</w:t>
-      </w:r>
-      <w:r>
-        <w:rPr>
-          <w:i/>
-          <w:iCs/>
-        </w:rPr>
-        <w:t>z</w:t>
-      </w:r>
-      <w:r>
-        <w:t xml:space="preserve"> transformation. This normalization transformations produces less biased </w:t>
-      </w:r>
-      <w:r>
         <w:lastRenderedPageBreak/>
-        <w:t xml:space="preserve">estimates of variance and allows confidence intervals to conform to the bounded range of correlations (i.e., 0 to 1). Sample sizes were then used to calculate variances and confidence intervals around each estimate using the R package metafor </w:t>
-      </w:r>
-      <w:r>
-        <w:fldChar w:fldCharType="begin"/>
-      </w:r>
-      <w:r>
-        <w:instrText xml:space="preserve"> ADDIN ZOTERO_ITEM CSL_CITATION {"citationID":"PXrYbZgf","properties":{"formattedCitation":"(Viechtbauer, 2010)","plainCitation":"(Viechtbauer, 2010)","noteIndex":0},"citationItems":[{"id":8150,"uris":["http://zotero.org/users/1687755/items/H4RMVYAU"],"itemData":{"id":8150,"type":"article-journal","abstract":"The metafor package provides functions for conducting meta-analyses in R. The package includes functions for ﬁtting the meta-analytic ﬁxed- and random-eﬀects models and allows for the inclusion of moderators variables (study-level covariates) in these models. Meta-regression analyses with continuous and categorical moderators can be conducted in this way. Functions for the Mantel-Haenszel and Peto’s one-step method for metaanalyses of 2 × 2 table data are also available. Finally, the package provides various plot functions (for example, for forest, funnel, and radial plots) and functions for assessing the model ﬁt, for obtaining case diagnostics, and for tests of publication bias.","container-title":"Journal of Statistical Software","DOI":"10.18637/jss.v036.i03","ISSN":"1548-7660","issue":"3","language":"en","source":"Crossref","title":"Conducting Meta-Analyses in R with the metafor Package","URL":"http://www.jstatsoft.org/v36/i03/","volume":"36","author":[{"family":"Viechtbauer","given":"Wolfgang"}],"accessed":{"date-parts":[["2018",7,17]]},"issued":{"date-parts":[["2010"]]}}}],"schema":"https://github.com/citation-style-language/schema/raw/master/csl-citation.json"} </w:instrText>
-      </w:r>
-      <w:r>
-        <w:fldChar w:fldCharType="separate"/>
-      </w:r>
-      <w:r>
-        <w:rPr>
-          <w:noProof/>
-        </w:rPr>
-        <w:t>(Viechtbauer, 2010)</w:t>
-      </w:r>
-      <w:r>
-        <w:fldChar w:fldCharType="end"/>
-      </w:r>
-      <w:r>
-        <w:t xml:space="preserve">. Estimates and confidence intervals were back-transformed for reporting and plotting. Correlations are illustrated in Figure 1 (intervals represent 95% Confidence Intervals). </w:t>
-      </w:r>
-    </w:p>
-    <w:p>
-      <w:r>
-        <w:t xml:space="preserve">Inspection of the </w:t>
-      </w:r>
-      <w:r>
-        <w:t xml:space="preserve">correlates and their </w:t>
-      </w:r>
-      <w:r>
-        <w:t xml:space="preserve">95% Confidence Intervals demonstrated that </w:t>
-      </w:r>
-      <w:r>
-        <w:t>27</w:t>
-      </w:r>
-      <w:r>
-        <w:t>.1</w:t>
-      </w:r>
-      <w:r>
-        <w:t xml:space="preserve">% of correlations were significantly different from zero. </w:t>
-      </w:r>
-      <w:r>
-        <w:t xml:space="preserve">All detectably non-zero correlations were positive (see Figure 1). </w:t>
-      </w:r>
-      <w:r>
-        <w:t>74</w:t>
-      </w:r>
-      <w:r>
-        <w:t>.3</w:t>
-      </w:r>
-      <w:r>
-        <w:t xml:space="preserve">% of IRAPs demonstrated at least one pair of detectable correlations among its </w:t>
-      </w:r>
-      <w:r>
-        <w:t>trial-type</w:t>
-      </w:r>
-      <w:r>
-        <w:t xml:space="preserve">s. </w:t>
-      </w:r>
-      <w:r>
-        <w:t xml:space="preserve">Even descriptively, this observation represents initial evidence that the IRAP </w:t>
-      </w:r>
-      <w:r>
-        <w:t>trial-type</w:t>
-      </w:r>
-      <w:r>
-        <w:t xml:space="preserve">s are not independent: data suggest they often correlate. </w:t>
-      </w:r>
-    </w:p>
-    <w:p>
-      <w:pPr>
-        <w:pStyle w:val="Heading2"/>
-      </w:pPr>
-      <w:r>
         <w:t>Meta-analysis</w:t>
       </w:r>
     </w:p>
@@ -2090,7 +2110,7 @@
                     <pic:cNvPicPr/>
                   </pic:nvPicPr>
                   <pic:blipFill>
-                    <a:blip r:embed="rId12">
+                    <a:blip r:embed="rId13">
                       <a:extLst>
                         <a:ext uri="{28A0092B-C50C-407E-A947-70E740481C1C}">
                           <a14:useLocalDpi xmlns:a14="http://schemas.microsoft.com/office/drawing/2010/main" val="0"/>
@@ -2168,7 +2188,10 @@
         <w:t>distribution of correlations</w:t>
       </w:r>
       <w:r>
-        <w:t xml:space="preserve">. No evidence of multimodality was observed </w:t>
+        <w:t xml:space="preserve">. No evidence of </w:t>
+      </w:r>
+      <w:r>
+        <w:t xml:space="preserve">multimodality was observed </w:t>
       </w:r>
       <w:r>
         <w:t xml:space="preserve">(see histogram in Figure </w:t>
@@ -2271,7 +2294,6 @@
         <w:rPr>
           <w:noProof/>
         </w:rPr>
-        <w:lastRenderedPageBreak/>
         <w:drawing>
           <wp:inline distT="0" distB="0" distL="0" distR="0" wp14:anchorId="232DB75B" wp14:editId="2BDFD0A3">
             <wp:extent cx="2800350" cy="2000250"/>
@@ -2288,7 +2310,7 @@
                     <pic:cNvPicPr/>
                   </pic:nvPicPr>
                   <pic:blipFill>
-                    <a:blip r:embed="rId13">
+                    <a:blip r:embed="rId14">
                       <a:extLst>
                         <a:ext uri="{28A0092B-C50C-407E-A947-70E740481C1C}">
                           <a14:useLocalDpi xmlns:a14="http://schemas.microsoft.com/office/drawing/2010/main" val="0"/>
@@ -2456,13 +2478,7 @@
         <w:rPr>
           <w:lang w:val="en-IE"/>
         </w:rPr>
-        <w:t xml:space="preserve">s across </w:t>
-      </w:r>
-      <w:r>
-        <w:rPr>
-          <w:lang w:val="en-IE"/>
-        </w:rPr>
-        <w:t>35 IRAPs</w:t>
+        <w:t>s across 35 IRAPs</w:t>
       </w:r>
       <w:r>
         <w:rPr>
@@ -2522,13 +2538,7 @@
         <w:rPr>
           <w:lang w:val="en-IE"/>
         </w:rPr>
-        <w:t xml:space="preserve"> </w:t>
-      </w:r>
-      <w:r>
-        <w:rPr>
-          <w:lang w:val="en-IE"/>
-        </w:rPr>
-        <w:t>(</w:t>
+        <w:t xml:space="preserve"> (</w:t>
       </w:r>
       <w:r>
         <w:rPr>
@@ -2605,25 +2615,7 @@
         <w:rPr>
           <w:lang w:val="en-IE"/>
         </w:rPr>
-        <w:t xml:space="preserve">The magnitude of </w:t>
-      </w:r>
-      <w:r>
-        <w:rPr>
-          <w:lang w:val="en-IE"/>
-        </w:rPr>
-        <w:t>the meta-analytic</w:t>
-      </w:r>
-      <w:r>
-        <w:rPr>
-          <w:lang w:val="en-IE"/>
-        </w:rPr>
-        <w:t xml:space="preserve"> correlation is worth considering</w:t>
-      </w:r>
-      <w:r>
-        <w:rPr>
-          <w:lang w:val="en-IE"/>
-        </w:rPr>
-        <w:t xml:space="preserve">. By Cohen’s </w:t>
+        <w:t xml:space="preserve">The magnitude of the meta-analytic correlation is worth considering. By Cohen’s </w:t>
       </w:r>
       <w:r>
         <w:rPr>
@@ -2684,6 +2676,7 @@
         <w:rPr>
           <w:lang w:val="en-IE"/>
         </w:rPr>
+        <w:lastRenderedPageBreak/>
         <w:t>studies</w:t>
       </w:r>
       <w:r>
@@ -2755,21 +2748,7 @@
         <w:rPr>
           <w:lang w:val="en-GB"/>
         </w:rPr>
-        <w:t xml:space="preserve">(e.g., Gignac &amp; </w:t>
-      </w:r>
-      <w:proofErr w:type="spellStart"/>
-      <w:r>
-        <w:rPr>
-          <w:lang w:val="en-GB"/>
-        </w:rPr>
-        <w:t>Szodorai</w:t>
-      </w:r>
-      <w:proofErr w:type="spellEnd"/>
-      <w:r>
-        <w:rPr>
-          <w:lang w:val="en-GB"/>
-        </w:rPr>
-        <w:t>, 2016; Hemphill, 2003; Richard et al., 2003)</w:t>
+        <w:t>(e.g., Gignac &amp; Szodorai, 2016; Hemphill, 2003; Richard et al., 2003)</w:t>
       </w:r>
       <w:r>
         <w:fldChar w:fldCharType="end"/>
@@ -3142,7 +3121,10 @@
         <w:t xml:space="preserve">. For example, </w:t>
       </w:r>
       <w:r>
-        <w:t xml:space="preserve">based on the current research, a researcher might decide </w:t>
+        <w:t xml:space="preserve">based on the </w:t>
+      </w:r>
+      <w:r>
+        <w:t xml:space="preserve">current research, a researcher might decide </w:t>
       </w:r>
       <w:r>
         <w:t xml:space="preserve">whether </w:t>
@@ -3172,11 +3154,7 @@
         <w:t xml:space="preserve">This represents a second reason why larger studies focused specifically on measurement are warranted prior to using data from a given IRAP to make substantive claims. That is, the movement from measure development and refinement to substantive use should follow the </w:t>
       </w:r>
       <w:r>
-        <w:t xml:space="preserve">well-established </w:t>
-      </w:r>
-      <w:r>
-        <w:lastRenderedPageBreak/>
-        <w:t xml:space="preserve">practices </w:t>
+        <w:t xml:space="preserve">well-established practices </w:t>
       </w:r>
       <w:r>
         <w:t xml:space="preserve">and norms of the development of any measure </w:t>
@@ -3363,8 +3341,13 @@
         <w:t>A</w:t>
       </w:r>
       <w:r>
-        <w:t>uthor note</w:t>
-      </w:r>
+        <w:t xml:space="preserve">uthor </w:t>
+      </w:r>
+      <w:proofErr w:type="gramStart"/>
+      <w:r>
+        <w:t>note</w:t>
+      </w:r>
+      <w:proofErr w:type="gramEnd"/>
     </w:p>
     <w:p>
       <w:pPr>
@@ -3376,7 +3359,7 @@
       <w:r>
         <w:t xml:space="preserve">Ian Hussey, Ruhr University Bochum, Germany. </w:t>
       </w:r>
-      <w:hyperlink r:id="rId14" w:history="1">
+      <w:hyperlink r:id="rId15" w:history="1">
         <w:r>
           <w:rPr>
             <w:rStyle w:val="Hyperlink"/>
@@ -3446,12 +3429,22 @@
       <w:r>
         <w:t xml:space="preserve"> </w:t>
       </w:r>
-      <w:r>
-        <w:rPr>
-          <w:highlight w:val="yellow"/>
-        </w:rPr>
-        <w:t>osf.io/XXX</w:t>
-      </w:r>
+      <w:hyperlink r:id="rId16" w:history="1">
+        <w:r>
+          <w:rPr>
+            <w:rStyle w:val="Hyperlink"/>
+          </w:rPr>
+          <w:t>osf.io/</w:t>
+        </w:r>
+        <w:proofErr w:type="spellStart"/>
+        <w:r>
+          <w:rPr>
+            <w:rStyle w:val="Hyperlink"/>
+          </w:rPr>
+          <w:t>tgajb</w:t>
+        </w:r>
+        <w:proofErr w:type="spellEnd"/>
+      </w:hyperlink>
       <w:r>
         <w:t>.</w:t>
       </w:r>
@@ -3484,77 +3477,7 @@
         <w:rPr>
           <w:lang w:val="en-GB"/>
         </w:rPr>
-        <w:t xml:space="preserve">Akker, O. van den, Assen, M. A. L. M. van, </w:t>
-      </w:r>
-      <w:proofErr w:type="spellStart"/>
-      <w:r>
-        <w:rPr>
-          <w:lang w:val="en-GB"/>
-        </w:rPr>
-        <w:t>Enting</w:t>
-      </w:r>
-      <w:proofErr w:type="spellEnd"/>
-      <w:r>
-        <w:rPr>
-          <w:lang w:val="en-GB"/>
-        </w:rPr>
-        <w:t xml:space="preserve">, M., </w:t>
-      </w:r>
-      <w:proofErr w:type="spellStart"/>
-      <w:r>
-        <w:rPr>
-          <w:lang w:val="en-GB"/>
-        </w:rPr>
-        <w:t>Jonge</w:t>
-      </w:r>
-      <w:proofErr w:type="spellEnd"/>
-      <w:r>
-        <w:rPr>
-          <w:lang w:val="en-GB"/>
-        </w:rPr>
-        <w:t xml:space="preserve">, M. de, Ong, H. H., </w:t>
-      </w:r>
-      <w:proofErr w:type="spellStart"/>
-      <w:r>
-        <w:rPr>
-          <w:lang w:val="en-GB"/>
-        </w:rPr>
-        <w:t>Rüffer</w:t>
-      </w:r>
-      <w:proofErr w:type="spellEnd"/>
-      <w:r>
-        <w:rPr>
-          <w:lang w:val="en-GB"/>
-        </w:rPr>
-        <w:t xml:space="preserve">, F., </w:t>
-      </w:r>
-      <w:proofErr w:type="spellStart"/>
-      <w:r>
-        <w:rPr>
-          <w:lang w:val="en-GB"/>
-        </w:rPr>
-        <w:t>Schoenmakers</w:t>
-      </w:r>
-      <w:proofErr w:type="spellEnd"/>
-      <w:r>
-        <w:rPr>
-          <w:lang w:val="en-GB"/>
-        </w:rPr>
-        <w:t xml:space="preserve">, M., </w:t>
-      </w:r>
-      <w:proofErr w:type="spellStart"/>
-      <w:r>
-        <w:rPr>
-          <w:lang w:val="en-GB"/>
-        </w:rPr>
-        <w:t>Stoevenbelt</w:t>
-      </w:r>
-      <w:proofErr w:type="spellEnd"/>
-      <w:r>
-        <w:rPr>
-          <w:lang w:val="en-GB"/>
-        </w:rPr>
-        <w:t xml:space="preserve">, A. H., Wicherts, J., &amp; Bakker, M. (2022). </w:t>
+        <w:t xml:space="preserve">Akker, O. van den, Assen, M. A. L. M. van, Enting, M., Jonge, M. de, Ong, H. H., Rüffer, F., Schoenmakers, M., Stoevenbelt, A. H., Wicherts, J., &amp; Bakker, M. (2022). </w:t>
       </w:r>
       <w:r>
         <w:rPr>
@@ -3582,35 +3505,8 @@
         <w:rPr>
           <w:lang w:val="en-GB"/>
         </w:rPr>
-        <w:t xml:space="preserve">Bakker, M., </w:t>
-      </w:r>
-      <w:proofErr w:type="spellStart"/>
-      <w:r>
-        <w:rPr>
-          <w:lang w:val="en-GB"/>
-        </w:rPr>
-        <w:t>Veldkamp</w:t>
-      </w:r>
-      <w:proofErr w:type="spellEnd"/>
-      <w:r>
-        <w:rPr>
-          <w:lang w:val="en-GB"/>
-        </w:rPr>
-        <w:t xml:space="preserve">, C. L. S., Assen, M. A. L. M. van, </w:t>
-      </w:r>
-      <w:proofErr w:type="spellStart"/>
-      <w:r>
-        <w:rPr>
-          <w:lang w:val="en-GB"/>
-        </w:rPr>
-        <w:t>Crompvoets</w:t>
-      </w:r>
-      <w:proofErr w:type="spellEnd"/>
-      <w:r>
-        <w:rPr>
-          <w:lang w:val="en-GB"/>
-        </w:rPr>
-        <w:t xml:space="preserve">, E. A. V., Ong, H. H., Nosek, B. A., Soderberg, C. K., Mellor, D., &amp; Wicherts, J. M. (2020). Ensuring the quality and specificity of preregistrations. </w:t>
+        <w:lastRenderedPageBreak/>
+        <w:t xml:space="preserve">Bakker, M., Veldkamp, C. L. S., Assen, M. A. L. M. van, Crompvoets, E. A. V., Ong, H. H., Nosek, B. A., Soderberg, C. K., Mellor, D., &amp; Wicherts, J. M. (2020). Ensuring the quality and specificity of preregistrations. </w:t>
       </w:r>
       <w:r>
         <w:rPr>
@@ -3652,13 +3548,7 @@
         <w:rPr>
           <w:lang w:val="en-GB"/>
         </w:rPr>
-        <w:t xml:space="preserve">Barnes-Holmes, D., Barnes-Holmes, Y., Stewart, I., &amp; Boles, S. (2010). A sketch of the Implicit </w:t>
-      </w:r>
-      <w:r>
-        <w:rPr>
-          <w:lang w:val="en-GB"/>
-        </w:rPr>
-        <w:t xml:space="preserve">Relational Assessment Procedure (IRAP) and the Relational Elaboration and Coherence (REC) model. </w:t>
+        <w:t xml:space="preserve">Barnes-Holmes, D., Barnes-Holmes, Y., Stewart, I., &amp; Boles, S. (2010). A sketch of the Implicit Relational Assessment Procedure (IRAP) and the Relational Elaboration and Coherence (REC) model. </w:t>
       </w:r>
       <w:r>
         <w:rPr>
@@ -3966,21 +3856,7 @@
         <w:rPr>
           <w:lang w:val="en-GB"/>
         </w:rPr>
-        <w:t xml:space="preserve">Gignac, G. E., &amp; </w:t>
-      </w:r>
-      <w:proofErr w:type="spellStart"/>
-      <w:r>
-        <w:rPr>
-          <w:lang w:val="en-GB"/>
-        </w:rPr>
-        <w:t>Szodorai</w:t>
-      </w:r>
-      <w:proofErr w:type="spellEnd"/>
-      <w:r>
-        <w:rPr>
-          <w:lang w:val="en-GB"/>
-        </w:rPr>
-        <w:t xml:space="preserve">, E. T. (2016). Effect size guidelines for individual differences researchers. </w:t>
+        <w:t xml:space="preserve">Gignac, G. E., &amp; Szodorai, E. T. (2016). Effect size guidelines for individual differences researchers. </w:t>
       </w:r>
       <w:r>
         <w:rPr>
@@ -4106,7 +3982,6 @@
         <w:rPr>
           <w:lang w:val="en-GB"/>
         </w:rPr>
-        <w:lastRenderedPageBreak/>
         <w:t xml:space="preserve">Hussey, I., Barnes-Holmes, D., &amp; Booth, R. (2016). Individuals with current suicidal ideation demonstrate implicit “fearlessness of death.” </w:t>
       </w:r>
       <w:r>
@@ -4115,31 +3990,69 @@
           <w:iCs/>
           <w:lang w:val="en-GB"/>
         </w:rPr>
-        <w:t xml:space="preserve">Journal of </w:t>
-      </w:r>
-      <w:proofErr w:type="spellStart"/>
+        <w:t>Journal of Behavior Therapy and Experimental Psychiatry</w:t>
+      </w:r>
+      <w:r>
+        <w:rPr>
+          <w:lang w:val="en-GB"/>
+        </w:rPr>
+        <w:t xml:space="preserve">, </w:t>
+      </w:r>
       <w:r>
         <w:rPr>
           <w:i/>
           <w:iCs/>
           <w:lang w:val="en-GB"/>
         </w:rPr>
-        <w:t>Behavior</w:t>
-      </w:r>
-      <w:proofErr w:type="spellEnd"/>
+        <w:t>51</w:t>
+      </w:r>
+      <w:r>
+        <w:rPr>
+          <w:lang w:val="en-GB"/>
+        </w:rPr>
+        <w:t>, 1–9. https://doi.org/10.1016/j.jbtep.2015.11.003</w:t>
+      </w:r>
+    </w:p>
+    <w:p>
+      <w:pPr>
+        <w:pStyle w:val="Bibliography"/>
+        <w:rPr>
+          <w:lang w:val="en-GB"/>
+        </w:rPr>
+      </w:pPr>
+      <w:r>
+        <w:rPr>
+          <w:lang w:val="en-GB"/>
+        </w:rPr>
+        <w:t xml:space="preserve">Hussey, I., &amp; Drake, C. E. (2020). The Implicit Relational Assessment Procedure demonstrates poor internal consistency and test-retest reliability: A meta-analysis. </w:t>
+      </w:r>
       <w:r>
         <w:rPr>
           <w:i/>
           <w:iCs/>
           <w:lang w:val="en-GB"/>
         </w:rPr>
-        <w:t xml:space="preserve"> Therapy and Experimental Psychiatry</w:t>
-      </w:r>
-      <w:r>
-        <w:rPr>
-          <w:lang w:val="en-GB"/>
-        </w:rPr>
-        <w:t xml:space="preserve">, </w:t>
+        <w:t>Preprint</w:t>
+      </w:r>
+      <w:r>
+        <w:rPr>
+          <w:lang w:val="en-GB"/>
+        </w:rPr>
+        <w:t>. https://doi.org/10.31234/osf.io/ge3k7</w:t>
+      </w:r>
+    </w:p>
+    <w:p>
+      <w:pPr>
+        <w:pStyle w:val="Bibliography"/>
+        <w:rPr>
+          <w:lang w:val="en-GB"/>
+        </w:rPr>
+      </w:pPr>
+      <w:r>
+        <w:rPr>
+          <w:lang w:val="en-GB"/>
+        </w:rPr>
+        <w:t xml:space="preserve">Hussey, I., Ní Mhaoileoin, D., Barnes-Holmes, D., Ohtsuki, T., Kishita, N., Hughes, S., &amp; Murphy, C. (2016). The IRAP Is Nonrelative but not Acontextual: Changes to the Contrast Category Influence Men’s Dehumanization of Women. </w:t>
       </w:r>
       <w:r>
         <w:rPr>
@@ -4147,27 +4060,13 @@
           <w:iCs/>
           <w:lang w:val="en-GB"/>
         </w:rPr>
-        <w:t>51</w:t>
-      </w:r>
-      <w:r>
-        <w:rPr>
-          <w:lang w:val="en-GB"/>
-        </w:rPr>
-        <w:t>, 1–9. https://doi.org/10.1016/j.jbtep.2015.11.003</w:t>
-      </w:r>
-    </w:p>
-    <w:p>
-      <w:pPr>
-        <w:pStyle w:val="Bibliography"/>
-        <w:rPr>
-          <w:lang w:val="en-GB"/>
-        </w:rPr>
-      </w:pPr>
-      <w:r>
-        <w:rPr>
-          <w:lang w:val="en-GB"/>
-        </w:rPr>
-        <w:t xml:space="preserve">Hussey, I., &amp; Drake, C. E. (2020). The Implicit Relational Assessment Procedure demonstrates poor internal consistency and test-retest reliability: A meta-analysis. </w:t>
+        <w:t>The Psychological Record</w:t>
+      </w:r>
+      <w:r>
+        <w:rPr>
+          <w:lang w:val="en-GB"/>
+        </w:rPr>
+        <w:t xml:space="preserve">, </w:t>
       </w:r>
       <w:r>
         <w:rPr>
@@ -4175,13 +4074,13 @@
           <w:iCs/>
           <w:lang w:val="en-GB"/>
         </w:rPr>
-        <w:t>Preprint</w:t>
-      </w:r>
-      <w:r>
-        <w:rPr>
-          <w:lang w:val="en-GB"/>
-        </w:rPr>
-        <w:t>. https://doi.org/10.31234/osf.io/ge3k7</w:t>
+        <w:t>66</w:t>
+      </w:r>
+      <w:r>
+        <w:rPr>
+          <w:lang w:val="en-GB"/>
+        </w:rPr>
+        <w:t>(2), 291–299. https://doi.org/10.1007/s40732-016-0171-6</w:t>
       </w:r>
     </w:p>
     <w:p>
@@ -4195,7 +4094,7 @@
         <w:rPr>
           <w:lang w:val="en-GB"/>
         </w:rPr>
-        <w:t xml:space="preserve">Hussey, I., Ní Mhaoileoin, D., Barnes-Holmes, D., Ohtsuki, T., Kishita, N., Hughes, S., &amp; Murphy, C. (2016). The IRAP Is Nonrelative but not Acontextual: Changes to the Contrast Category Influence Men’s Dehumanization of Women. </w:t>
+        <w:t xml:space="preserve">Hussey, I., Thompson, M., McEnteggart, C., Barnes-Holmes, D., &amp; Barnes-Holmes, Y. (2015). Interpreting and inverting with less cursing: A guide to interpreting IRAP data. </w:t>
       </w:r>
       <w:r>
         <w:rPr>
@@ -4203,7 +4102,7 @@
           <w:iCs/>
           <w:lang w:val="en-GB"/>
         </w:rPr>
-        <w:t>The Psychological Record</w:t>
+        <w:t>Journal of Contextual Behavioral Science</w:t>
       </w:r>
       <w:r>
         <w:rPr>
@@ -4217,13 +4116,13 @@
           <w:iCs/>
           <w:lang w:val="en-GB"/>
         </w:rPr>
-        <w:t>66</w:t>
-      </w:r>
-      <w:r>
-        <w:rPr>
-          <w:lang w:val="en-GB"/>
-        </w:rPr>
-        <w:t>(2), 291–299. https://doi.org/10.1007/s40732-016-0171-6</w:t>
+        <w:t>4</w:t>
+      </w:r>
+      <w:r>
+        <w:rPr>
+          <w:lang w:val="en-GB"/>
+        </w:rPr>
+        <w:t>(3), 157–162. https://doi.org/10.1016/j.jcbs.2015.05.001</w:t>
       </w:r>
     </w:p>
     <w:p>
@@ -4237,7 +4136,7 @@
         <w:rPr>
           <w:lang w:val="en-GB"/>
         </w:rPr>
-        <w:t xml:space="preserve">Hussey, I., Thompson, M., McEnteggart, C., Barnes-Holmes, D., &amp; Barnes-Holmes, Y. (2015). Interpreting and inverting with less cursing: A guide to interpreting IRAP data. </w:t>
+        <w:t xml:space="preserve">Kurdi, B., Seitchik, A. E., Axt, J. R., Carroll, T. J., Karapetyan, A., Kaushik, N., Tomezsko, D., Greenwald, A. G., &amp; Banaji, M. R. (2019). Relationship between the Implicit Association Test and intergroup behavior: A meta-analysis. </w:t>
       </w:r>
       <w:r>
         <w:rPr>
@@ -4245,7 +4144,7 @@
           <w:iCs/>
           <w:lang w:val="en-GB"/>
         </w:rPr>
-        <w:t>Journal of Contextual Behavioral Science</w:t>
+        <w:t>American Psychologist</w:t>
       </w:r>
       <w:r>
         <w:rPr>
@@ -4259,13 +4158,13 @@
           <w:iCs/>
           <w:lang w:val="en-GB"/>
         </w:rPr>
-        <w:t>4</w:t>
-      </w:r>
-      <w:r>
-        <w:rPr>
-          <w:lang w:val="en-GB"/>
-        </w:rPr>
-        <w:t>(3), 157–162. https://doi.org/10.1016/j.jcbs.2015.05.001</w:t>
+        <w:t>74</w:t>
+      </w:r>
+      <w:r>
+        <w:rPr>
+          <w:lang w:val="en-GB"/>
+        </w:rPr>
+        <w:t>(5), 569–586. https://doi.org/10.1037/amp0000364</w:t>
       </w:r>
     </w:p>
     <w:p>
@@ -4279,63 +4178,7 @@
         <w:rPr>
           <w:lang w:val="en-GB"/>
         </w:rPr>
-        <w:t xml:space="preserve">Kurdi, B., </w:t>
-      </w:r>
-      <w:proofErr w:type="spellStart"/>
-      <w:r>
-        <w:rPr>
-          <w:lang w:val="en-GB"/>
-        </w:rPr>
-        <w:t>Seitchik</w:t>
-      </w:r>
-      <w:proofErr w:type="spellEnd"/>
-      <w:r>
-        <w:rPr>
-          <w:lang w:val="en-GB"/>
-        </w:rPr>
-        <w:t xml:space="preserve">, A. E., Axt, J. R., Carroll, T. J., </w:t>
-      </w:r>
-      <w:proofErr w:type="spellStart"/>
-      <w:r>
-        <w:rPr>
-          <w:lang w:val="en-GB"/>
-        </w:rPr>
-        <w:t>Karapetyan</w:t>
-      </w:r>
-      <w:proofErr w:type="spellEnd"/>
-      <w:r>
-        <w:rPr>
-          <w:lang w:val="en-GB"/>
-        </w:rPr>
-        <w:t xml:space="preserve">, A., Kaushik, N., </w:t>
-      </w:r>
-      <w:proofErr w:type="spellStart"/>
-      <w:r>
-        <w:rPr>
-          <w:lang w:val="en-GB"/>
-        </w:rPr>
-        <w:t>Tomezsko</w:t>
-      </w:r>
-      <w:proofErr w:type="spellEnd"/>
-      <w:r>
-        <w:rPr>
-          <w:lang w:val="en-GB"/>
-        </w:rPr>
-        <w:t xml:space="preserve">, D., Greenwald, A. G., &amp; Banaji, M. R. (2019). Relationship between the Implicit Association Test and intergroup </w:t>
-      </w:r>
-      <w:proofErr w:type="spellStart"/>
-      <w:r>
-        <w:rPr>
-          <w:lang w:val="en-GB"/>
-        </w:rPr>
-        <w:t>behavior</w:t>
-      </w:r>
-      <w:proofErr w:type="spellEnd"/>
-      <w:r>
-        <w:rPr>
-          <w:lang w:val="en-GB"/>
-        </w:rPr>
-        <w:t xml:space="preserve">: A meta-analysis. </w:t>
+        <w:t xml:space="preserve">MacCoun, R., &amp; Perlmutter, S. (2015). Blind analysis: Hide results to seek the truth. </w:t>
       </w:r>
       <w:r>
         <w:rPr>
@@ -4343,7 +4186,7 @@
           <w:iCs/>
           <w:lang w:val="en-GB"/>
         </w:rPr>
-        <w:t>American Psychologist</w:t>
+        <w:t>Nature News</w:t>
       </w:r>
       <w:r>
         <w:rPr>
@@ -4357,13 +4200,13 @@
           <w:iCs/>
           <w:lang w:val="en-GB"/>
         </w:rPr>
-        <w:t>74</w:t>
-      </w:r>
-      <w:r>
-        <w:rPr>
-          <w:lang w:val="en-GB"/>
-        </w:rPr>
-        <w:t>(5), 569–586. https://doi.org/10.1037/amp0000364</w:t>
+        <w:t>526</w:t>
+      </w:r>
+      <w:r>
+        <w:rPr>
+          <w:lang w:val="en-GB"/>
+        </w:rPr>
+        <w:t>(7572), 187. https://doi.org/10.1038/526187a</w:t>
       </w:r>
     </w:p>
     <w:p>
@@ -4373,19 +4216,11 @@
           <w:lang w:val="en-GB"/>
         </w:rPr>
       </w:pPr>
-      <w:proofErr w:type="spellStart"/>
-      <w:r>
-        <w:rPr>
-          <w:lang w:val="en-GB"/>
-        </w:rPr>
-        <w:t>MacCoun</w:t>
-      </w:r>
-      <w:proofErr w:type="spellEnd"/>
-      <w:r>
-        <w:rPr>
-          <w:lang w:val="en-GB"/>
-        </w:rPr>
-        <w:t xml:space="preserve">, R., &amp; Perlmutter, S. (2015). Blind analysis: Hide results to seek the truth. </w:t>
+      <w:r>
+        <w:rPr>
+          <w:lang w:val="en-GB"/>
+        </w:rPr>
+        <w:t xml:space="preserve">Nicholson, E., &amp; Barnes-Holmes, D. (2012). Developing an implicit measure of disgust propensity and disgust sensitivity: Examining the role of implicit disgust propensity and sensitivity in obsessive-compulsive tendencies. </w:t>
       </w:r>
       <w:r>
         <w:rPr>
@@ -4393,7 +4228,7 @@
           <w:iCs/>
           <w:lang w:val="en-GB"/>
         </w:rPr>
-        <w:t>Nature News</w:t>
+        <w:t>Journal of Behavior Therapy and Experimental Psychiatry</w:t>
       </w:r>
       <w:r>
         <w:rPr>
@@ -4407,13 +4242,13 @@
           <w:iCs/>
           <w:lang w:val="en-GB"/>
         </w:rPr>
-        <w:t>526</w:t>
-      </w:r>
-      <w:r>
-        <w:rPr>
-          <w:lang w:val="en-GB"/>
-        </w:rPr>
-        <w:t>(7572), 187. https://doi.org/10.1038/526187a</w:t>
+        <w:t>43</w:t>
+      </w:r>
+      <w:r>
+        <w:rPr>
+          <w:lang w:val="en-GB"/>
+        </w:rPr>
+        <w:t>(3), 922–930. https://doi.org/10.1016/j.jbtep.2012.02.001</w:t>
       </w:r>
     </w:p>
     <w:p>
@@ -4427,7 +4262,7 @@
         <w:rPr>
           <w:lang w:val="en-GB"/>
         </w:rPr>
-        <w:t xml:space="preserve">Nicholson, E., &amp; Barnes-Holmes, D. (2012). Developing an implicit measure of disgust propensity and disgust sensitivity: Examining the role of implicit disgust propensity and sensitivity in obsessive-compulsive tendencies. </w:t>
+        <w:t xml:space="preserve">Nieuwenhuis, S., Forstmann, B. U., &amp; Wagenmakers, E.-J. (2011). Erroneous analyses of interactions in neuroscience: A problem of significance. </w:t>
       </w:r>
       <w:r>
         <w:rPr>
@@ -4435,25 +4270,49 @@
           <w:iCs/>
           <w:lang w:val="en-GB"/>
         </w:rPr>
-        <w:t xml:space="preserve">Journal of </w:t>
-      </w:r>
-      <w:proofErr w:type="spellStart"/>
+        <w:t>Nature Neuroscience</w:t>
+      </w:r>
+      <w:r>
+        <w:rPr>
+          <w:lang w:val="en-GB"/>
+        </w:rPr>
+        <w:t xml:space="preserve">, </w:t>
+      </w:r>
       <w:r>
         <w:rPr>
           <w:i/>
           <w:iCs/>
           <w:lang w:val="en-GB"/>
         </w:rPr>
-        <w:t>Behavior</w:t>
-      </w:r>
-      <w:proofErr w:type="spellEnd"/>
+        <w:t>14</w:t>
+      </w:r>
+      <w:r>
+        <w:rPr>
+          <w:lang w:val="en-GB"/>
+        </w:rPr>
+        <w:t>(9), 1105–1107. https://doi.org/10.1038/nn.2886</w:t>
+      </w:r>
+    </w:p>
+    <w:p>
+      <w:pPr>
+        <w:pStyle w:val="Bibliography"/>
+        <w:rPr>
+          <w:lang w:val="en-GB"/>
+        </w:rPr>
+      </w:pPr>
+      <w:r>
+        <w:rPr>
+          <w:lang w:val="en-GB"/>
+        </w:rPr>
+        <w:t xml:space="preserve">Nosek, B. A. (2005). Moderators of the Relationship Between Implicit and Explicit Evaluation. </w:t>
+      </w:r>
       <w:r>
         <w:rPr>
           <w:i/>
           <w:iCs/>
           <w:lang w:val="en-GB"/>
         </w:rPr>
-        <w:t xml:space="preserve"> Therapy and Experimental Psychiatry</w:t>
+        <w:t>Journal of Experimental Psychology: General</w:t>
       </w:r>
       <w:r>
         <w:rPr>
@@ -4467,13 +4326,13 @@
           <w:iCs/>
           <w:lang w:val="en-GB"/>
         </w:rPr>
-        <w:t>43</w:t>
-      </w:r>
-      <w:r>
-        <w:rPr>
-          <w:lang w:val="en-GB"/>
-        </w:rPr>
-        <w:t>(3), 922–930. https://doi.org/10.1016/j.jbtep.2012.02.001</w:t>
+        <w:t>134</w:t>
+      </w:r>
+      <w:r>
+        <w:rPr>
+          <w:lang w:val="en-GB"/>
+        </w:rPr>
+        <w:t>(4), 565–584. https://doi.org/10.1037/0096-3445.134.4.565</w:t>
       </w:r>
     </w:p>
     <w:p>
@@ -4483,33 +4342,11 @@
           <w:lang w:val="en-GB"/>
         </w:rPr>
       </w:pPr>
-      <w:proofErr w:type="spellStart"/>
-      <w:r>
-        <w:rPr>
-          <w:lang w:val="en-GB"/>
-        </w:rPr>
-        <w:t>Nieuwenhuis</w:t>
-      </w:r>
-      <w:proofErr w:type="spellEnd"/>
-      <w:r>
-        <w:rPr>
-          <w:lang w:val="en-GB"/>
-        </w:rPr>
-        <w:t xml:space="preserve">, S., </w:t>
-      </w:r>
-      <w:proofErr w:type="spellStart"/>
-      <w:r>
-        <w:rPr>
-          <w:lang w:val="en-GB"/>
-        </w:rPr>
-        <w:t>Forstmann</w:t>
-      </w:r>
-      <w:proofErr w:type="spellEnd"/>
-      <w:r>
-        <w:rPr>
-          <w:lang w:val="en-GB"/>
-        </w:rPr>
-        <w:t xml:space="preserve">, B. U., &amp; Wagenmakers, E.-J. (2011). Erroneous analyses of interactions in neuroscience: A problem of significance. </w:t>
+      <w:r>
+        <w:rPr>
+          <w:lang w:val="en-GB"/>
+        </w:rPr>
+        <w:t xml:space="preserve">Nosek, B. A., Ebersole, C. R., DeHaven, A. C., &amp; Mellor, D. T. (2018). The preregistration revolution. </w:t>
       </w:r>
       <w:r>
         <w:rPr>
@@ -4517,7 +4354,7 @@
           <w:iCs/>
           <w:lang w:val="en-GB"/>
         </w:rPr>
-        <w:t>Nature Neuroscience</w:t>
+        <w:t>Proceedings of the National Academy of Sciences</w:t>
       </w:r>
       <w:r>
         <w:rPr>
@@ -4531,13 +4368,13 @@
           <w:iCs/>
           <w:lang w:val="en-GB"/>
         </w:rPr>
-        <w:t>14</w:t>
-      </w:r>
-      <w:r>
-        <w:rPr>
-          <w:lang w:val="en-GB"/>
-        </w:rPr>
-        <w:t>(9), 1105–1107. https://doi.org/10.1038/nn.2886</w:t>
+        <w:t>115</w:t>
+      </w:r>
+      <w:r>
+        <w:rPr>
+          <w:lang w:val="en-GB"/>
+        </w:rPr>
+        <w:t>(11), 2600–2606. https://doi.org/10.1073/pnas.1708274114</w:t>
       </w:r>
     </w:p>
     <w:p>
@@ -4551,7 +4388,8 @@
         <w:rPr>
           <w:lang w:val="en-GB"/>
         </w:rPr>
-        <w:t xml:space="preserve">Nosek, B. A. (2005). Moderators of the Relationship Between Implicit and Explicit Evaluation. </w:t>
+        <w:lastRenderedPageBreak/>
+        <w:t xml:space="preserve">Nunnally, J. (1978). An Overview of Psychological Measurement. In B. B. Wolman (Ed.), </w:t>
       </w:r>
       <w:r>
         <w:rPr>
@@ -4559,13 +4397,27 @@
           <w:iCs/>
           <w:lang w:val="en-GB"/>
         </w:rPr>
-        <w:t>Journal of Experimental Psychology: General</w:t>
-      </w:r>
-      <w:r>
-        <w:rPr>
-          <w:lang w:val="en-GB"/>
-        </w:rPr>
-        <w:t xml:space="preserve">, </w:t>
+        <w:t>Clinical Diagnosis of Mental Disorders: A Handbook</w:t>
+      </w:r>
+      <w:r>
+        <w:rPr>
+          <w:lang w:val="en-GB"/>
+        </w:rPr>
+        <w:t xml:space="preserve"> (pp. 97–146). Springer US. https://doi.org/10.1007/978-1-4684-2490-4_4</w:t>
+      </w:r>
+    </w:p>
+    <w:p>
+      <w:pPr>
+        <w:pStyle w:val="Bibliography"/>
+        <w:rPr>
+          <w:lang w:val="en-GB"/>
+        </w:rPr>
+      </w:pPr>
+      <w:r>
+        <w:rPr>
+          <w:lang w:val="en-GB"/>
+        </w:rPr>
+        <w:t xml:space="preserve">Nunnally, J., &amp; Bernstein, I. (1994). </w:t>
       </w:r>
       <w:r>
         <w:rPr>
@@ -4573,13 +4425,13 @@
           <w:iCs/>
           <w:lang w:val="en-GB"/>
         </w:rPr>
-        <w:t>134</w:t>
-      </w:r>
-      <w:r>
-        <w:rPr>
-          <w:lang w:val="en-GB"/>
-        </w:rPr>
-        <w:t>(4), 565–584. https://doi.org/10.1037/0096-3445.134.4.565</w:t>
+        <w:t>Psychometric Theory</w:t>
+      </w:r>
+      <w:r>
+        <w:rPr>
+          <w:lang w:val="en-GB"/>
+        </w:rPr>
+        <w:t xml:space="preserve"> (3rd edition). McGraw-Hill.</w:t>
       </w:r>
     </w:p>
     <w:p>
@@ -4593,7 +4445,7 @@
         <w:rPr>
           <w:lang w:val="en-GB"/>
         </w:rPr>
-        <w:t xml:space="preserve">Nosek, B. A., Ebersole, C. R., DeHaven, A. C., &amp; Mellor, D. T. (2018). The preregistration revolution. </w:t>
+        <w:t xml:space="preserve">Richard, F. D., Bond, C. F., &amp; Stokes-Zoota, J. J. (2003). One Hundred Years of Social Psychology Quantitatively Described. </w:t>
       </w:r>
       <w:r>
         <w:rPr>
@@ -4601,7 +4453,7 @@
           <w:iCs/>
           <w:lang w:val="en-GB"/>
         </w:rPr>
-        <w:t>Proceedings of the National Academy of Sciences</w:t>
+        <w:t>Review of General Psychology</w:t>
       </w:r>
       <w:r>
         <w:rPr>
@@ -4615,13 +4467,13 @@
           <w:iCs/>
           <w:lang w:val="en-GB"/>
         </w:rPr>
-        <w:t>115</w:t>
-      </w:r>
-      <w:r>
-        <w:rPr>
-          <w:lang w:val="en-GB"/>
-        </w:rPr>
-        <w:t>(11), 2600–2606. https://doi.org/10.1073/pnas.1708274114</w:t>
+        <w:t>7</w:t>
+      </w:r>
+      <w:r>
+        <w:rPr>
+          <w:lang w:val="en-GB"/>
+        </w:rPr>
+        <w:t>(4), 331–363. https://doi.org/10.1037/1089-2680.7.4.331</w:t>
       </w:r>
     </w:p>
     <w:p>
@@ -4635,7 +4487,7 @@
         <w:rPr>
           <w:lang w:val="en-GB"/>
         </w:rPr>
-        <w:t xml:space="preserve">Nunnally, J. (1978). An Overview of Psychological Measurement. In B. B. Wolman (Ed.), </w:t>
+        <w:t xml:space="preserve">Sarafoglou, A., Hoogeveen, S., &amp; Wagenmakers, E.-J. (2023). Comparing Analysis Blinding With Preregistration in the Many-Analysts Religion Project. </w:t>
       </w:r>
       <w:r>
         <w:rPr>
@@ -4643,27 +4495,13 @@
           <w:iCs/>
           <w:lang w:val="en-GB"/>
         </w:rPr>
-        <w:t>Clinical Diagnosis of Mental Disorders: A Handbook</w:t>
-      </w:r>
-      <w:r>
-        <w:rPr>
-          <w:lang w:val="en-GB"/>
-        </w:rPr>
-        <w:t xml:space="preserve"> (pp. 97–146). Springer US. https://doi.org/10.1007/978-1-4684-2490-4_4</w:t>
-      </w:r>
-    </w:p>
-    <w:p>
-      <w:pPr>
-        <w:pStyle w:val="Bibliography"/>
-        <w:rPr>
-          <w:lang w:val="en-GB"/>
-        </w:rPr>
-      </w:pPr>
-      <w:r>
-        <w:rPr>
-          <w:lang w:val="en-GB"/>
-        </w:rPr>
-        <w:t xml:space="preserve">Nunnally, J., &amp; Bernstein, I. (1994). </w:t>
+        <w:t>Advances in Methods and Practices in Psychological Science</w:t>
+      </w:r>
+      <w:r>
+        <w:rPr>
+          <w:lang w:val="en-GB"/>
+        </w:rPr>
+        <w:t xml:space="preserve">, </w:t>
       </w:r>
       <w:r>
         <w:rPr>
@@ -4671,13 +4509,13 @@
           <w:iCs/>
           <w:lang w:val="en-GB"/>
         </w:rPr>
-        <w:t>Psychometric Theory</w:t>
-      </w:r>
-      <w:r>
-        <w:rPr>
-          <w:lang w:val="en-GB"/>
-        </w:rPr>
-        <w:t xml:space="preserve"> (3rd edition). McGraw-Hill.</w:t>
+        <w:t>6</w:t>
+      </w:r>
+      <w:r>
+        <w:rPr>
+          <w:lang w:val="en-GB"/>
+        </w:rPr>
+        <w:t>(1), 25152459221128320. https://doi.org/10.1177/25152459221128319</w:t>
       </w:r>
     </w:p>
     <w:p>
@@ -4691,21 +4529,7 @@
         <w:rPr>
           <w:lang w:val="en-GB"/>
         </w:rPr>
-        <w:t>Richard, F. D., Bond, C. F., &amp; Stokes-</w:t>
-      </w:r>
-      <w:proofErr w:type="spellStart"/>
-      <w:r>
-        <w:rPr>
-          <w:lang w:val="en-GB"/>
-        </w:rPr>
-        <w:t>Zoota</w:t>
-      </w:r>
-      <w:proofErr w:type="spellEnd"/>
-      <w:r>
-        <w:rPr>
-          <w:lang w:val="en-GB"/>
-        </w:rPr>
-        <w:t xml:space="preserve">, J. J. (2003). One Hundred Years of Social Psychology Quantitatively Described. </w:t>
+        <w:t xml:space="preserve">Simmons, J. P., Nelson, L. D., &amp; Simonsohn, U. (2011). False-positive psychology: Undisclosed flexibility in data collection and analysis allows presenting anything as significant. </w:t>
       </w:r>
       <w:r>
         <w:rPr>
@@ -4713,7 +4537,7 @@
           <w:iCs/>
           <w:lang w:val="en-GB"/>
         </w:rPr>
-        <w:t>Review of General Psychology</w:t>
+        <w:t>Psychological Science</w:t>
       </w:r>
       <w:r>
         <w:rPr>
@@ -4727,13 +4551,13 @@
           <w:iCs/>
           <w:lang w:val="en-GB"/>
         </w:rPr>
-        <w:t>7</w:t>
-      </w:r>
-      <w:r>
-        <w:rPr>
-          <w:lang w:val="en-GB"/>
-        </w:rPr>
-        <w:t>(4), 331–363. https://doi.org/10.1037/1089-2680.7.4.331</w:t>
+        <w:t>22</w:t>
+      </w:r>
+      <w:r>
+        <w:rPr>
+          <w:lang w:val="en-GB"/>
+        </w:rPr>
+        <w:t>(11), 1359–1366. https://doi.org/10.1177/0956797611417632</w:t>
       </w:r>
     </w:p>
     <w:p>
@@ -4743,33 +4567,11 @@
           <w:lang w:val="en-GB"/>
         </w:rPr>
       </w:pPr>
-      <w:proofErr w:type="spellStart"/>
-      <w:r>
-        <w:rPr>
-          <w:lang w:val="en-GB"/>
-        </w:rPr>
-        <w:t>Sarafoglou</w:t>
-      </w:r>
-      <w:proofErr w:type="spellEnd"/>
-      <w:r>
-        <w:rPr>
-          <w:lang w:val="en-GB"/>
-        </w:rPr>
-        <w:t xml:space="preserve">, A., </w:t>
-      </w:r>
-      <w:proofErr w:type="spellStart"/>
-      <w:r>
-        <w:rPr>
-          <w:lang w:val="en-GB"/>
-        </w:rPr>
-        <w:t>Hoogeveen</w:t>
-      </w:r>
-      <w:proofErr w:type="spellEnd"/>
-      <w:r>
-        <w:rPr>
-          <w:lang w:val="en-GB"/>
-        </w:rPr>
-        <w:t xml:space="preserve">, S., &amp; Wagenmakers, E.-J. (2023). Comparing Analysis Blinding With Preregistration in the Many-Analysts Religion Project. </w:t>
+      <w:r>
+        <w:rPr>
+          <w:lang w:val="en-GB"/>
+        </w:rPr>
+        <w:t xml:space="preserve">Vahey, N. A., Nicholson, E., &amp; Barnes-Holmes, D. (2015). A meta-analysis of criterion effects for the Implicit Relational Assessment Procedure (IRAP) in the clinical domain. </w:t>
       </w:r>
       <w:r>
         <w:rPr>
@@ -4777,7 +4579,7 @@
           <w:iCs/>
           <w:lang w:val="en-GB"/>
         </w:rPr>
-        <w:t>Advances in Methods and Practices in Psychological Science</w:t>
+        <w:t>Journal of Behavior Therapy and Experimental Psychiatry</w:t>
       </w:r>
       <w:r>
         <w:rPr>
@@ -4791,13 +4593,13 @@
           <w:iCs/>
           <w:lang w:val="en-GB"/>
         </w:rPr>
-        <w:t>6</w:t>
-      </w:r>
-      <w:r>
-        <w:rPr>
-          <w:lang w:val="en-GB"/>
-        </w:rPr>
-        <w:t>(1), 25152459221128320. https://doi.org/10.1177/25152459221128319</w:t>
+        <w:t>48</w:t>
+      </w:r>
+      <w:r>
+        <w:rPr>
+          <w:lang w:val="en-GB"/>
+        </w:rPr>
+        <w:t>, 59–65. https://doi.org/10.1016/j.jbtep.2015.01.004</w:t>
       </w:r>
     </w:p>
     <w:p>
@@ -4811,123 +4613,7 @@
         <w:rPr>
           <w:lang w:val="en-GB"/>
         </w:rPr>
-        <w:t xml:space="preserve">Simmons, J. P., Nelson, L. D., &amp; Simonsohn, U. (2011). False-positive psychology: Undisclosed flexibility in data collection and analysis allows presenting anything as significant. </w:t>
-      </w:r>
-      <w:r>
-        <w:rPr>
-          <w:i/>
-          <w:iCs/>
-          <w:lang w:val="en-GB"/>
-        </w:rPr>
-        <w:t>Psychological Science</w:t>
-      </w:r>
-      <w:r>
-        <w:rPr>
-          <w:lang w:val="en-GB"/>
-        </w:rPr>
-        <w:t xml:space="preserve">, </w:t>
-      </w:r>
-      <w:r>
-        <w:rPr>
-          <w:i/>
-          <w:iCs/>
-          <w:lang w:val="en-GB"/>
-        </w:rPr>
-        <w:t>22</w:t>
-      </w:r>
-      <w:r>
-        <w:rPr>
-          <w:lang w:val="en-GB"/>
-        </w:rPr>
-        <w:t>(11), 1359–1366. https://doi.org/10.1177/0956797611417632</w:t>
-      </w:r>
-    </w:p>
-    <w:p>
-      <w:pPr>
-        <w:pStyle w:val="Bibliography"/>
-        <w:rPr>
-          <w:lang w:val="en-GB"/>
-        </w:rPr>
-      </w:pPr>
-      <w:r>
-        <w:rPr>
-          <w:lang w:val="en-GB"/>
-        </w:rPr>
-        <w:t xml:space="preserve">Vahey, N. A., Nicholson, E., &amp; Barnes-Holmes, D. (2015). A meta-analysis of criterion effects for the Implicit Relational Assessment Procedure (IRAP) in the clinical domain. </w:t>
-      </w:r>
-      <w:r>
-        <w:rPr>
-          <w:i/>
-          <w:iCs/>
-          <w:lang w:val="en-GB"/>
-        </w:rPr>
-        <w:t xml:space="preserve">Journal of </w:t>
-      </w:r>
-      <w:proofErr w:type="spellStart"/>
-      <w:r>
-        <w:rPr>
-          <w:i/>
-          <w:iCs/>
-          <w:lang w:val="en-GB"/>
-        </w:rPr>
-        <w:t>Behavior</w:t>
-      </w:r>
-      <w:proofErr w:type="spellEnd"/>
-      <w:r>
-        <w:rPr>
-          <w:i/>
-          <w:iCs/>
-          <w:lang w:val="en-GB"/>
-        </w:rPr>
-        <w:t xml:space="preserve"> Therapy and Experimental Psychiatry</w:t>
-      </w:r>
-      <w:r>
-        <w:rPr>
-          <w:lang w:val="en-GB"/>
-        </w:rPr>
-        <w:t xml:space="preserve">, </w:t>
-      </w:r>
-      <w:r>
-        <w:rPr>
-          <w:i/>
-          <w:iCs/>
-          <w:lang w:val="en-GB"/>
-        </w:rPr>
-        <w:t>48</w:t>
-      </w:r>
-      <w:r>
-        <w:rPr>
-          <w:lang w:val="en-GB"/>
-        </w:rPr>
-        <w:t>, 59–65. https://doi.org/10.1016/j.jbtep.2015.01.004</w:t>
-      </w:r>
-    </w:p>
-    <w:p>
-      <w:pPr>
-        <w:pStyle w:val="Bibliography"/>
-        <w:rPr>
-          <w:lang w:val="en-GB"/>
-        </w:rPr>
-      </w:pPr>
-      <w:r>
-        <w:rPr>
-          <w:lang w:val="en-GB"/>
-        </w:rPr>
-        <w:t xml:space="preserve">van Zyl, J. M., </w:t>
-      </w:r>
-      <w:proofErr w:type="spellStart"/>
-      <w:r>
-        <w:rPr>
-          <w:lang w:val="en-GB"/>
-        </w:rPr>
-        <w:t>Neudecker</w:t>
-      </w:r>
-      <w:proofErr w:type="spellEnd"/>
-      <w:r>
-        <w:rPr>
-          <w:lang w:val="en-GB"/>
-        </w:rPr>
-        <w:t xml:space="preserve">, H., &amp; Nel, D. G. (2000). On the distribution of the maximum likelihood estimator of Cronbach’s alpha. </w:t>
+        <w:t xml:space="preserve">van Zyl, J. M., Neudecker, H., &amp; Nel, D. G. (2000). On the distribution of the maximum likelihood estimator of Cronbach’s alpha. </w:t>
       </w:r>
       <w:r>
         <w:rPr>

</xml_diff>

<commit_message>
updated analyses based on updated data
</commit_message>
<xml_diff>
--- a/communications/preprint/Hussey - 2023 - The Implicit Relational Assessment Procedure's trial types are not 'functionally independent'.docx
+++ b/communications/preprint/Hussey - 2023 - The Implicit Relational Assessment Procedure's trial types are not 'functionally independent'.docx
@@ -137,6 +137,7 @@
           <w:docGrid w:linePitch="360"/>
         </w:sectPr>
       </w:pPr>
+      <w:commentRangeStart w:id="0"/>
       <w:r>
         <w:rPr>
           <w:sz w:val="20"/>
@@ -586,6 +587,13 @@
           <w:szCs w:val="20"/>
         </w:rPr>
         <w:t>decisions can be made are provided, along with more general recommendations for ensuring the replicability of findings.</w:t>
+      </w:r>
+      <w:commentRangeEnd w:id="0"/>
+      <w:r>
+        <w:rPr>
+          <w:rStyle w:val="CommentReference"/>
+        </w:rPr>
+        <w:commentReference w:id="0"/>
       </w:r>
     </w:p>
     <w:p/>
@@ -802,7 +810,13 @@
         <w:rPr>
           <w:lang w:val="en-IE"/>
         </w:rPr>
-        <w:t xml:space="preserve">seen as providing a measure of the strength or probability of four functionally independent [relational responses]” (p.310). </w:t>
+        <w:t xml:space="preserve">seen as providing a measure of the strength </w:t>
+      </w:r>
+      <w:r>
+        <w:rPr>
+          <w:lang w:val="en-IE"/>
+        </w:rPr>
+        <w:t xml:space="preserve">or probability of four functionally independent [relational responses]” (p.310). </w:t>
       </w:r>
       <w:r>
         <w:rPr>
@@ -868,13 +882,7 @@
         <w:rPr>
           <w:lang w:val="en-IE"/>
         </w:rPr>
-        <w:t xml:space="preserve"> in guiding data scoring and analysis </w:t>
-      </w:r>
-      <w:r>
-        <w:rPr>
-          <w:lang w:val="en-IE"/>
-        </w:rPr>
-        <w:t>choices in the IRAP literature. Anecdotally, this claim is often encountered in peer review. For example, when authors present data</w:t>
+        <w:t xml:space="preserve"> in guiding data scoring and analysis choices in the IRAP literature. Anecdotally, this claim is often encountered in peer review. For example, when authors present data</w:t>
       </w:r>
       <w:r>
         <w:rPr>
@@ -1002,7 +1010,14 @@
         <w:rPr>
           <w:lang w:val="en-IE"/>
         </w:rPr>
-        <w:t>However, inspection of the literature demonstrates very little direct support for this claim</w:t>
+        <w:t xml:space="preserve">However, inspection of the literature demonstrates very little </w:t>
+      </w:r>
+      <w:r>
+        <w:rPr>
+          <w:lang w:val="en-IE"/>
+        </w:rPr>
+        <w:lastRenderedPageBreak/>
+        <w:t>direct support for this claim</w:t>
       </w:r>
       <w:r>
         <w:rPr>
@@ -1088,14 +1103,7 @@
         <w:rPr>
           <w:lang w:val="en-IE"/>
         </w:rPr>
-        <w:t xml:space="preserve">such a conclusion represents an instance </w:t>
-      </w:r>
-      <w:r>
-        <w:rPr>
-          <w:lang w:val="en-IE"/>
-        </w:rPr>
-        <w:lastRenderedPageBreak/>
-        <w:t xml:space="preserve">of making claims about </w:t>
+        <w:t xml:space="preserve">such a conclusion represents an instance of making claims about </w:t>
       </w:r>
       <w:r>
         <w:rPr>
@@ -1724,20 +1732,15 @@
         <w:fldChar w:fldCharType="end"/>
       </w:r>
       <w:r>
-        <w:t xml:space="preserve">. For full details of the dataset, see Hussey and Drake (2020). </w:t>
-      </w:r>
-      <w:r>
-        <w:t xml:space="preserve">All data and code </w:t>
-      </w:r>
-      <w:proofErr w:type="gramStart"/>
-      <w:r>
-        <w:t>is</w:t>
-      </w:r>
-      <w:proofErr w:type="gramEnd"/>
-      <w:r>
-        <w:t xml:space="preserve"> available (</w:t>
-      </w:r>
-      <w:hyperlink r:id="rId11" w:history="1">
+        <w:t xml:space="preserve">. For full details of the dataset, see </w:t>
+      </w:r>
+      <w:r>
+        <w:t xml:space="preserve">Hussey and Drake (2020). </w:t>
+      </w:r>
+      <w:r>
+        <w:t>All data and code is available (</w:t>
+      </w:r>
+      <w:hyperlink r:id="rId15" w:history="1">
         <w:r>
           <w:rPr>
             <w:rStyle w:val="Hyperlink"/>
@@ -1814,18 +1817,7 @@
         <w:t>z</w:t>
       </w:r>
       <w:r>
-        <w:t xml:space="preserve"> transformation. This normalization transformations produces less biased </w:t>
-      </w:r>
-      <w:r>
-        <w:t xml:space="preserve">estimates of variance and allows confidence intervals to conform to the bounded range of correlations (i.e., 0 to 1). Sample sizes were then used to calculate variances and confidence intervals around each estimate using the R package </w:t>
-      </w:r>
-      <w:proofErr w:type="spellStart"/>
-      <w:r>
-        <w:t>metafor</w:t>
-      </w:r>
-      <w:proofErr w:type="spellEnd"/>
-      <w:r>
-        <w:t xml:space="preserve"> </w:t>
+        <w:t xml:space="preserve"> transformation. This normalization transformations produces less biased estimates of variance and allows confidence intervals to conform to the bounded range of correlations (i.e., 0 to 1). Sample sizes were then used to calculate variances and confidence intervals around each estimate using the R package metafor </w:t>
       </w:r>
       <w:r>
         <w:fldChar w:fldCharType="begin"/>
@@ -1898,6 +1890,7 @@
         <w:rPr>
           <w:noProof/>
         </w:rPr>
+        <w:lastRenderedPageBreak/>
         <w:drawing>
           <wp:inline distT="0" distB="0" distL="0" distR="0" wp14:anchorId="01BAE798" wp14:editId="7A535F9F">
             <wp:extent cx="2800350" cy="5600700"/>
@@ -1914,7 +1907,7 @@
                     <pic:cNvPicPr/>
                   </pic:nvPicPr>
                   <pic:blipFill>
-                    <a:blip r:embed="rId12">
+                    <a:blip r:embed="rId16">
                       <a:extLst>
                         <a:ext uri="{28A0092B-C50C-407E-A947-70E740481C1C}">
                           <a14:useLocalDpi xmlns:a14="http://schemas.microsoft.com/office/drawing/2010/main" val="0"/>
@@ -1998,7 +1991,6 @@
         <w:pStyle w:val="Heading2"/>
       </w:pPr>
       <w:r>
-        <w:lastRenderedPageBreak/>
         <w:t>Meta-analysis</w:t>
       </w:r>
     </w:p>
@@ -2026,7 +2018,10 @@
         <w:t>r</w:t>
       </w:r>
       <w:r>
-        <w:t xml:space="preserve"> = .21, 95% CI [.16, .26], 95% PI [-.10, .48]</w:t>
+        <w:t xml:space="preserve"> </w:t>
+      </w:r>
+      <w:r>
+        <w:t>= .21, 95% CI [.16, .26], 95% PI [-.10, .48]</w:t>
       </w:r>
       <w:r>
         <w:t xml:space="preserve">, </w:t>
@@ -2110,7 +2105,7 @@
                     <pic:cNvPicPr/>
                   </pic:nvPicPr>
                   <pic:blipFill>
-                    <a:blip r:embed="rId13">
+                    <a:blip r:embed="rId17">
                       <a:extLst>
                         <a:ext uri="{28A0092B-C50C-407E-A947-70E740481C1C}">
                           <a14:useLocalDpi xmlns:a14="http://schemas.microsoft.com/office/drawing/2010/main" val="0"/>
@@ -2188,10 +2183,7 @@
         <w:t>distribution of correlations</w:t>
       </w:r>
       <w:r>
-        <w:t xml:space="preserve">. No evidence of </w:t>
-      </w:r>
-      <w:r>
-        <w:t xml:space="preserve">multimodality was observed </w:t>
+        <w:t xml:space="preserve">. No evidence of multimodality was observed </w:t>
       </w:r>
       <w:r>
         <w:t xml:space="preserve">(see histogram in Figure </w:t>
@@ -2218,7 +2210,11 @@
         <w:t xml:space="preserve">s are </w:t>
       </w:r>
       <w:r>
-        <w:t xml:space="preserve">non-independent, and that observed variation is due to heterogeneity between domains from unmodelled sources rather than due to moderation. Simply put, results suggest that different implementations of the IRAP differ and this causes differences in the degree of correlation among the </w:t>
+        <w:t xml:space="preserve">non-independent, and that observed variation is due to heterogeneity between domains from unmodelled sources rather than due to moderation. Simply put, results </w:t>
+      </w:r>
+      <w:r>
+        <w:lastRenderedPageBreak/>
+        <w:t xml:space="preserve">suggest that different implementations of the IRAP differ and this causes differences in the degree of correlation among the </w:t>
       </w:r>
       <w:r>
         <w:t>trial-type</w:t>
@@ -2310,7 +2306,7 @@
                     <pic:cNvPicPr/>
                   </pic:nvPicPr>
                   <pic:blipFill>
-                    <a:blip r:embed="rId14">
+                    <a:blip r:embed="rId18">
                       <a:extLst>
                         <a:ext uri="{28A0092B-C50C-407E-A947-70E740481C1C}">
                           <a14:useLocalDpi xmlns:a14="http://schemas.microsoft.com/office/drawing/2010/main" val="0"/>
@@ -2676,7 +2672,6 @@
         <w:rPr>
           <w:lang w:val="en-IE"/>
         </w:rPr>
-        <w:lastRenderedPageBreak/>
         <w:t>studies</w:t>
       </w:r>
       <w:r>
@@ -3121,10 +3116,7 @@
         <w:t xml:space="preserve">. For example, </w:t>
       </w:r>
       <w:r>
-        <w:t xml:space="preserve">based on the </w:t>
-      </w:r>
-      <w:r>
-        <w:t xml:space="preserve">current research, a researcher might decide </w:t>
+        <w:t xml:space="preserve">based on the current research, a researcher might decide </w:t>
       </w:r>
       <w:r>
         <w:t xml:space="preserve">whether </w:t>
@@ -3133,7 +3125,11 @@
         <w:t xml:space="preserve">to </w:t>
       </w:r>
       <w:r>
-        <w:t xml:space="preserve">analyse their IRAP data as one score or four based on an </w:t>
+        <w:t xml:space="preserve">analyse their IRAP data as one score or four based on </w:t>
+      </w:r>
+      <w:r>
+        <w:lastRenderedPageBreak/>
+        <w:t xml:space="preserve">an </w:t>
       </w:r>
       <w:r>
         <w:t>assess</w:t>
@@ -3341,13 +3337,8 @@
         <w:t>A</w:t>
       </w:r>
       <w:r>
-        <w:t xml:space="preserve">uthor </w:t>
-      </w:r>
-      <w:proofErr w:type="gramStart"/>
-      <w:r>
-        <w:t>note</w:t>
-      </w:r>
-      <w:proofErr w:type="gramEnd"/>
+        <w:t>uthor note</w:t>
+      </w:r>
     </w:p>
     <w:p>
       <w:pPr>
@@ -3359,7 +3350,7 @@
       <w:r>
         <w:t xml:space="preserve">Ian Hussey, Ruhr University Bochum, Germany. </w:t>
       </w:r>
-      <w:hyperlink r:id="rId15" w:history="1">
+      <w:hyperlink r:id="rId19" w:history="1">
         <w:r>
           <w:rPr>
             <w:rStyle w:val="Hyperlink"/>
@@ -3429,7 +3420,7 @@
       <w:r>
         <w:t xml:space="preserve"> </w:t>
       </w:r>
-      <w:hyperlink r:id="rId16" w:history="1">
+      <w:hyperlink r:id="rId20" w:history="1">
         <w:r>
           <w:rPr>
             <w:rStyle w:val="Hyperlink"/>
@@ -3485,28 +3476,7 @@
           <w:iCs/>
           <w:lang w:val="en-GB"/>
         </w:rPr>
-        <w:t>Selective Hypothesis Reporting in Psychology: Comparing Preregistrations and Corresponding Publications</w:t>
-      </w:r>
-      <w:r>
-        <w:rPr>
-          <w:lang w:val="en-GB"/>
-        </w:rPr>
-        <w:t>. MetaArXiv. https://doi.org/10.31222/osf.io/nf6mq</w:t>
-      </w:r>
-    </w:p>
-    <w:p>
-      <w:pPr>
-        <w:pStyle w:val="Bibliography"/>
-        <w:rPr>
-          <w:lang w:val="en-GB"/>
-        </w:rPr>
-      </w:pPr>
-      <w:r>
-        <w:rPr>
-          <w:lang w:val="en-GB"/>
-        </w:rPr>
-        <w:lastRenderedPageBreak/>
-        <w:t xml:space="preserve">Bakker, M., Veldkamp, C. L. S., Assen, M. A. L. M. van, Crompvoets, E. A. V., Ong, H. H., Nosek, B. A., Soderberg, C. K., Mellor, D., &amp; Wicherts, J. M. (2020). Ensuring the quality and specificity of preregistrations. </w:t>
+        <w:t xml:space="preserve">Selective Hypothesis Reporting in Psychology: Comparing </w:t>
       </w:r>
       <w:r>
         <w:rPr>
@@ -3514,13 +3484,27 @@
           <w:iCs/>
           <w:lang w:val="en-GB"/>
         </w:rPr>
-        <w:t>PLOS Biology</w:t>
-      </w:r>
-      <w:r>
-        <w:rPr>
-          <w:lang w:val="en-GB"/>
-        </w:rPr>
-        <w:t xml:space="preserve">, </w:t>
+        <w:t>Preregistrations and Corresponding Publications</w:t>
+      </w:r>
+      <w:r>
+        <w:rPr>
+          <w:lang w:val="en-GB"/>
+        </w:rPr>
+        <w:t>. MetaArXiv. https://doi.org/10.31222/osf.io/nf6mq</w:t>
+      </w:r>
+    </w:p>
+    <w:p>
+      <w:pPr>
+        <w:pStyle w:val="Bibliography"/>
+        <w:rPr>
+          <w:lang w:val="en-GB"/>
+        </w:rPr>
+      </w:pPr>
+      <w:r>
+        <w:rPr>
+          <w:lang w:val="en-GB"/>
+        </w:rPr>
+        <w:t xml:space="preserve">Bakker, M., Veldkamp, C. L. S., Assen, M. A. L. M. van, Crompvoets, E. A. V., Ong, H. H., Nosek, B. A., Soderberg, C. K., Mellor, D., &amp; Wicherts, J. M. (2020). Ensuring the quality and specificity of preregistrations. </w:t>
       </w:r>
       <w:r>
         <w:rPr>
@@ -3528,27 +3512,13 @@
           <w:iCs/>
           <w:lang w:val="en-GB"/>
         </w:rPr>
-        <w:t>18</w:t>
-      </w:r>
-      <w:r>
-        <w:rPr>
-          <w:lang w:val="en-GB"/>
-        </w:rPr>
-        <w:t>(12), e3000937. https://doi.org/10.1371/journal.pbio.3000937</w:t>
-      </w:r>
-    </w:p>
-    <w:p>
-      <w:pPr>
-        <w:pStyle w:val="Bibliography"/>
-        <w:rPr>
-          <w:lang w:val="en-GB"/>
-        </w:rPr>
-      </w:pPr>
-      <w:r>
-        <w:rPr>
-          <w:lang w:val="en-GB"/>
-        </w:rPr>
-        <w:t xml:space="preserve">Barnes-Holmes, D., Barnes-Holmes, Y., Stewart, I., &amp; Boles, S. (2010). A sketch of the Implicit Relational Assessment Procedure (IRAP) and the Relational Elaboration and Coherence (REC) model. </w:t>
+        <w:t>PLOS Biology</w:t>
+      </w:r>
+      <w:r>
+        <w:rPr>
+          <w:lang w:val="en-GB"/>
+        </w:rPr>
+        <w:t xml:space="preserve">, </w:t>
       </w:r>
       <w:r>
         <w:rPr>
@@ -3556,13 +3526,27 @@
           <w:iCs/>
           <w:lang w:val="en-GB"/>
         </w:rPr>
-        <w:t>The Psychological Record</w:t>
-      </w:r>
-      <w:r>
-        <w:rPr>
-          <w:lang w:val="en-GB"/>
-        </w:rPr>
-        <w:t xml:space="preserve">, </w:t>
+        <w:t>18</w:t>
+      </w:r>
+      <w:r>
+        <w:rPr>
+          <w:lang w:val="en-GB"/>
+        </w:rPr>
+        <w:t>(12), e3000937. https://doi.org/10.1371/journal.pbio.3000937</w:t>
+      </w:r>
+    </w:p>
+    <w:p>
+      <w:pPr>
+        <w:pStyle w:val="Bibliography"/>
+        <w:rPr>
+          <w:lang w:val="en-GB"/>
+        </w:rPr>
+      </w:pPr>
+      <w:r>
+        <w:rPr>
+          <w:lang w:val="en-GB"/>
+        </w:rPr>
+        <w:t xml:space="preserve">Barnes-Holmes, D., Barnes-Holmes, Y., Stewart, I., &amp; Boles, S. (2010). A sketch of the Implicit Relational Assessment Procedure (IRAP) and the Relational Elaboration and Coherence (REC) model. </w:t>
       </w:r>
       <w:r>
         <w:rPr>
@@ -3570,27 +3554,13 @@
           <w:iCs/>
           <w:lang w:val="en-GB"/>
         </w:rPr>
-        <w:t>60</w:t>
-      </w:r>
-      <w:r>
-        <w:rPr>
-          <w:lang w:val="en-GB"/>
-        </w:rPr>
-        <w:t>(3), 527–542. https://doi.org/10.1007/BF03395726</w:t>
-      </w:r>
-    </w:p>
-    <w:p>
-      <w:pPr>
-        <w:pStyle w:val="Bibliography"/>
-        <w:rPr>
-          <w:lang w:val="en-GB"/>
-        </w:rPr>
-      </w:pPr>
-      <w:r>
-        <w:rPr>
-          <w:lang w:val="en-GB"/>
-        </w:rPr>
-        <w:t xml:space="preserve">Cohen, J. (1988). </w:t>
+        <w:t>The Psychological Record</w:t>
+      </w:r>
+      <w:r>
+        <w:rPr>
+          <w:lang w:val="en-GB"/>
+        </w:rPr>
+        <w:t xml:space="preserve">, </w:t>
       </w:r>
       <w:r>
         <w:rPr>
@@ -3598,13 +3568,13 @@
           <w:iCs/>
           <w:lang w:val="en-GB"/>
         </w:rPr>
-        <w:t>Statistical power analysis for the behavioral sciences</w:t>
-      </w:r>
-      <w:r>
-        <w:rPr>
-          <w:lang w:val="en-GB"/>
-        </w:rPr>
-        <w:t>. Erlbaum.</w:t>
+        <w:t>60</w:t>
+      </w:r>
+      <w:r>
+        <w:rPr>
+          <w:lang w:val="en-GB"/>
+        </w:rPr>
+        <w:t>(3), 527–542. https://doi.org/10.1007/BF03395726</w:t>
       </w:r>
     </w:p>
     <w:p>
@@ -3618,7 +3588,7 @@
         <w:rPr>
           <w:lang w:val="en-GB"/>
         </w:rPr>
-        <w:t xml:space="preserve">Elson, M. (2019). Examining Psychological Science Through Systematic Meta-Method Analysis: A Call for Research. </w:t>
+        <w:t xml:space="preserve">Cohen, J. (1988). </w:t>
       </w:r>
       <w:r>
         <w:rPr>
@@ -3626,13 +3596,27 @@
           <w:iCs/>
           <w:lang w:val="en-GB"/>
         </w:rPr>
-        <w:t>Advances in Methods and Practices in Psychological Science</w:t>
-      </w:r>
-      <w:r>
-        <w:rPr>
-          <w:lang w:val="en-GB"/>
-        </w:rPr>
-        <w:t xml:space="preserve">, </w:t>
+        <w:t>Statistical power analysis for the behavioral sciences</w:t>
+      </w:r>
+      <w:r>
+        <w:rPr>
+          <w:lang w:val="en-GB"/>
+        </w:rPr>
+        <w:t>. Erlbaum.</w:t>
+      </w:r>
+    </w:p>
+    <w:p>
+      <w:pPr>
+        <w:pStyle w:val="Bibliography"/>
+        <w:rPr>
+          <w:lang w:val="en-GB"/>
+        </w:rPr>
+      </w:pPr>
+      <w:r>
+        <w:rPr>
+          <w:lang w:val="en-GB"/>
+        </w:rPr>
+        <w:t xml:space="preserve">Elson, M. (2019). Examining Psychological Science Through Systematic Meta-Method Analysis: A Call for Research. </w:t>
       </w:r>
       <w:r>
         <w:rPr>
@@ -3640,27 +3624,13 @@
           <w:iCs/>
           <w:lang w:val="en-GB"/>
         </w:rPr>
-        <w:t>2</w:t>
-      </w:r>
-      <w:r>
-        <w:rPr>
-          <w:lang w:val="en-GB"/>
-        </w:rPr>
-        <w:t>(4), 350–363. https://doi.org/10.1177/2515245919863296</w:t>
-      </w:r>
-    </w:p>
-    <w:p>
-      <w:pPr>
-        <w:pStyle w:val="Bibliography"/>
-        <w:rPr>
-          <w:lang w:val="en-GB"/>
-        </w:rPr>
-      </w:pPr>
-      <w:r>
-        <w:rPr>
-          <w:lang w:val="en-GB"/>
-        </w:rPr>
-        <w:t xml:space="preserve">Finn, M., Barnes-Holmes, D., Hussey, I., &amp; Graddy, J. (2016a). Exploring the Behavioral Dynamics of the Implicit Relational Assessment Procedure: The Impact of Three Types of Introductory Rules. </w:t>
+        <w:t>Advances in Methods and Practices in Psychological Science</w:t>
+      </w:r>
+      <w:r>
+        <w:rPr>
+          <w:lang w:val="en-GB"/>
+        </w:rPr>
+        <w:t xml:space="preserve">, </w:t>
       </w:r>
       <w:r>
         <w:rPr>
@@ -3668,13 +3638,27 @@
           <w:iCs/>
           <w:lang w:val="en-GB"/>
         </w:rPr>
-        <w:t>The Psychological Record</w:t>
-      </w:r>
-      <w:r>
-        <w:rPr>
-          <w:lang w:val="en-GB"/>
-        </w:rPr>
-        <w:t xml:space="preserve">, </w:t>
+        <w:t>2</w:t>
+      </w:r>
+      <w:r>
+        <w:rPr>
+          <w:lang w:val="en-GB"/>
+        </w:rPr>
+        <w:t>(4), 350–363. https://doi.org/10.1177/2515245919863296</w:t>
+      </w:r>
+    </w:p>
+    <w:p>
+      <w:pPr>
+        <w:pStyle w:val="Bibliography"/>
+        <w:rPr>
+          <w:lang w:val="en-GB"/>
+        </w:rPr>
+      </w:pPr>
+      <w:r>
+        <w:rPr>
+          <w:lang w:val="en-GB"/>
+        </w:rPr>
+        <w:t xml:space="preserve">Finn, M., Barnes-Holmes, D., Hussey, I., &amp; Graddy, J. (2016a). Exploring the Behavioral Dynamics of the Implicit Relational Assessment Procedure: The Impact of Three Types of Introductory Rules. </w:t>
       </w:r>
       <w:r>
         <w:rPr>
@@ -3682,27 +3666,13 @@
           <w:iCs/>
           <w:lang w:val="en-GB"/>
         </w:rPr>
-        <w:t>2</w:t>
-      </w:r>
-      <w:r>
-        <w:rPr>
-          <w:lang w:val="en-GB"/>
-        </w:rPr>
-        <w:t>, 309–321.</w:t>
-      </w:r>
-    </w:p>
-    <w:p>
-      <w:pPr>
-        <w:pStyle w:val="Bibliography"/>
-        <w:rPr>
-          <w:lang w:val="en-GB"/>
-        </w:rPr>
-      </w:pPr>
-      <w:r>
-        <w:rPr>
-          <w:lang w:val="en-GB"/>
-        </w:rPr>
-        <w:t xml:space="preserve">Finn, M., Barnes-Holmes, D., Hussey, I., &amp; Graddy, J. (2016b). Exploring the behavioral dynamics of the implicit relational assessment procedure: The impact of three types of introductory rules. </w:t>
+        <w:t>The Psychological Record</w:t>
+      </w:r>
+      <w:r>
+        <w:rPr>
+          <w:lang w:val="en-GB"/>
+        </w:rPr>
+        <w:t xml:space="preserve">, </w:t>
       </w:r>
       <w:r>
         <w:rPr>
@@ -3710,13 +3680,27 @@
           <w:iCs/>
           <w:lang w:val="en-GB"/>
         </w:rPr>
-        <w:t>The Psychological Record</w:t>
-      </w:r>
-      <w:r>
-        <w:rPr>
-          <w:lang w:val="en-GB"/>
-        </w:rPr>
-        <w:t xml:space="preserve">, </w:t>
+        <w:t>2</w:t>
+      </w:r>
+      <w:r>
+        <w:rPr>
+          <w:lang w:val="en-GB"/>
+        </w:rPr>
+        <w:t>, 309–321.</w:t>
+      </w:r>
+    </w:p>
+    <w:p>
+      <w:pPr>
+        <w:pStyle w:val="Bibliography"/>
+        <w:rPr>
+          <w:lang w:val="en-GB"/>
+        </w:rPr>
+      </w:pPr>
+      <w:r>
+        <w:rPr>
+          <w:lang w:val="en-GB"/>
+        </w:rPr>
+        <w:t xml:space="preserve">Finn, M., Barnes-Holmes, D., Hussey, I., &amp; Graddy, J. (2016b). Exploring the behavioral dynamics of the implicit relational assessment procedure: The impact of three types of introductory rules. </w:t>
       </w:r>
       <w:r>
         <w:rPr>
@@ -3724,27 +3708,13 @@
           <w:iCs/>
           <w:lang w:val="en-GB"/>
         </w:rPr>
-        <w:t>66</w:t>
-      </w:r>
-      <w:r>
-        <w:rPr>
-          <w:lang w:val="en-GB"/>
-        </w:rPr>
-        <w:t>(2), 309–321. https://doi.org/10.1007/s40732-016-0173-4</w:t>
-      </w:r>
-    </w:p>
-    <w:p>
-      <w:pPr>
-        <w:pStyle w:val="Bibliography"/>
-        <w:rPr>
-          <w:lang w:val="en-GB"/>
-        </w:rPr>
-      </w:pPr>
-      <w:r>
-        <w:rPr>
-          <w:lang w:val="en-GB"/>
-        </w:rPr>
-        <w:t xml:space="preserve">Finn, M., Barnes-Holmes, D., &amp; McEnteggart, C. (2017). Exploring the Single-Trial-Type-Dominance-Effect in the IRAP: Developing a Differential Arbitrarily Applicable Relational Responding Effects (DAARRE) Model. </w:t>
+        <w:t>The Psychological Record</w:t>
+      </w:r>
+      <w:r>
+        <w:rPr>
+          <w:lang w:val="en-GB"/>
+        </w:rPr>
+        <w:t xml:space="preserve">, </w:t>
       </w:r>
       <w:r>
         <w:rPr>
@@ -3752,13 +3722,13 @@
           <w:iCs/>
           <w:lang w:val="en-GB"/>
         </w:rPr>
-        <w:t>The Psychological Record</w:t>
-      </w:r>
-      <w:r>
-        <w:rPr>
-          <w:lang w:val="en-GB"/>
-        </w:rPr>
-        <w:t>, 1–15. https://doi.org/10.1007/s40732-017-0262-z</w:t>
+        <w:t>66</w:t>
+      </w:r>
+      <w:r>
+        <w:rPr>
+          <w:lang w:val="en-GB"/>
+        </w:rPr>
+        <w:t>(2), 309–321. https://doi.org/10.1007/s40732-016-0173-4</w:t>
       </w:r>
     </w:p>
     <w:p>
@@ -3772,7 +3742,7 @@
         <w:rPr>
           <w:lang w:val="en-GB"/>
         </w:rPr>
-        <w:t xml:space="preserve">Finn, M., Barnes-Holmes, D., &amp; McEnteggart, C. (2018). Exploring the single-trial-type-dominance-effect in the IRAP: Developing a differential arbitrarily applicable relational responding effects (DAARRE) model. </w:t>
+        <w:t xml:space="preserve">Finn, M., Barnes-Holmes, D., &amp; McEnteggart, C. (2017). Exploring the Single-Trial-Type-Dominance-Effect in the IRAP: Developing a Differential Arbitrarily Applicable Relational Responding Effects (DAARRE) Model. </w:t>
       </w:r>
       <w:r>
         <w:rPr>
@@ -3786,7 +3756,21 @@
         <w:rPr>
           <w:lang w:val="en-GB"/>
         </w:rPr>
-        <w:t xml:space="preserve">, </w:t>
+        <w:t>, 1–15. https://doi.org/10.1007/s40732-017-0262-z</w:t>
+      </w:r>
+    </w:p>
+    <w:p>
+      <w:pPr>
+        <w:pStyle w:val="Bibliography"/>
+        <w:rPr>
+          <w:lang w:val="en-GB"/>
+        </w:rPr>
+      </w:pPr>
+      <w:r>
+        <w:rPr>
+          <w:lang w:val="en-GB"/>
+        </w:rPr>
+        <w:t xml:space="preserve">Finn, M., Barnes-Holmes, D., &amp; McEnteggart, C. (2018). Exploring the single-trial-type-dominance-effect in the IRAP: Developing a differential arbitrarily applicable relational responding effects (DAARRE) model. </w:t>
       </w:r>
       <w:r>
         <w:rPr>
@@ -3794,27 +3778,13 @@
           <w:iCs/>
           <w:lang w:val="en-GB"/>
         </w:rPr>
-        <w:t>68</w:t>
-      </w:r>
-      <w:r>
-        <w:rPr>
-          <w:lang w:val="en-GB"/>
-        </w:rPr>
-        <w:t>(1), 11–25. https://doi.org/10.1007/s40732-017-0262-z</w:t>
-      </w:r>
-    </w:p>
-    <w:p>
-      <w:pPr>
-        <w:pStyle w:val="Bibliography"/>
-        <w:rPr>
-          <w:lang w:val="en-GB"/>
-        </w:rPr>
-      </w:pPr>
-      <w:r>
-        <w:rPr>
-          <w:lang w:val="en-GB"/>
-        </w:rPr>
-        <w:t xml:space="preserve">Gelman, A., &amp; Stern, H. (2006). The Difference Between “Significant” and “Not Significant” is not Itself Statistically Significant. </w:t>
+        <w:t>The Psychological Record</w:t>
+      </w:r>
+      <w:r>
+        <w:rPr>
+          <w:lang w:val="en-GB"/>
+        </w:rPr>
+        <w:t xml:space="preserve">, </w:t>
       </w:r>
       <w:r>
         <w:rPr>
@@ -3822,13 +3792,27 @@
           <w:iCs/>
           <w:lang w:val="en-GB"/>
         </w:rPr>
-        <w:t>The American Statistician</w:t>
-      </w:r>
-      <w:r>
-        <w:rPr>
-          <w:lang w:val="en-GB"/>
-        </w:rPr>
-        <w:t xml:space="preserve">, </w:t>
+        <w:t>68</w:t>
+      </w:r>
+      <w:r>
+        <w:rPr>
+          <w:lang w:val="en-GB"/>
+        </w:rPr>
+        <w:t>(1), 11–25. https://doi.org/10.1007/s40732-017-0262-z</w:t>
+      </w:r>
+    </w:p>
+    <w:p>
+      <w:pPr>
+        <w:pStyle w:val="Bibliography"/>
+        <w:rPr>
+          <w:lang w:val="en-GB"/>
+        </w:rPr>
+      </w:pPr>
+      <w:r>
+        <w:rPr>
+          <w:lang w:val="en-GB"/>
+        </w:rPr>
+        <w:t xml:space="preserve">Gelman, A., &amp; Stern, H. (2006). The Difference Between “Significant” and “Not Significant” is not Itself Statistically Significant. </w:t>
       </w:r>
       <w:r>
         <w:rPr>
@@ -3836,27 +3820,13 @@
           <w:iCs/>
           <w:lang w:val="en-GB"/>
         </w:rPr>
-        <w:t>60</w:t>
-      </w:r>
-      <w:r>
-        <w:rPr>
-          <w:lang w:val="en-GB"/>
-        </w:rPr>
-        <w:t>(4), 328–331. https://doi.org/10.1198/000313006X152649</w:t>
-      </w:r>
-    </w:p>
-    <w:p>
-      <w:pPr>
-        <w:pStyle w:val="Bibliography"/>
-        <w:rPr>
-          <w:lang w:val="en-GB"/>
-        </w:rPr>
-      </w:pPr>
-      <w:r>
-        <w:rPr>
-          <w:lang w:val="en-GB"/>
-        </w:rPr>
-        <w:t xml:space="preserve">Gignac, G. E., &amp; Szodorai, E. T. (2016). Effect size guidelines for individual differences researchers. </w:t>
+        <w:t>The American Statistician</w:t>
+      </w:r>
+      <w:r>
+        <w:rPr>
+          <w:lang w:val="en-GB"/>
+        </w:rPr>
+        <w:t xml:space="preserve">, </w:t>
       </w:r>
       <w:r>
         <w:rPr>
@@ -3864,13 +3834,27 @@
           <w:iCs/>
           <w:lang w:val="en-GB"/>
         </w:rPr>
-        <w:t>Personality and Individual Differences</w:t>
-      </w:r>
-      <w:r>
-        <w:rPr>
-          <w:lang w:val="en-GB"/>
-        </w:rPr>
-        <w:t xml:space="preserve">, </w:t>
+        <w:t>60</w:t>
+      </w:r>
+      <w:r>
+        <w:rPr>
+          <w:lang w:val="en-GB"/>
+        </w:rPr>
+        <w:t>(4), 328–331. https://doi.org/10.1198/000313006X152649</w:t>
+      </w:r>
+    </w:p>
+    <w:p>
+      <w:pPr>
+        <w:pStyle w:val="Bibliography"/>
+        <w:rPr>
+          <w:lang w:val="en-GB"/>
+        </w:rPr>
+      </w:pPr>
+      <w:r>
+        <w:rPr>
+          <w:lang w:val="en-GB"/>
+        </w:rPr>
+        <w:t xml:space="preserve">Gignac, G. E., &amp; Szodorai, E. T. (2016). Effect size guidelines for individual differences researchers. </w:t>
       </w:r>
       <w:r>
         <w:rPr>
@@ -3878,27 +3862,13 @@
           <w:iCs/>
           <w:lang w:val="en-GB"/>
         </w:rPr>
-        <w:t>102</w:t>
-      </w:r>
-      <w:r>
-        <w:rPr>
-          <w:lang w:val="en-GB"/>
-        </w:rPr>
-        <w:t>, 74–78. https://doi.org/10.1016/j.paid.2016.06.069</w:t>
-      </w:r>
-    </w:p>
-    <w:p>
-      <w:pPr>
-        <w:pStyle w:val="Bibliography"/>
-        <w:rPr>
-          <w:lang w:val="en-GB"/>
-        </w:rPr>
-      </w:pPr>
-      <w:r>
-        <w:rPr>
-          <w:lang w:val="en-GB"/>
-        </w:rPr>
-        <w:t xml:space="preserve">Greenwald, A. G., McGhee, D. E., &amp; Schwartz, J. L. (1998). Measuring individual differences in implicit cognition: The Implicit Association Test. </w:t>
+        <w:t>Personality and Individual Differences</w:t>
+      </w:r>
+      <w:r>
+        <w:rPr>
+          <w:lang w:val="en-GB"/>
+        </w:rPr>
+        <w:t xml:space="preserve">, </w:t>
       </w:r>
       <w:r>
         <w:rPr>
@@ -3906,13 +3876,28 @@
           <w:iCs/>
           <w:lang w:val="en-GB"/>
         </w:rPr>
-        <w:t>Journal of Personality and Social Psychology</w:t>
-      </w:r>
-      <w:r>
-        <w:rPr>
-          <w:lang w:val="en-GB"/>
-        </w:rPr>
-        <w:t xml:space="preserve">, </w:t>
+        <w:t>102</w:t>
+      </w:r>
+      <w:r>
+        <w:rPr>
+          <w:lang w:val="en-GB"/>
+        </w:rPr>
+        <w:t>, 74–78. https://doi.org/10.1016/j.paid.2016.06.069</w:t>
+      </w:r>
+    </w:p>
+    <w:p>
+      <w:pPr>
+        <w:pStyle w:val="Bibliography"/>
+        <w:rPr>
+          <w:lang w:val="en-GB"/>
+        </w:rPr>
+      </w:pPr>
+      <w:r>
+        <w:rPr>
+          <w:lang w:val="en-GB"/>
+        </w:rPr>
+        <w:lastRenderedPageBreak/>
+        <w:t xml:space="preserve">Greenwald, A. G., McGhee, D. E., &amp; Schwartz, J. L. (1998). Measuring individual differences in implicit cognition: The Implicit Association Test. </w:t>
       </w:r>
       <w:r>
         <w:rPr>
@@ -3920,27 +3905,13 @@
           <w:iCs/>
           <w:lang w:val="en-GB"/>
         </w:rPr>
-        <w:t>74</w:t>
-      </w:r>
-      <w:r>
-        <w:rPr>
-          <w:lang w:val="en-GB"/>
-        </w:rPr>
-        <w:t>(6), 1464–1480. https://doi.org/10.1037/0022-3514.74.6.1464</w:t>
-      </w:r>
-    </w:p>
-    <w:p>
-      <w:pPr>
-        <w:pStyle w:val="Bibliography"/>
-        <w:rPr>
-          <w:lang w:val="en-GB"/>
-        </w:rPr>
-      </w:pPr>
-      <w:r>
-        <w:rPr>
-          <w:lang w:val="en-GB"/>
-        </w:rPr>
-        <w:t xml:space="preserve">Hemphill, J. F. (2003). Interpreting the magnitudes of correlation coefficients. </w:t>
+        <w:t>Journal of Personality and Social Psychology</w:t>
+      </w:r>
+      <w:r>
+        <w:rPr>
+          <w:lang w:val="en-GB"/>
+        </w:rPr>
+        <w:t xml:space="preserve">, </w:t>
       </w:r>
       <w:r>
         <w:rPr>
@@ -3948,13 +3919,27 @@
           <w:iCs/>
           <w:lang w:val="en-GB"/>
         </w:rPr>
-        <w:t>American Psychologist</w:t>
-      </w:r>
-      <w:r>
-        <w:rPr>
-          <w:lang w:val="en-GB"/>
-        </w:rPr>
-        <w:t xml:space="preserve">, </w:t>
+        <w:t>74</w:t>
+      </w:r>
+      <w:r>
+        <w:rPr>
+          <w:lang w:val="en-GB"/>
+        </w:rPr>
+        <w:t>(6), 1464–1480. https://doi.org/10.1037/0022-3514.74.6.1464</w:t>
+      </w:r>
+    </w:p>
+    <w:p>
+      <w:pPr>
+        <w:pStyle w:val="Bibliography"/>
+        <w:rPr>
+          <w:lang w:val="en-GB"/>
+        </w:rPr>
+      </w:pPr>
+      <w:r>
+        <w:rPr>
+          <w:lang w:val="en-GB"/>
+        </w:rPr>
+        <w:t xml:space="preserve">Hemphill, J. F. (2003). Interpreting the magnitudes of correlation coefficients. </w:t>
       </w:r>
       <w:r>
         <w:rPr>
@@ -3962,27 +3947,13 @@
           <w:iCs/>
           <w:lang w:val="en-GB"/>
         </w:rPr>
-        <w:t>58</w:t>
-      </w:r>
-      <w:r>
-        <w:rPr>
-          <w:lang w:val="en-GB"/>
-        </w:rPr>
-        <w:t>(1), 78–79. https://doi.org/10.1037/0003-066X.58.1.78</w:t>
-      </w:r>
-    </w:p>
-    <w:p>
-      <w:pPr>
-        <w:pStyle w:val="Bibliography"/>
-        <w:rPr>
-          <w:lang w:val="en-GB"/>
-        </w:rPr>
-      </w:pPr>
-      <w:r>
-        <w:rPr>
-          <w:lang w:val="en-GB"/>
-        </w:rPr>
-        <w:t xml:space="preserve">Hussey, I., Barnes-Holmes, D., &amp; Booth, R. (2016). Individuals with current suicidal ideation demonstrate implicit “fearlessness of death.” </w:t>
+        <w:t>American Psychologist</w:t>
+      </w:r>
+      <w:r>
+        <w:rPr>
+          <w:lang w:val="en-GB"/>
+        </w:rPr>
+        <w:t xml:space="preserve">, </w:t>
       </w:r>
       <w:r>
         <w:rPr>
@@ -3990,13 +3961,27 @@
           <w:iCs/>
           <w:lang w:val="en-GB"/>
         </w:rPr>
-        <w:t>Journal of Behavior Therapy and Experimental Psychiatry</w:t>
-      </w:r>
-      <w:r>
-        <w:rPr>
-          <w:lang w:val="en-GB"/>
-        </w:rPr>
-        <w:t xml:space="preserve">, </w:t>
+        <w:t>58</w:t>
+      </w:r>
+      <w:r>
+        <w:rPr>
+          <w:lang w:val="en-GB"/>
+        </w:rPr>
+        <w:t>(1), 78–79. https://doi.org/10.1037/0003-066X.58.1.78</w:t>
+      </w:r>
+    </w:p>
+    <w:p>
+      <w:pPr>
+        <w:pStyle w:val="Bibliography"/>
+        <w:rPr>
+          <w:lang w:val="en-GB"/>
+        </w:rPr>
+      </w:pPr>
+      <w:r>
+        <w:rPr>
+          <w:lang w:val="en-GB"/>
+        </w:rPr>
+        <w:t xml:space="preserve">Hussey, I., Barnes-Holmes, D., &amp; Booth, R. (2016). Individuals with current suicidal ideation demonstrate implicit “fearlessness of death.” </w:t>
       </w:r>
       <w:r>
         <w:rPr>
@@ -4004,27 +3989,13 @@
           <w:iCs/>
           <w:lang w:val="en-GB"/>
         </w:rPr>
-        <w:t>51</w:t>
-      </w:r>
-      <w:r>
-        <w:rPr>
-          <w:lang w:val="en-GB"/>
-        </w:rPr>
-        <w:t>, 1–9. https://doi.org/10.1016/j.jbtep.2015.11.003</w:t>
-      </w:r>
-    </w:p>
-    <w:p>
-      <w:pPr>
-        <w:pStyle w:val="Bibliography"/>
-        <w:rPr>
-          <w:lang w:val="en-GB"/>
-        </w:rPr>
-      </w:pPr>
-      <w:r>
-        <w:rPr>
-          <w:lang w:val="en-GB"/>
-        </w:rPr>
-        <w:t xml:space="preserve">Hussey, I., &amp; Drake, C. E. (2020). The Implicit Relational Assessment Procedure demonstrates poor internal consistency and test-retest reliability: A meta-analysis. </w:t>
+        <w:t>Journal of Behavior Therapy and Experimental Psychiatry</w:t>
+      </w:r>
+      <w:r>
+        <w:rPr>
+          <w:lang w:val="en-GB"/>
+        </w:rPr>
+        <w:t xml:space="preserve">, </w:t>
       </w:r>
       <w:r>
         <w:rPr>
@@ -4032,13 +4003,13 @@
           <w:iCs/>
           <w:lang w:val="en-GB"/>
         </w:rPr>
-        <w:t>Preprint</w:t>
-      </w:r>
-      <w:r>
-        <w:rPr>
-          <w:lang w:val="en-GB"/>
-        </w:rPr>
-        <w:t>. https://doi.org/10.31234/osf.io/ge3k7</w:t>
+        <w:t>51</w:t>
+      </w:r>
+      <w:r>
+        <w:rPr>
+          <w:lang w:val="en-GB"/>
+        </w:rPr>
+        <w:t>, 1–9. https://doi.org/10.1016/j.jbtep.2015.11.003</w:t>
       </w:r>
     </w:p>
     <w:p>
@@ -4052,7 +4023,7 @@
         <w:rPr>
           <w:lang w:val="en-GB"/>
         </w:rPr>
-        <w:t xml:space="preserve">Hussey, I., Ní Mhaoileoin, D., Barnes-Holmes, D., Ohtsuki, T., Kishita, N., Hughes, S., &amp; Murphy, C. (2016). The IRAP Is Nonrelative but not Acontextual: Changes to the Contrast Category Influence Men’s Dehumanization of Women. </w:t>
+        <w:t xml:space="preserve">Hussey, I., &amp; Drake, C. E. (2020). The Implicit Relational Assessment Procedure demonstrates poor internal consistency and test-retest reliability: A meta-analysis. </w:t>
       </w:r>
       <w:r>
         <w:rPr>
@@ -4060,13 +4031,27 @@
           <w:iCs/>
           <w:lang w:val="en-GB"/>
         </w:rPr>
-        <w:t>The Psychological Record</w:t>
-      </w:r>
-      <w:r>
-        <w:rPr>
-          <w:lang w:val="en-GB"/>
-        </w:rPr>
-        <w:t xml:space="preserve">, </w:t>
+        <w:t>Preprint</w:t>
+      </w:r>
+      <w:r>
+        <w:rPr>
+          <w:lang w:val="en-GB"/>
+        </w:rPr>
+        <w:t>. https://doi.org/10.31234/osf.io/ge3k7</w:t>
+      </w:r>
+    </w:p>
+    <w:p>
+      <w:pPr>
+        <w:pStyle w:val="Bibliography"/>
+        <w:rPr>
+          <w:lang w:val="en-GB"/>
+        </w:rPr>
+      </w:pPr>
+      <w:r>
+        <w:rPr>
+          <w:lang w:val="en-GB"/>
+        </w:rPr>
+        <w:t xml:space="preserve">Hussey, I., Ní Mhaoileoin, D., Barnes-Holmes, D., Ohtsuki, T., Kishita, N., Hughes, S., &amp; Murphy, C. (2016). The IRAP Is Nonrelative but not Acontextual: Changes to the Contrast Category Influence Men’s Dehumanization of Women. </w:t>
       </w:r>
       <w:r>
         <w:rPr>
@@ -4074,27 +4059,13 @@
           <w:iCs/>
           <w:lang w:val="en-GB"/>
         </w:rPr>
-        <w:t>66</w:t>
-      </w:r>
-      <w:r>
-        <w:rPr>
-          <w:lang w:val="en-GB"/>
-        </w:rPr>
-        <w:t>(2), 291–299. https://doi.org/10.1007/s40732-016-0171-6</w:t>
-      </w:r>
-    </w:p>
-    <w:p>
-      <w:pPr>
-        <w:pStyle w:val="Bibliography"/>
-        <w:rPr>
-          <w:lang w:val="en-GB"/>
-        </w:rPr>
-      </w:pPr>
-      <w:r>
-        <w:rPr>
-          <w:lang w:val="en-GB"/>
-        </w:rPr>
-        <w:t xml:space="preserve">Hussey, I., Thompson, M., McEnteggart, C., Barnes-Holmes, D., &amp; Barnes-Holmes, Y. (2015). Interpreting and inverting with less cursing: A guide to interpreting IRAP data. </w:t>
+        <w:t>The Psychological Record</w:t>
+      </w:r>
+      <w:r>
+        <w:rPr>
+          <w:lang w:val="en-GB"/>
+        </w:rPr>
+        <w:t xml:space="preserve">, </w:t>
       </w:r>
       <w:r>
         <w:rPr>
@@ -4102,13 +4073,27 @@
           <w:iCs/>
           <w:lang w:val="en-GB"/>
         </w:rPr>
-        <w:t>Journal of Contextual Behavioral Science</w:t>
-      </w:r>
-      <w:r>
-        <w:rPr>
-          <w:lang w:val="en-GB"/>
-        </w:rPr>
-        <w:t xml:space="preserve">, </w:t>
+        <w:t>66</w:t>
+      </w:r>
+      <w:r>
+        <w:rPr>
+          <w:lang w:val="en-GB"/>
+        </w:rPr>
+        <w:t>(2), 291–299. https://doi.org/10.1007/s40732-016-0171-6</w:t>
+      </w:r>
+    </w:p>
+    <w:p>
+      <w:pPr>
+        <w:pStyle w:val="Bibliography"/>
+        <w:rPr>
+          <w:lang w:val="en-GB"/>
+        </w:rPr>
+      </w:pPr>
+      <w:r>
+        <w:rPr>
+          <w:lang w:val="en-GB"/>
+        </w:rPr>
+        <w:t xml:space="preserve">Hussey, I., Thompson, M., McEnteggart, C., Barnes-Holmes, D., &amp; Barnes-Holmes, Y. (2015). Interpreting and inverting with less cursing: A guide to interpreting IRAP data. </w:t>
       </w:r>
       <w:r>
         <w:rPr>
@@ -4116,27 +4101,13 @@
           <w:iCs/>
           <w:lang w:val="en-GB"/>
         </w:rPr>
-        <w:t>4</w:t>
-      </w:r>
-      <w:r>
-        <w:rPr>
-          <w:lang w:val="en-GB"/>
-        </w:rPr>
-        <w:t>(3), 157–162. https://doi.org/10.1016/j.jcbs.2015.05.001</w:t>
-      </w:r>
-    </w:p>
-    <w:p>
-      <w:pPr>
-        <w:pStyle w:val="Bibliography"/>
-        <w:rPr>
-          <w:lang w:val="en-GB"/>
-        </w:rPr>
-      </w:pPr>
-      <w:r>
-        <w:rPr>
-          <w:lang w:val="en-GB"/>
-        </w:rPr>
-        <w:t xml:space="preserve">Kurdi, B., Seitchik, A. E., Axt, J. R., Carroll, T. J., Karapetyan, A., Kaushik, N., Tomezsko, D., Greenwald, A. G., &amp; Banaji, M. R. (2019). Relationship between the Implicit Association Test and intergroup behavior: A meta-analysis. </w:t>
+        <w:t>Journal of Contextual Behavioral Science</w:t>
+      </w:r>
+      <w:r>
+        <w:rPr>
+          <w:lang w:val="en-GB"/>
+        </w:rPr>
+        <w:t xml:space="preserve">, </w:t>
       </w:r>
       <w:r>
         <w:rPr>
@@ -4144,13 +4115,27 @@
           <w:iCs/>
           <w:lang w:val="en-GB"/>
         </w:rPr>
-        <w:t>American Psychologist</w:t>
-      </w:r>
-      <w:r>
-        <w:rPr>
-          <w:lang w:val="en-GB"/>
-        </w:rPr>
-        <w:t xml:space="preserve">, </w:t>
+        <w:t>4</w:t>
+      </w:r>
+      <w:r>
+        <w:rPr>
+          <w:lang w:val="en-GB"/>
+        </w:rPr>
+        <w:t>(3), 157–162. https://doi.org/10.1016/j.jcbs.2015.05.001</w:t>
+      </w:r>
+    </w:p>
+    <w:p>
+      <w:pPr>
+        <w:pStyle w:val="Bibliography"/>
+        <w:rPr>
+          <w:lang w:val="en-GB"/>
+        </w:rPr>
+      </w:pPr>
+      <w:r>
+        <w:rPr>
+          <w:lang w:val="en-GB"/>
+        </w:rPr>
+        <w:t xml:space="preserve">Kurdi, B., Seitchik, A. E., Axt, J. R., Carroll, T. J., Karapetyan, A., Kaushik, N., Tomezsko, D., Greenwald, A. G., &amp; Banaji, M. R. (2019). Relationship between the Implicit Association Test and intergroup behavior: A meta-analysis. </w:t>
       </w:r>
       <w:r>
         <w:rPr>
@@ -4158,27 +4143,13 @@
           <w:iCs/>
           <w:lang w:val="en-GB"/>
         </w:rPr>
-        <w:t>74</w:t>
-      </w:r>
-      <w:r>
-        <w:rPr>
-          <w:lang w:val="en-GB"/>
-        </w:rPr>
-        <w:t>(5), 569–586. https://doi.org/10.1037/amp0000364</w:t>
-      </w:r>
-    </w:p>
-    <w:p>
-      <w:pPr>
-        <w:pStyle w:val="Bibliography"/>
-        <w:rPr>
-          <w:lang w:val="en-GB"/>
-        </w:rPr>
-      </w:pPr>
-      <w:r>
-        <w:rPr>
-          <w:lang w:val="en-GB"/>
-        </w:rPr>
-        <w:t xml:space="preserve">MacCoun, R., &amp; Perlmutter, S. (2015). Blind analysis: Hide results to seek the truth. </w:t>
+        <w:t>American Psychologist</w:t>
+      </w:r>
+      <w:r>
+        <w:rPr>
+          <w:lang w:val="en-GB"/>
+        </w:rPr>
+        <w:t xml:space="preserve">, </w:t>
       </w:r>
       <w:r>
         <w:rPr>
@@ -4186,13 +4157,27 @@
           <w:iCs/>
           <w:lang w:val="en-GB"/>
         </w:rPr>
-        <w:t>Nature News</w:t>
-      </w:r>
-      <w:r>
-        <w:rPr>
-          <w:lang w:val="en-GB"/>
-        </w:rPr>
-        <w:t xml:space="preserve">, </w:t>
+        <w:t>74</w:t>
+      </w:r>
+      <w:r>
+        <w:rPr>
+          <w:lang w:val="en-GB"/>
+        </w:rPr>
+        <w:t>(5), 569–586. https://doi.org/10.1037/amp0000364</w:t>
+      </w:r>
+    </w:p>
+    <w:p>
+      <w:pPr>
+        <w:pStyle w:val="Bibliography"/>
+        <w:rPr>
+          <w:lang w:val="en-GB"/>
+        </w:rPr>
+      </w:pPr>
+      <w:r>
+        <w:rPr>
+          <w:lang w:val="en-GB"/>
+        </w:rPr>
+        <w:t xml:space="preserve">MacCoun, R., &amp; Perlmutter, S. (2015). Blind analysis: Hide results to seek the truth. </w:t>
       </w:r>
       <w:r>
         <w:rPr>
@@ -4200,27 +4185,13 @@
           <w:iCs/>
           <w:lang w:val="en-GB"/>
         </w:rPr>
-        <w:t>526</w:t>
-      </w:r>
-      <w:r>
-        <w:rPr>
-          <w:lang w:val="en-GB"/>
-        </w:rPr>
-        <w:t>(7572), 187. https://doi.org/10.1038/526187a</w:t>
-      </w:r>
-    </w:p>
-    <w:p>
-      <w:pPr>
-        <w:pStyle w:val="Bibliography"/>
-        <w:rPr>
-          <w:lang w:val="en-GB"/>
-        </w:rPr>
-      </w:pPr>
-      <w:r>
-        <w:rPr>
-          <w:lang w:val="en-GB"/>
-        </w:rPr>
-        <w:t xml:space="preserve">Nicholson, E., &amp; Barnes-Holmes, D. (2012). Developing an implicit measure of disgust propensity and disgust sensitivity: Examining the role of implicit disgust propensity and sensitivity in obsessive-compulsive tendencies. </w:t>
+        <w:t>Nature News</w:t>
+      </w:r>
+      <w:r>
+        <w:rPr>
+          <w:lang w:val="en-GB"/>
+        </w:rPr>
+        <w:t xml:space="preserve">, </w:t>
       </w:r>
       <w:r>
         <w:rPr>
@@ -4228,13 +4199,27 @@
           <w:iCs/>
           <w:lang w:val="en-GB"/>
         </w:rPr>
-        <w:t>Journal of Behavior Therapy and Experimental Psychiatry</w:t>
-      </w:r>
-      <w:r>
-        <w:rPr>
-          <w:lang w:val="en-GB"/>
-        </w:rPr>
-        <w:t xml:space="preserve">, </w:t>
+        <w:t>526</w:t>
+      </w:r>
+      <w:r>
+        <w:rPr>
+          <w:lang w:val="en-GB"/>
+        </w:rPr>
+        <w:t>(7572), 187. https://doi.org/10.1038/526187a</w:t>
+      </w:r>
+    </w:p>
+    <w:p>
+      <w:pPr>
+        <w:pStyle w:val="Bibliography"/>
+        <w:rPr>
+          <w:lang w:val="en-GB"/>
+        </w:rPr>
+      </w:pPr>
+      <w:r>
+        <w:rPr>
+          <w:lang w:val="en-GB"/>
+        </w:rPr>
+        <w:t xml:space="preserve">Nicholson, E., &amp; Barnes-Holmes, D. (2012). Developing an implicit measure of disgust propensity and disgust sensitivity: Examining the role of implicit disgust propensity and sensitivity in obsessive-compulsive tendencies. </w:t>
       </w:r>
       <w:r>
         <w:rPr>
@@ -4242,27 +4227,13 @@
           <w:iCs/>
           <w:lang w:val="en-GB"/>
         </w:rPr>
-        <w:t>43</w:t>
-      </w:r>
-      <w:r>
-        <w:rPr>
-          <w:lang w:val="en-GB"/>
-        </w:rPr>
-        <w:t>(3), 922–930. https://doi.org/10.1016/j.jbtep.2012.02.001</w:t>
-      </w:r>
-    </w:p>
-    <w:p>
-      <w:pPr>
-        <w:pStyle w:val="Bibliography"/>
-        <w:rPr>
-          <w:lang w:val="en-GB"/>
-        </w:rPr>
-      </w:pPr>
-      <w:r>
-        <w:rPr>
-          <w:lang w:val="en-GB"/>
-        </w:rPr>
-        <w:t xml:space="preserve">Nieuwenhuis, S., Forstmann, B. U., &amp; Wagenmakers, E.-J. (2011). Erroneous analyses of interactions in neuroscience: A problem of significance. </w:t>
+        <w:t>Journal of Behavior Therapy and Experimental Psychiatry</w:t>
+      </w:r>
+      <w:r>
+        <w:rPr>
+          <w:lang w:val="en-GB"/>
+        </w:rPr>
+        <w:t xml:space="preserve">, </w:t>
       </w:r>
       <w:r>
         <w:rPr>
@@ -4270,13 +4241,27 @@
           <w:iCs/>
           <w:lang w:val="en-GB"/>
         </w:rPr>
-        <w:t>Nature Neuroscience</w:t>
-      </w:r>
-      <w:r>
-        <w:rPr>
-          <w:lang w:val="en-GB"/>
-        </w:rPr>
-        <w:t xml:space="preserve">, </w:t>
+        <w:t>43</w:t>
+      </w:r>
+      <w:r>
+        <w:rPr>
+          <w:lang w:val="en-GB"/>
+        </w:rPr>
+        <w:t>(3), 922–930. https://doi.org/10.1016/j.jbtep.2012.02.001</w:t>
+      </w:r>
+    </w:p>
+    <w:p>
+      <w:pPr>
+        <w:pStyle w:val="Bibliography"/>
+        <w:rPr>
+          <w:lang w:val="en-GB"/>
+        </w:rPr>
+      </w:pPr>
+      <w:r>
+        <w:rPr>
+          <w:lang w:val="en-GB"/>
+        </w:rPr>
+        <w:t xml:space="preserve">Nieuwenhuis, S., Forstmann, B. U., &amp; Wagenmakers, E.-J. (2011). Erroneous analyses of interactions in neuroscience: A problem of significance. </w:t>
       </w:r>
       <w:r>
         <w:rPr>
@@ -4284,27 +4269,13 @@
           <w:iCs/>
           <w:lang w:val="en-GB"/>
         </w:rPr>
-        <w:t>14</w:t>
-      </w:r>
-      <w:r>
-        <w:rPr>
-          <w:lang w:val="en-GB"/>
-        </w:rPr>
-        <w:t>(9), 1105–1107. https://doi.org/10.1038/nn.2886</w:t>
-      </w:r>
-    </w:p>
-    <w:p>
-      <w:pPr>
-        <w:pStyle w:val="Bibliography"/>
-        <w:rPr>
-          <w:lang w:val="en-GB"/>
-        </w:rPr>
-      </w:pPr>
-      <w:r>
-        <w:rPr>
-          <w:lang w:val="en-GB"/>
-        </w:rPr>
-        <w:t xml:space="preserve">Nosek, B. A. (2005). Moderators of the Relationship Between Implicit and Explicit Evaluation. </w:t>
+        <w:t>Nature Neuroscience</w:t>
+      </w:r>
+      <w:r>
+        <w:rPr>
+          <w:lang w:val="en-GB"/>
+        </w:rPr>
+        <w:t xml:space="preserve">, </w:t>
       </w:r>
       <w:r>
         <w:rPr>
@@ -4312,13 +4283,27 @@
           <w:iCs/>
           <w:lang w:val="en-GB"/>
         </w:rPr>
-        <w:t>Journal of Experimental Psychology: General</w:t>
-      </w:r>
-      <w:r>
-        <w:rPr>
-          <w:lang w:val="en-GB"/>
-        </w:rPr>
-        <w:t xml:space="preserve">, </w:t>
+        <w:t>14</w:t>
+      </w:r>
+      <w:r>
+        <w:rPr>
+          <w:lang w:val="en-GB"/>
+        </w:rPr>
+        <w:t>(9), 1105–1107. https://doi.org/10.1038/nn.2886</w:t>
+      </w:r>
+    </w:p>
+    <w:p>
+      <w:pPr>
+        <w:pStyle w:val="Bibliography"/>
+        <w:rPr>
+          <w:lang w:val="en-GB"/>
+        </w:rPr>
+      </w:pPr>
+      <w:r>
+        <w:rPr>
+          <w:lang w:val="en-GB"/>
+        </w:rPr>
+        <w:t xml:space="preserve">Nosek, B. A. (2005). Moderators of the Relationship Between Implicit and Explicit Evaluation. </w:t>
       </w:r>
       <w:r>
         <w:rPr>
@@ -4326,27 +4311,13 @@
           <w:iCs/>
           <w:lang w:val="en-GB"/>
         </w:rPr>
-        <w:t>134</w:t>
-      </w:r>
-      <w:r>
-        <w:rPr>
-          <w:lang w:val="en-GB"/>
-        </w:rPr>
-        <w:t>(4), 565–584. https://doi.org/10.1037/0096-3445.134.4.565</w:t>
-      </w:r>
-    </w:p>
-    <w:p>
-      <w:pPr>
-        <w:pStyle w:val="Bibliography"/>
-        <w:rPr>
-          <w:lang w:val="en-GB"/>
-        </w:rPr>
-      </w:pPr>
-      <w:r>
-        <w:rPr>
-          <w:lang w:val="en-GB"/>
-        </w:rPr>
-        <w:t xml:space="preserve">Nosek, B. A., Ebersole, C. R., DeHaven, A. C., &amp; Mellor, D. T. (2018). The preregistration revolution. </w:t>
+        <w:t>Journal of Experimental Psychology: General</w:t>
+      </w:r>
+      <w:r>
+        <w:rPr>
+          <w:lang w:val="en-GB"/>
+        </w:rPr>
+        <w:t xml:space="preserve">, </w:t>
       </w:r>
       <w:r>
         <w:rPr>
@@ -4354,13 +4325,27 @@
           <w:iCs/>
           <w:lang w:val="en-GB"/>
         </w:rPr>
-        <w:t>Proceedings of the National Academy of Sciences</w:t>
-      </w:r>
-      <w:r>
-        <w:rPr>
-          <w:lang w:val="en-GB"/>
-        </w:rPr>
-        <w:t xml:space="preserve">, </w:t>
+        <w:t>134</w:t>
+      </w:r>
+      <w:r>
+        <w:rPr>
+          <w:lang w:val="en-GB"/>
+        </w:rPr>
+        <w:t>(4), 565–584. https://doi.org/10.1037/0096-3445.134.4.565</w:t>
+      </w:r>
+    </w:p>
+    <w:p>
+      <w:pPr>
+        <w:pStyle w:val="Bibliography"/>
+        <w:rPr>
+          <w:lang w:val="en-GB"/>
+        </w:rPr>
+      </w:pPr>
+      <w:r>
+        <w:rPr>
+          <w:lang w:val="en-GB"/>
+        </w:rPr>
+        <w:t xml:space="preserve">Nosek, B. A., Ebersole, C. R., DeHaven, A. C., &amp; Mellor, D. T. (2018). The preregistration revolution. </w:t>
       </w:r>
       <w:r>
         <w:rPr>
@@ -4368,6 +4353,20 @@
           <w:iCs/>
           <w:lang w:val="en-GB"/>
         </w:rPr>
+        <w:t>Proceedings of the National Academy of Sciences</w:t>
+      </w:r>
+      <w:r>
+        <w:rPr>
+          <w:lang w:val="en-GB"/>
+        </w:rPr>
+        <w:t xml:space="preserve">, </w:t>
+      </w:r>
+      <w:r>
+        <w:rPr>
+          <w:i/>
+          <w:iCs/>
+          <w:lang w:val="en-GB"/>
+        </w:rPr>
         <w:t>115</w:t>
       </w:r>
       <w:r>
@@ -4388,7 +4387,6 @@
         <w:rPr>
           <w:lang w:val="en-GB"/>
         </w:rPr>
-        <w:lastRenderedPageBreak/>
         <w:t xml:space="preserve">Nunnally, J. (1978). An Overview of Psychological Measurement. In B. B. Wolman (Ed.), </w:t>
       </w:r>
       <w:r>
@@ -4710,6 +4708,83 @@
     </w:sectPr>
   </w:body>
 </w:document>
+</file>
+
+<file path=word/comments.xml><?xml version="1.0" encoding="utf-8"?>
+<w:comments xmlns:wpc="http://schemas.microsoft.com/office/word/2010/wordprocessingCanvas" xmlns:cx="http://schemas.microsoft.com/office/drawing/2014/chartex" xmlns:cx1="http://schemas.microsoft.com/office/drawing/2015/9/8/chartex" xmlns:cx2="http://schemas.microsoft.com/office/drawing/2015/10/21/chartex" xmlns:cx3="http://schemas.microsoft.com/office/drawing/2016/5/9/chartex" xmlns:cx4="http://schemas.microsoft.com/office/drawing/2016/5/10/chartex" xmlns:cx5="http://schemas.microsoft.com/office/drawing/2016/5/11/chartex" xmlns:cx6="http://schemas.microsoft.com/office/drawing/2016/5/12/chartex" xmlns:cx7="http://schemas.microsoft.com/office/drawing/2016/5/13/chartex" xmlns:cx8="http://schemas.microsoft.com/office/drawing/2016/5/14/chartex" xmlns:mc="http://schemas.openxmlformats.org/markup-compatibility/2006" xmlns:aink="http://schemas.microsoft.com/office/drawing/2016/ink" xmlns:am3d="http://schemas.microsoft.com/office/drawing/2017/model3d" xmlns:o="urn:schemas-microsoft-com:office:office" xmlns:oel="http://schemas.microsoft.com/office/2019/extlst" xmlns:r="http://schemas.openxmlformats.org/officeDocument/2006/relationships" xmlns:m="http://schemas.openxmlformats.org/officeDocument/2006/math" xmlns:v="urn:schemas-microsoft-com:vml" xmlns:wp14="http://schemas.microsoft.com/office/word/2010/wordprocessingDrawing" xmlns:wp="http://schemas.openxmlformats.org/drawingml/2006/wordprocessingDrawing" xmlns:w10="urn:schemas-microsoft-com:office:word" xmlns:w="http://schemas.openxmlformats.org/wordprocessingml/2006/main" xmlns:w14="http://schemas.microsoft.com/office/word/2010/wordml" xmlns:w15="http://schemas.microsoft.com/office/word/2012/wordml" xmlns:w16cex="http://schemas.microsoft.com/office/word/2018/wordml/cex" xmlns:w16cid="http://schemas.microsoft.com/office/word/2016/wordml/cid" xmlns:w16="http://schemas.microsoft.com/office/word/2018/wordml" xmlns:w16sdtdh="http://schemas.microsoft.com/office/word/2020/wordml/sdtdatahash" xmlns:w16se="http://schemas.microsoft.com/office/word/2015/wordml/symex" xmlns:wpg="http://schemas.microsoft.com/office/word/2010/wordprocessingGroup" xmlns:wpi="http://schemas.microsoft.com/office/word/2010/wordprocessingInk" xmlns:wne="http://schemas.microsoft.com/office/word/2006/wordml" xmlns:wps="http://schemas.microsoft.com/office/word/2010/wordprocessingShape" mc:Ignorable="w14 w15 w16se w16cid w16 w16cex w16sdtdh wp14">
+  <w:comment w:id="0" w:author="Ian Hussey" w:date="2023-01-23T12:58:00Z" w:initials="IH">
+    <w:p>
+      <w:pPr>
+        <w:pStyle w:val="CommentText"/>
+      </w:pPr>
+      <w:r>
+        <w:rPr>
+          <w:rStyle w:val="CommentReference"/>
+        </w:rPr>
+        <w:annotationRef/>
+      </w:r>
+      <w:r>
+        <w:t xml:space="preserve">Update results given updated data. </w:t>
+      </w:r>
+    </w:p>
+    <w:p>
+      <w:pPr>
+        <w:pStyle w:val="CommentText"/>
+      </w:pPr>
+    </w:p>
+    <w:p>
+      <w:pPr>
+        <w:pStyle w:val="CommentText"/>
+      </w:pPr>
+      <w:r>
+        <w:t xml:space="preserve">Note somewhere that detectable correlations at the study level </w:t>
+      </w:r>
+      <w:proofErr w:type="spellStart"/>
+      <w:r>
+        <w:t>arent</w:t>
+      </w:r>
+      <w:proofErr w:type="spellEnd"/>
+      <w:r>
+        <w:t xml:space="preserve"> that informative given differential power between studies. Real answer comes from </w:t>
+      </w:r>
+      <w:proofErr w:type="spellStart"/>
+      <w:r>
+        <w:t>meta analysis</w:t>
+      </w:r>
+      <w:proofErr w:type="spellEnd"/>
+      <w:r>
+        <w:t>.</w:t>
+      </w:r>
+    </w:p>
+    <w:p>
+      <w:pPr>
+        <w:pStyle w:val="CommentText"/>
+      </w:pPr>
+      <w:r>
+        <w:br/>
+        <w:t>Do outlier detection?</w:t>
+      </w:r>
+    </w:p>
+  </w:comment>
+</w:comments>
+</file>
+
+<file path=word/commentsExtended.xml><?xml version="1.0" encoding="utf-8"?>
+<w15:commentsEx xmlns:wpc="http://schemas.microsoft.com/office/word/2010/wordprocessingCanvas" xmlns:cx="http://schemas.microsoft.com/office/drawing/2014/chartex" xmlns:cx1="http://schemas.microsoft.com/office/drawing/2015/9/8/chartex" xmlns:cx2="http://schemas.microsoft.com/office/drawing/2015/10/21/chartex" xmlns:cx3="http://schemas.microsoft.com/office/drawing/2016/5/9/chartex" xmlns:cx4="http://schemas.microsoft.com/office/drawing/2016/5/10/chartex" xmlns:cx5="http://schemas.microsoft.com/office/drawing/2016/5/11/chartex" xmlns:cx6="http://schemas.microsoft.com/office/drawing/2016/5/12/chartex" xmlns:cx7="http://schemas.microsoft.com/office/drawing/2016/5/13/chartex" xmlns:cx8="http://schemas.microsoft.com/office/drawing/2016/5/14/chartex" xmlns:mc="http://schemas.openxmlformats.org/markup-compatibility/2006" xmlns:aink="http://schemas.microsoft.com/office/drawing/2016/ink" xmlns:am3d="http://schemas.microsoft.com/office/drawing/2017/model3d" xmlns:o="urn:schemas-microsoft-com:office:office" xmlns:oel="http://schemas.microsoft.com/office/2019/extlst" xmlns:r="http://schemas.openxmlformats.org/officeDocument/2006/relationships" xmlns:m="http://schemas.openxmlformats.org/officeDocument/2006/math" xmlns:v="urn:schemas-microsoft-com:vml" xmlns:wp14="http://schemas.microsoft.com/office/word/2010/wordprocessingDrawing" xmlns:wp="http://schemas.openxmlformats.org/drawingml/2006/wordprocessingDrawing" xmlns:w10="urn:schemas-microsoft-com:office:word" xmlns:w="http://schemas.openxmlformats.org/wordprocessingml/2006/main" xmlns:w14="http://schemas.microsoft.com/office/word/2010/wordml" xmlns:w15="http://schemas.microsoft.com/office/word/2012/wordml" xmlns:w16cex="http://schemas.microsoft.com/office/word/2018/wordml/cex" xmlns:w16cid="http://schemas.microsoft.com/office/word/2016/wordml/cid" xmlns:w16="http://schemas.microsoft.com/office/word/2018/wordml" xmlns:w16sdtdh="http://schemas.microsoft.com/office/word/2020/wordml/sdtdatahash" xmlns:w16se="http://schemas.microsoft.com/office/word/2015/wordml/symex" xmlns:wpg="http://schemas.microsoft.com/office/word/2010/wordprocessingGroup" xmlns:wpi="http://schemas.microsoft.com/office/word/2010/wordprocessingInk" xmlns:wne="http://schemas.microsoft.com/office/word/2006/wordml" xmlns:wps="http://schemas.microsoft.com/office/word/2010/wordprocessingShape" mc:Ignorable="w14 w15 w16se w16cid w16 w16cex w16sdtdh wp14">
+  <w15:commentEx w15:paraId="246A3AAC" w15:done="0"/>
+</w15:commentsEx>
+</file>
+
+<file path=word/commentsExtensible.xml><?xml version="1.0" encoding="utf-8"?>
+<w16cex:commentsExtensible xmlns:wpc="http://schemas.microsoft.com/office/word/2010/wordprocessingCanvas" xmlns:cx="http://schemas.microsoft.com/office/drawing/2014/chartex" xmlns:cx1="http://schemas.microsoft.com/office/drawing/2015/9/8/chartex" xmlns:cx2="http://schemas.microsoft.com/office/drawing/2015/10/21/chartex" xmlns:cx3="http://schemas.microsoft.com/office/drawing/2016/5/9/chartex" xmlns:cx4="http://schemas.microsoft.com/office/drawing/2016/5/10/chartex" xmlns:cx5="http://schemas.microsoft.com/office/drawing/2016/5/11/chartex" xmlns:cx6="http://schemas.microsoft.com/office/drawing/2016/5/12/chartex" xmlns:cx7="http://schemas.microsoft.com/office/drawing/2016/5/13/chartex" xmlns:cx8="http://schemas.microsoft.com/office/drawing/2016/5/14/chartex" xmlns:mc="http://schemas.openxmlformats.org/markup-compatibility/2006" xmlns:aink="http://schemas.microsoft.com/office/drawing/2016/ink" xmlns:am3d="http://schemas.microsoft.com/office/drawing/2017/model3d" xmlns:o="urn:schemas-microsoft-com:office:office" xmlns:oel="http://schemas.microsoft.com/office/2019/extlst" xmlns:r="http://schemas.openxmlformats.org/officeDocument/2006/relationships" xmlns:m="http://schemas.openxmlformats.org/officeDocument/2006/math" xmlns:v="urn:schemas-microsoft-com:vml" xmlns:wp14="http://schemas.microsoft.com/office/word/2010/wordprocessingDrawing" xmlns:wp="http://schemas.openxmlformats.org/drawingml/2006/wordprocessingDrawing" xmlns:w10="urn:schemas-microsoft-com:office:word" xmlns:w="http://schemas.openxmlformats.org/wordprocessingml/2006/main" xmlns:w14="http://schemas.microsoft.com/office/word/2010/wordml" xmlns:w15="http://schemas.microsoft.com/office/word/2012/wordml" xmlns:w16cex="http://schemas.microsoft.com/office/word/2018/wordml/cex" xmlns:w16cid="http://schemas.microsoft.com/office/word/2016/wordml/cid" xmlns:w16="http://schemas.microsoft.com/office/word/2018/wordml" xmlns:w16sdtdh="http://schemas.microsoft.com/office/word/2020/wordml/sdtdatahash" xmlns:w16se="http://schemas.microsoft.com/office/word/2015/wordml/symex" xmlns:wpg="http://schemas.microsoft.com/office/word/2010/wordprocessingGroup" xmlns:wpi="http://schemas.microsoft.com/office/word/2010/wordprocessingInk" xmlns:wne="http://schemas.microsoft.com/office/word/2006/wordml" xmlns:wps="http://schemas.microsoft.com/office/word/2010/wordprocessingShape" mc:Ignorable="w14 w15 w16se w16cid w16 w16cex w16sdtdh wp14">
+  <w16cex:commentExtensible w16cex:durableId="277902EB" w16cex:dateUtc="2023-01-23T11:58:00Z"/>
+</w16cex:commentsExtensible>
+</file>
+
+<file path=word/commentsIds.xml><?xml version="1.0" encoding="utf-8"?>
+<w16cid:commentsIds xmlns:wpc="http://schemas.microsoft.com/office/word/2010/wordprocessingCanvas" xmlns:cx="http://schemas.microsoft.com/office/drawing/2014/chartex" xmlns:cx1="http://schemas.microsoft.com/office/drawing/2015/9/8/chartex" xmlns:cx2="http://schemas.microsoft.com/office/drawing/2015/10/21/chartex" xmlns:cx3="http://schemas.microsoft.com/office/drawing/2016/5/9/chartex" xmlns:cx4="http://schemas.microsoft.com/office/drawing/2016/5/10/chartex" xmlns:cx5="http://schemas.microsoft.com/office/drawing/2016/5/11/chartex" xmlns:cx6="http://schemas.microsoft.com/office/drawing/2016/5/12/chartex" xmlns:cx7="http://schemas.microsoft.com/office/drawing/2016/5/13/chartex" xmlns:cx8="http://schemas.microsoft.com/office/drawing/2016/5/14/chartex" xmlns:mc="http://schemas.openxmlformats.org/markup-compatibility/2006" xmlns:aink="http://schemas.microsoft.com/office/drawing/2016/ink" xmlns:am3d="http://schemas.microsoft.com/office/drawing/2017/model3d" xmlns:o="urn:schemas-microsoft-com:office:office" xmlns:oel="http://schemas.microsoft.com/office/2019/extlst" xmlns:r="http://schemas.openxmlformats.org/officeDocument/2006/relationships" xmlns:m="http://schemas.openxmlformats.org/officeDocument/2006/math" xmlns:v="urn:schemas-microsoft-com:vml" xmlns:wp14="http://schemas.microsoft.com/office/word/2010/wordprocessingDrawing" xmlns:wp="http://schemas.openxmlformats.org/drawingml/2006/wordprocessingDrawing" xmlns:w10="urn:schemas-microsoft-com:office:word" xmlns:w="http://schemas.openxmlformats.org/wordprocessingml/2006/main" xmlns:w14="http://schemas.microsoft.com/office/word/2010/wordml" xmlns:w15="http://schemas.microsoft.com/office/word/2012/wordml" xmlns:w16cex="http://schemas.microsoft.com/office/word/2018/wordml/cex" xmlns:w16cid="http://schemas.microsoft.com/office/word/2016/wordml/cid" xmlns:w16="http://schemas.microsoft.com/office/word/2018/wordml" xmlns:w16sdtdh="http://schemas.microsoft.com/office/word/2020/wordml/sdtdatahash" xmlns:w16se="http://schemas.microsoft.com/office/word/2015/wordml/symex" xmlns:wpg="http://schemas.microsoft.com/office/word/2010/wordprocessingGroup" xmlns:wpi="http://schemas.microsoft.com/office/word/2010/wordprocessingInk" xmlns:wne="http://schemas.microsoft.com/office/word/2006/wordml" xmlns:wps="http://schemas.microsoft.com/office/word/2010/wordprocessingShape" mc:Ignorable="w14 w15 w16se w16cid w16 w16cex w16sdtdh wp14">
+  <w16cid:commentId w16cid:paraId="246A3AAC" w16cid:durableId="277902EB"/>
+</w16cid:commentsIds>
 </file>
 
 <file path=word/endnotes.xml><?xml version="1.0" encoding="utf-8"?>
@@ -5264,6 +5339,14 @@
     </w:lvlOverride>
   </w:num>
 </w:numbering>
+</file>
+
+<file path=word/people.xml><?xml version="1.0" encoding="utf-8"?>
+<w15:people xmlns:wpc="http://schemas.microsoft.com/office/word/2010/wordprocessingCanvas" xmlns:cx="http://schemas.microsoft.com/office/drawing/2014/chartex" xmlns:cx1="http://schemas.microsoft.com/office/drawing/2015/9/8/chartex" xmlns:cx2="http://schemas.microsoft.com/office/drawing/2015/10/21/chartex" xmlns:cx3="http://schemas.microsoft.com/office/drawing/2016/5/9/chartex" xmlns:cx4="http://schemas.microsoft.com/office/drawing/2016/5/10/chartex" xmlns:cx5="http://schemas.microsoft.com/office/drawing/2016/5/11/chartex" xmlns:cx6="http://schemas.microsoft.com/office/drawing/2016/5/12/chartex" xmlns:cx7="http://schemas.microsoft.com/office/drawing/2016/5/13/chartex" xmlns:cx8="http://schemas.microsoft.com/office/drawing/2016/5/14/chartex" xmlns:mc="http://schemas.openxmlformats.org/markup-compatibility/2006" xmlns:aink="http://schemas.microsoft.com/office/drawing/2016/ink" xmlns:am3d="http://schemas.microsoft.com/office/drawing/2017/model3d" xmlns:o="urn:schemas-microsoft-com:office:office" xmlns:oel="http://schemas.microsoft.com/office/2019/extlst" xmlns:r="http://schemas.openxmlformats.org/officeDocument/2006/relationships" xmlns:m="http://schemas.openxmlformats.org/officeDocument/2006/math" xmlns:v="urn:schemas-microsoft-com:vml" xmlns:wp14="http://schemas.microsoft.com/office/word/2010/wordprocessingDrawing" xmlns:wp="http://schemas.openxmlformats.org/drawingml/2006/wordprocessingDrawing" xmlns:w10="urn:schemas-microsoft-com:office:word" xmlns:w="http://schemas.openxmlformats.org/wordprocessingml/2006/main" xmlns:w14="http://schemas.microsoft.com/office/word/2010/wordml" xmlns:w15="http://schemas.microsoft.com/office/word/2012/wordml" xmlns:w16cex="http://schemas.microsoft.com/office/word/2018/wordml/cex" xmlns:w16cid="http://schemas.microsoft.com/office/word/2016/wordml/cid" xmlns:w16="http://schemas.microsoft.com/office/word/2018/wordml" xmlns:w16sdtdh="http://schemas.microsoft.com/office/word/2020/wordml/sdtdatahash" xmlns:w16se="http://schemas.microsoft.com/office/word/2015/wordml/symex" xmlns:wpg="http://schemas.microsoft.com/office/word/2010/wordprocessingGroup" xmlns:wpi="http://schemas.microsoft.com/office/word/2010/wordprocessingInk" xmlns:wne="http://schemas.microsoft.com/office/word/2006/wordml" xmlns:wps="http://schemas.microsoft.com/office/word/2010/wordprocessingShape" mc:Ignorable="w14 w15 w16se w16cid w16 w16cex w16sdtdh wp14">
+  <w15:person w15:author="Ian Hussey">
+    <w15:presenceInfo w15:providerId="None" w15:userId="Ian Hussey"/>
+  </w15:person>
+</w15:people>
 </file>
 
 <file path=word/styles.xml><?xml version="1.0" encoding="utf-8"?>

</xml_diff>